<commit_message>
change email from text_field to email_field
</commit_message>
<xml_diff>
--- a/doc/ToDo.docx
+++ b/doc/ToDo.docx
@@ -78,6 +78,19 @@
       </w:pPr>
       <w:r>
         <w:t>Where to show error message generated when user tries to delete a currency and fails</w:t>
+      </w:r>
+    </w:p>
+    <w:p>
+      <w:pPr>
+        <w:pStyle w:val="ListParagraph"/>
+        <w:numPr>
+          <w:ilvl w:val="0"/>
+          <w:numId w:val="3"/>
+        </w:numPr>
+        <w:jc w:val="both"/>
+      </w:pPr>
+      <w:r>
+        <w:t>‘contact phone’ field is not formatted as expected</w:t>
       </w:r>
     </w:p>
     <w:sectPr>

</xml_diff>

<commit_message>
remove 'tag' field from 'companies' table
</commit_message>
<xml_diff>
--- a/doc/ToDo.docx
+++ b/doc/ToDo.docx
@@ -164,7 +164,75 @@
         <w:jc w:val="both"/>
       </w:pPr>
       <w:r>
-        <w:t>Define the default value of expense_id of ExpenseDetail model</w:t>
+        <w:t xml:space="preserve">Define the default value of </w:t>
+      </w:r>
+      <w:proofErr w:type="spellStart"/>
+      <w:r>
+        <w:t>expense_id</w:t>
+      </w:r>
+      <w:proofErr w:type="spellEnd"/>
+      <w:r>
+        <w:t xml:space="preserve"> of </w:t>
+      </w:r>
+      <w:proofErr w:type="spellStart"/>
+      <w:r>
+        <w:t>ExpenseDetail</w:t>
+      </w:r>
+      <w:proofErr w:type="spellEnd"/>
+      <w:r>
+        <w:t xml:space="preserve"> model</w:t>
+      </w:r>
+    </w:p>
+    <w:p>
+      <w:pPr>
+        <w:pStyle w:val="ListParagraph"/>
+        <w:numPr>
+          <w:ilvl w:val="0"/>
+          <w:numId w:val="3"/>
+        </w:numPr>
+        <w:jc w:val="both"/>
+      </w:pPr>
+      <w:r>
+        <w:t xml:space="preserve">Remove all id fields from </w:t>
+      </w:r>
+      <w:proofErr w:type="spellStart"/>
+      <w:r>
+        <w:t>attr_accessible</w:t>
+      </w:r>
+      <w:proofErr w:type="spellEnd"/>
+    </w:p>
+    <w:p>
+      <w:pPr>
+        <w:pStyle w:val="ListParagraph"/>
+        <w:numPr>
+          <w:ilvl w:val="0"/>
+          <w:numId w:val="3"/>
+        </w:numPr>
+        <w:jc w:val="both"/>
+      </w:pPr>
+      <w:r>
+        <w:t>Remove tag field from companies table</w:t>
+      </w:r>
+    </w:p>
+    <w:p>
+      <w:pPr>
+        <w:pStyle w:val="ListParagraph"/>
+        <w:numPr>
+          <w:ilvl w:val="0"/>
+          <w:numId w:val="3"/>
+        </w:numPr>
+        <w:jc w:val="both"/>
+      </w:pPr>
+      <w:r>
+        <w:t xml:space="preserve">Remove </w:t>
+      </w:r>
+      <w:proofErr w:type="spellStart"/>
+      <w:r>
+        <w:t>CompanyId</w:t>
+      </w:r>
+      <w:proofErr w:type="spellEnd"/>
+      <w:r>
+        <w:t xml:space="preserve"> from Expenses table</w:t>
       </w:r>
     </w:p>
     <w:sectPr>

</xml_diff>

<commit_message>
use dataTables for grid
</commit_message>
<xml_diff>
--- a/doc/ToDo.docx
+++ b/doc/ToDo.docx
@@ -339,6 +339,29 @@
           <w:rFonts w:eastAsiaTheme="majorEastAsia"/>
         </w:rPr>
         <w:t>’ user type can be selected only if the company is vendor</w:t>
+      </w:r>
+    </w:p>
+    <w:p>
+      <w:pPr>
+        <w:pStyle w:val="ListParagraph"/>
+        <w:numPr>
+          <w:ilvl w:val="0"/>
+          <w:numId w:val="3"/>
+        </w:numPr>
+        <w:jc w:val="both"/>
+        <w:rPr>
+          <w:rStyle w:val="HTMLCode"/>
+          <w:rFonts w:asciiTheme="minorHAnsi" w:eastAsiaTheme="minorHAnsi" w:hAnsiTheme="minorHAnsi" w:cstheme="minorBidi"/>
+          <w:sz w:val="22"/>
+          <w:szCs w:val="22"/>
+        </w:rPr>
+      </w:pPr>
+      <w:r>
+        <w:rPr>
+          <w:rStyle w:val="HTMLCode"/>
+          <w:rFonts w:eastAsiaTheme="majorEastAsia"/>
+        </w:rPr>
+        <w:t>Back button in the view loses current selected row in the list</w:t>
       </w:r>
     </w:p>
     <w:sectPr>

</xml_diff>

<commit_message>
add buttons for CRUD operations
</commit_message>
<xml_diff>
--- a/doc/ToDo.docx
+++ b/doc/ToDo.docx
@@ -362,6 +362,45 @@
           <w:rFonts w:eastAsiaTheme="majorEastAsia"/>
         </w:rPr>
         <w:t>Back button in the view loses current selected row in the list</w:t>
+      </w:r>
+    </w:p>
+    <w:p>
+      <w:pPr>
+        <w:pStyle w:val="ListParagraph"/>
+        <w:numPr>
+          <w:ilvl w:val="0"/>
+          <w:numId w:val="3"/>
+        </w:numPr>
+        <w:jc w:val="both"/>
+        <w:rPr>
+          <w:rStyle w:val="HTMLCode"/>
+          <w:rFonts w:asciiTheme="minorHAnsi" w:eastAsiaTheme="minorHAnsi" w:hAnsiTheme="minorHAnsi" w:cstheme="minorBidi"/>
+          <w:sz w:val="22"/>
+          <w:szCs w:val="22"/>
+        </w:rPr>
+      </w:pPr>
+      <w:r>
+        <w:rPr>
+          <w:rStyle w:val="HTMLCode"/>
+          <w:rFonts w:eastAsiaTheme="majorEastAsia"/>
+        </w:rPr>
+        <w:t xml:space="preserve">Fix </w:t>
+      </w:r>
+      <w:proofErr w:type="spellStart"/>
+      <w:r>
+        <w:rPr>
+          <w:rStyle w:val="HTMLCode"/>
+          <w:rFonts w:eastAsiaTheme="majorEastAsia"/>
+        </w:rPr>
+        <w:t>CoffeeScript</w:t>
+      </w:r>
+      <w:proofErr w:type="spellEnd"/>
+      <w:r>
+        <w:rPr>
+          <w:rStyle w:val="HTMLCode"/>
+          <w:rFonts w:eastAsiaTheme="majorEastAsia"/>
+        </w:rPr>
+        <w:t xml:space="preserve"> problem in crud.js where all functions are class functions instead of being instance functions</w:t>
       </w:r>
     </w:p>
     <w:sectPr>

</xml_diff>

<commit_message>
implement functionality of CRUD buttons
</commit_message>
<xml_diff>
--- a/doc/ToDo.docx
+++ b/doc/ToDo.docx
@@ -401,6 +401,70 @@
           <w:rFonts w:eastAsiaTheme="majorEastAsia"/>
         </w:rPr>
         <w:t xml:space="preserve"> problem in crud.js where all functions are class functions instead of being instance functions</w:t>
+      </w:r>
+    </w:p>
+    <w:p>
+      <w:pPr>
+        <w:pStyle w:val="ListParagraph"/>
+        <w:numPr>
+          <w:ilvl w:val="0"/>
+          <w:numId w:val="3"/>
+        </w:numPr>
+        <w:jc w:val="both"/>
+        <w:rPr>
+          <w:rStyle w:val="HTMLCode"/>
+          <w:rFonts w:asciiTheme="minorHAnsi" w:eastAsiaTheme="minorHAnsi" w:hAnsiTheme="minorHAnsi" w:cstheme="minorBidi"/>
+          <w:sz w:val="22"/>
+          <w:szCs w:val="22"/>
+        </w:rPr>
+      </w:pPr>
+      <w:r>
+        <w:rPr>
+          <w:rStyle w:val="HTMLCode"/>
+          <w:rFonts w:eastAsiaTheme="majorEastAsia"/>
+        </w:rPr>
+        <w:t xml:space="preserve">Implement server side processing for  </w:t>
+      </w:r>
+      <w:proofErr w:type="spellStart"/>
+      <w:r>
+        <w:rPr>
+          <w:rStyle w:val="HTMLCode"/>
+          <w:rFonts w:eastAsiaTheme="majorEastAsia"/>
+        </w:rPr>
+        <w:t>dataTables</w:t>
+      </w:r>
+      <w:proofErr w:type="spellEnd"/>
+    </w:p>
+    <w:p>
+      <w:pPr>
+        <w:pStyle w:val="ListParagraph"/>
+        <w:numPr>
+          <w:ilvl w:val="0"/>
+          <w:numId w:val="3"/>
+        </w:numPr>
+        <w:jc w:val="both"/>
+        <w:rPr>
+          <w:rStyle w:val="HTMLCode"/>
+          <w:rFonts w:asciiTheme="minorHAnsi" w:eastAsiaTheme="minorHAnsi" w:hAnsiTheme="minorHAnsi" w:cstheme="minorBidi"/>
+          <w:sz w:val="22"/>
+          <w:szCs w:val="22"/>
+        </w:rPr>
+      </w:pPr>
+      <w:proofErr w:type="spellStart"/>
+      <w:r>
+        <w:rPr>
+          <w:rStyle w:val="HTMLCode"/>
+          <w:rFonts w:eastAsiaTheme="majorEastAsia"/>
+        </w:rPr>
+        <w:t>Default_scope</w:t>
+      </w:r>
+      <w:proofErr w:type="spellEnd"/>
+      <w:r>
+        <w:rPr>
+          <w:rStyle w:val="HTMLCode"/>
+          <w:rFonts w:eastAsiaTheme="majorEastAsia"/>
+        </w:rPr>
+        <w:t xml:space="preserve"> doesn’t work for currencies when we add new currency (new currency goes to the end)</w:t>
       </w:r>
     </w:p>
     <w:sectPr>

</xml_diff>

<commit_message>
make manager field dynamic
</commit_message>
<xml_diff>
--- a/doc/ToDo.docx
+++ b/doc/ToDo.docx
@@ -448,6 +448,61 @@
           <w:rFonts w:eastAsiaTheme="majorEastAsia"/>
         </w:rPr>
         <w:t>Implement “remember me” and “reset password” features</w:t>
+      </w:r>
+    </w:p>
+    <w:p>
+      <w:pPr>
+        <w:pStyle w:val="ListParagraph"/>
+        <w:numPr>
+          <w:ilvl w:val="0"/>
+          <w:numId w:val="3"/>
+        </w:numPr>
+        <w:jc w:val="both"/>
+        <w:rPr>
+          <w:rStyle w:val="HTMLCode"/>
+          <w:rFonts w:asciiTheme="minorHAnsi" w:eastAsiaTheme="minorHAnsi" w:hAnsiTheme="minorHAnsi" w:cstheme="minorBidi"/>
+          <w:sz w:val="22"/>
+          <w:szCs w:val="22"/>
+        </w:rPr>
+      </w:pPr>
+      <w:r>
+        <w:rPr>
+          <w:rStyle w:val="HTMLCode"/>
+          <w:rFonts w:eastAsiaTheme="majorEastAsia"/>
+        </w:rPr>
+        <w:t xml:space="preserve">Code fragment in </w:t>
+      </w:r>
+      <w:proofErr w:type="spellStart"/>
+      <w:r>
+        <w:rPr>
+          <w:rStyle w:val="HTMLCode"/>
+          <w:rFonts w:eastAsiaTheme="majorEastAsia"/>
+        </w:rPr>
+        <w:t>users.js.coffeescript</w:t>
+      </w:r>
+      <w:proofErr w:type="spellEnd"/>
+      <w:r>
+        <w:rPr>
+          <w:rStyle w:val="HTMLCode"/>
+          <w:rFonts w:eastAsiaTheme="majorEastAsia"/>
+        </w:rPr>
+        <w:t xml:space="preserve"> file duplicated. </w:t>
+      </w:r>
+      <w:proofErr w:type="spellStart"/>
+      <w:r>
+        <w:rPr>
+          <w:rStyle w:val="HTMLCode"/>
+          <w:rFonts w:eastAsiaTheme="majorEastAsia"/>
+        </w:rPr>
+        <w:t>Refactor</w:t>
+      </w:r>
+      <w:proofErr w:type="spellEnd"/>
+      <w:r>
+        <w:rPr>
+          <w:rStyle w:val="HTMLCode"/>
+          <w:rFonts w:eastAsiaTheme="majorEastAsia"/>
+        </w:rPr>
+        <w:t xml:space="preserve"> it.</w:t>
       </w:r>
     </w:p>
     <w:sectPr>

</xml_diff>

<commit_message>
convert collection_select to text_box for read_only fields
</commit_message>
<xml_diff>
--- a/doc/ToDo.docx
+++ b/doc/ToDo.docx
@@ -34,20 +34,6 @@
     </w:p>
     <w:p>
       <w:pPr>
-        <w:jc w:val="both"/>
-      </w:pPr>
-      <w:r>
-        <w:t xml:space="preserve">The following issues need to be resolved in </w:t>
-      </w:r>
-      <w:r>
-        <w:t>ExpenseReport</w:t>
-      </w:r>
-      <w:r>
-        <w:t xml:space="preserve"> project:</w:t>
-      </w:r>
-    </w:p>
-    <w:p>
-      <w:pPr>
         <w:pStyle w:val="ListParagraph"/>
         <w:numPr>
           <w:ilvl w:val="0"/>
@@ -56,6 +42,185 @@
         <w:jc w:val="both"/>
       </w:pPr>
       <w:r>
+        <w:t>Low</w:t>
+      </w:r>
+    </w:p>
+    <w:p>
+      <w:pPr>
+        <w:pStyle w:val="ListParagraph"/>
+        <w:numPr>
+          <w:ilvl w:val="1"/>
+          <w:numId w:val="3"/>
+        </w:numPr>
+        <w:jc w:val="both"/>
+      </w:pPr>
+      <w:r>
+        <w:t xml:space="preserve">Consider to use </w:t>
+      </w:r>
+      <w:proofErr w:type="spellStart"/>
+      <w:r>
+        <w:t>email_field</w:t>
+      </w:r>
+      <w:proofErr w:type="spellEnd"/>
+      <w:r>
+        <w:t xml:space="preserve"> instead of </w:t>
+      </w:r>
+      <w:proofErr w:type="spellStart"/>
+      <w:r>
+        <w:t>text_field</w:t>
+      </w:r>
+      <w:proofErr w:type="spellEnd"/>
+      <w:r>
+        <w:t xml:space="preserve"> for email field in users/views/_form.html file</w:t>
+      </w:r>
+    </w:p>
+    <w:p>
+      <w:pPr>
+        <w:pStyle w:val="ListParagraph"/>
+        <w:numPr>
+          <w:ilvl w:val="1"/>
+          <w:numId w:val="3"/>
+        </w:numPr>
+        <w:jc w:val="both"/>
+        <w:rPr>
+          <w:rStyle w:val="HTMLCode"/>
+          <w:rFonts w:asciiTheme="minorHAnsi" w:eastAsiaTheme="minorHAnsi" w:hAnsiTheme="minorHAnsi" w:cstheme="minorBidi"/>
+          <w:sz w:val="22"/>
+          <w:szCs w:val="22"/>
+        </w:rPr>
+      </w:pPr>
+      <w:r>
+        <w:rPr>
+          <w:rStyle w:val="HTMLCode"/>
+          <w:rFonts w:eastAsiaTheme="majorEastAsia"/>
+        </w:rPr>
+        <w:t>Account\Settings doesn’t work</w:t>
+      </w:r>
+    </w:p>
+    <w:p>
+      <w:pPr>
+        <w:pStyle w:val="ListParagraph"/>
+        <w:numPr>
+          <w:ilvl w:val="1"/>
+          <w:numId w:val="3"/>
+        </w:numPr>
+        <w:jc w:val="both"/>
+        <w:rPr>
+          <w:rStyle w:val="HTMLCode"/>
+          <w:rFonts w:asciiTheme="minorHAnsi" w:eastAsiaTheme="minorHAnsi" w:hAnsiTheme="minorHAnsi" w:cstheme="minorBidi"/>
+          <w:sz w:val="22"/>
+          <w:szCs w:val="22"/>
+        </w:rPr>
+      </w:pPr>
+      <w:r>
+        <w:rPr>
+          <w:rStyle w:val="HTMLCode"/>
+          <w:rFonts w:eastAsiaTheme="majorEastAsia"/>
+        </w:rPr>
+        <w:t>Input controls move to next row when there is an error on the form (with FF and explorer only, chrome is fine)</w:t>
+      </w:r>
+    </w:p>
+    <w:p>
+      <w:pPr>
+        <w:pStyle w:val="ListParagraph"/>
+        <w:numPr>
+          <w:ilvl w:val="1"/>
+          <w:numId w:val="3"/>
+        </w:numPr>
+        <w:jc w:val="both"/>
+        <w:rPr>
+          <w:rStyle w:val="HTMLCode"/>
+          <w:rFonts w:asciiTheme="minorHAnsi" w:eastAsiaTheme="minorHAnsi" w:hAnsiTheme="minorHAnsi" w:cstheme="minorBidi"/>
+          <w:sz w:val="22"/>
+          <w:szCs w:val="22"/>
+        </w:rPr>
+      </w:pPr>
+      <w:r>
+        <w:rPr>
+          <w:rStyle w:val="HTMLCode"/>
+          <w:rFonts w:eastAsiaTheme="majorEastAsia"/>
+        </w:rPr>
+        <w:t>Decide whether we need to provide title for all pages</w:t>
+      </w:r>
+    </w:p>
+    <w:p>
+      <w:pPr>
+        <w:pStyle w:val="ListParagraph"/>
+        <w:numPr>
+          <w:ilvl w:val="1"/>
+          <w:numId w:val="3"/>
+        </w:numPr>
+        <w:jc w:val="both"/>
+        <w:rPr>
+          <w:rStyle w:val="HTMLCode"/>
+          <w:rFonts w:asciiTheme="minorHAnsi" w:eastAsiaTheme="minorHAnsi" w:hAnsiTheme="minorHAnsi" w:cstheme="minorBidi"/>
+          <w:sz w:val="22"/>
+          <w:szCs w:val="22"/>
+        </w:rPr>
+      </w:pPr>
+      <w:r>
+        <w:rPr>
+          <w:rStyle w:val="HTMLCode"/>
+          <w:rFonts w:eastAsiaTheme="majorEastAsia"/>
+        </w:rPr>
+        <w:t xml:space="preserve">Code fragment in </w:t>
+      </w:r>
+      <w:proofErr w:type="spellStart"/>
+      <w:r>
+        <w:rPr>
+          <w:rStyle w:val="HTMLCode"/>
+          <w:rFonts w:eastAsiaTheme="majorEastAsia"/>
+        </w:rPr>
+        <w:t>users.js.coffeescript</w:t>
+      </w:r>
+      <w:proofErr w:type="spellEnd"/>
+      <w:r>
+        <w:rPr>
+          <w:rStyle w:val="HTMLCode"/>
+          <w:rFonts w:eastAsiaTheme="majorEastAsia"/>
+        </w:rPr>
+        <w:t xml:space="preserve"> file duplicated. </w:t>
+      </w:r>
+      <w:proofErr w:type="spellStart"/>
+      <w:r>
+        <w:rPr>
+          <w:rStyle w:val="HTMLCode"/>
+          <w:rFonts w:eastAsiaTheme="majorEastAsia"/>
+        </w:rPr>
+        <w:t>Refactor</w:t>
+      </w:r>
+      <w:proofErr w:type="spellEnd"/>
+      <w:r>
+        <w:rPr>
+          <w:rStyle w:val="HTMLCode"/>
+          <w:rFonts w:eastAsiaTheme="majorEastAsia"/>
+        </w:rPr>
+        <w:t xml:space="preserve"> it.</w:t>
+      </w:r>
+    </w:p>
+    <w:p>
+      <w:pPr>
+        <w:pStyle w:val="ListParagraph"/>
+        <w:numPr>
+          <w:ilvl w:val="0"/>
+          <w:numId w:val="3"/>
+        </w:numPr>
+        <w:jc w:val="both"/>
+      </w:pPr>
+      <w:r>
+        <w:t>Medium</w:t>
+      </w:r>
+    </w:p>
+    <w:p>
+      <w:pPr>
+        <w:pStyle w:val="ListParagraph"/>
+        <w:numPr>
+          <w:ilvl w:val="1"/>
+          <w:numId w:val="3"/>
+        </w:numPr>
+        <w:jc w:val="both"/>
+      </w:pPr>
+      <w:r>
         <w:t>Do we need to move ExchangeRate field from ExpenseDetail to a separate table?</w:t>
       </w:r>
     </w:p>
@@ -63,7 +228,7 @@
       <w:pPr>
         <w:pStyle w:val="ListParagraph"/>
         <w:numPr>
-          <w:ilvl w:val="0"/>
+          <w:ilvl w:val="1"/>
           <w:numId w:val="3"/>
         </w:numPr>
         <w:jc w:val="both"/>
@@ -76,7 +241,7 @@
       <w:pPr>
         <w:pStyle w:val="ListParagraph"/>
         <w:numPr>
-          <w:ilvl w:val="0"/>
+          <w:ilvl w:val="1"/>
           <w:numId w:val="3"/>
         </w:numPr>
         <w:jc w:val="both"/>
@@ -89,46 +254,7 @@
       <w:pPr>
         <w:pStyle w:val="ListParagraph"/>
         <w:numPr>
-          <w:ilvl w:val="0"/>
-          <w:numId w:val="3"/>
-        </w:numPr>
-        <w:jc w:val="both"/>
-      </w:pPr>
-      <w:r>
-        <w:t>Hide ‘vendor’ company in the companies list</w:t>
-      </w:r>
-    </w:p>
-    <w:p>
-      <w:pPr>
-        <w:pStyle w:val="ListParagraph"/>
-        <w:numPr>
-          <w:ilvl w:val="0"/>
-          <w:numId w:val="3"/>
-        </w:numPr>
-        <w:jc w:val="both"/>
-      </w:pPr>
-      <w:r>
-        <w:t>Don’t show the list of Expense Statues</w:t>
-      </w:r>
-    </w:p>
-    <w:p>
-      <w:pPr>
-        <w:pStyle w:val="ListParagraph"/>
-        <w:numPr>
-          <w:ilvl w:val="0"/>
-          <w:numId w:val="3"/>
-        </w:numPr>
-        <w:jc w:val="both"/>
-      </w:pPr>
-      <w:r>
-        <w:t>Don’t show the list of User Types</w:t>
-      </w:r>
-    </w:p>
-    <w:p>
-      <w:pPr>
-        <w:pStyle w:val="ListParagraph"/>
-        <w:numPr>
-          <w:ilvl w:val="0"/>
+          <w:ilvl w:val="1"/>
           <w:numId w:val="3"/>
         </w:numPr>
         <w:jc w:val="both"/>
@@ -141,7 +267,7 @@
       <w:pPr>
         <w:pStyle w:val="ListParagraph"/>
         <w:numPr>
-          <w:ilvl w:val="0"/>
+          <w:ilvl w:val="1"/>
           <w:numId w:val="3"/>
         </w:numPr>
         <w:jc w:val="both"/>
@@ -154,45 +280,13 @@
       <w:pPr>
         <w:pStyle w:val="ListParagraph"/>
         <w:numPr>
-          <w:ilvl w:val="0"/>
-          <w:numId w:val="3"/>
-        </w:numPr>
-        <w:jc w:val="both"/>
-      </w:pPr>
-      <w:r>
-        <w:t xml:space="preserve">Consider to use </w:t>
-      </w:r>
-      <w:proofErr w:type="spellStart"/>
-      <w:r>
-        <w:t>email_field</w:t>
-      </w:r>
-      <w:proofErr w:type="spellEnd"/>
-      <w:r>
-        <w:t xml:space="preserve"> instead of </w:t>
-      </w:r>
-      <w:proofErr w:type="spellStart"/>
-      <w:r>
-        <w:t>text_field</w:t>
-      </w:r>
-      <w:proofErr w:type="spellEnd"/>
-      <w:r>
-        <w:t xml:space="preserve"> for email field in users/views/_form.html file</w:t>
-      </w:r>
-    </w:p>
-    <w:p>
-      <w:pPr>
-        <w:pStyle w:val="ListParagraph"/>
-        <w:numPr>
-          <w:ilvl w:val="0"/>
-          <w:numId w:val="3"/>
-        </w:numPr>
-        <w:jc w:val="both"/>
-      </w:pPr>
-      <w:r>
-        <w:t>Implement SSL in production</w:t>
-      </w:r>
-      <w:r>
-        <w:t xml:space="preserve"> (see description in Rails tutorial in </w:t>
+          <w:ilvl w:val="1"/>
+          <w:numId w:val="3"/>
+        </w:numPr>
+        <w:jc w:val="both"/>
+      </w:pPr>
+      <w:r>
+        <w:t xml:space="preserve">Implement SSL in production (see description in Rails tutorial in </w:t>
       </w:r>
       <w:hyperlink r:id="rId5" w:anchor="sec:deploying_to_production_with_ssl" w:history="1">
         <w:r>
@@ -210,7 +304,7 @@
       <w:pPr>
         <w:pStyle w:val="ListParagraph"/>
         <w:numPr>
-          <w:ilvl w:val="0"/>
+          <w:ilvl w:val="1"/>
           <w:numId w:val="3"/>
         </w:numPr>
         <w:jc w:val="both"/>
@@ -245,7 +339,7 @@
       <w:pPr>
         <w:pStyle w:val="ListParagraph"/>
         <w:numPr>
-          <w:ilvl w:val="0"/>
+          <w:ilvl w:val="1"/>
           <w:numId w:val="3"/>
         </w:numPr>
         <w:jc w:val="both"/>
@@ -261,14 +355,23 @@
           <w:rStyle w:val="HTMLCode"/>
           <w:rFonts w:eastAsiaTheme="majorEastAsia"/>
         </w:rPr>
-        <w:t>Account\Settings doesn’t work</w:t>
-      </w:r>
-    </w:p>
-    <w:p>
-      <w:pPr>
-        <w:pStyle w:val="ListParagraph"/>
-        <w:numPr>
-          <w:ilvl w:val="0"/>
+        <w:t xml:space="preserve">Implement server side processing for </w:t>
+      </w:r>
+      <w:proofErr w:type="spellStart"/>
+      <w:r>
+        <w:rPr>
+          <w:rStyle w:val="HTMLCode"/>
+          <w:rFonts w:eastAsiaTheme="majorEastAsia"/>
+        </w:rPr>
+        <w:t>dataTables</w:t>
+      </w:r>
+      <w:proofErr w:type="spellEnd"/>
+    </w:p>
+    <w:p>
+      <w:pPr>
+        <w:pStyle w:val="ListParagraph"/>
+        <w:numPr>
+          <w:ilvl w:val="1"/>
           <w:numId w:val="3"/>
         </w:numPr>
         <w:jc w:val="both"/>
@@ -284,30 +387,14 @@
           <w:rStyle w:val="HTMLCode"/>
           <w:rFonts w:eastAsiaTheme="majorEastAsia"/>
         </w:rPr>
-        <w:t>Add validation that checks that ‘</w:t>
-      </w:r>
-      <w:proofErr w:type="spellStart"/>
-      <w:r>
-        <w:rPr>
-          <w:rStyle w:val="HTMLCode"/>
-          <w:rFonts w:eastAsiaTheme="majorEastAsia"/>
-        </w:rPr>
-        <w:t>vendor_admin</w:t>
-      </w:r>
-      <w:proofErr w:type="spellEnd"/>
-      <w:r>
-        <w:rPr>
-          <w:rStyle w:val="HTMLCode"/>
-          <w:rFonts w:eastAsiaTheme="majorEastAsia"/>
-        </w:rPr>
-        <w:t>’ user type can be selected only if the company is vendor</w:t>
-      </w:r>
-    </w:p>
-    <w:p>
-      <w:pPr>
-        <w:pStyle w:val="ListParagraph"/>
-        <w:numPr>
-          <w:ilvl w:val="0"/>
+        <w:t>Identify records which cannot be deleted or edited. Add the functionality for it</w:t>
+      </w:r>
+    </w:p>
+    <w:p>
+      <w:pPr>
+        <w:pStyle w:val="ListParagraph"/>
+        <w:numPr>
+          <w:ilvl w:val="1"/>
           <w:numId w:val="3"/>
         </w:numPr>
         <w:jc w:val="both"/>
@@ -323,23 +410,14 @@
           <w:rStyle w:val="HTMLCode"/>
           <w:rFonts w:eastAsiaTheme="majorEastAsia"/>
         </w:rPr>
-        <w:t xml:space="preserve">Implement server side processing for </w:t>
-      </w:r>
-      <w:proofErr w:type="spellStart"/>
-      <w:r>
-        <w:rPr>
-          <w:rStyle w:val="HTMLCode"/>
-          <w:rFonts w:eastAsiaTheme="majorEastAsia"/>
-        </w:rPr>
-        <w:t>dataTables</w:t>
-      </w:r>
-      <w:proofErr w:type="spellEnd"/>
-    </w:p>
-    <w:p>
-      <w:pPr>
-        <w:pStyle w:val="ListParagraph"/>
-        <w:numPr>
-          <w:ilvl w:val="0"/>
+        <w:t>Implement “remember me” and “reset password” features</w:t>
+      </w:r>
+    </w:p>
+    <w:p>
+      <w:pPr>
+        <w:pStyle w:val="ListParagraph"/>
+        <w:numPr>
+          <w:ilvl w:val="1"/>
           <w:numId w:val="3"/>
         </w:numPr>
         <w:jc w:val="both"/>
@@ -355,7 +433,7 @@
           <w:rStyle w:val="HTMLCode"/>
           <w:rFonts w:eastAsiaTheme="majorEastAsia"/>
         </w:rPr>
-        <w:t>Input controls move to next row when there is an error on the form (with FF and explorer only, chrome is fine)</w:t>
+        <w:t>There is no ‘Please select’ line in select controls in Edit mode (New mode is fine)</w:t>
       </w:r>
     </w:p>
     <w:p>
@@ -374,158 +452,7 @@
         </w:rPr>
       </w:pPr>
       <w:r>
-        <w:rPr>
-          <w:rStyle w:val="HTMLCode"/>
-          <w:rFonts w:eastAsiaTheme="majorEastAsia"/>
-        </w:rPr>
-        <w:t>Decide whether we need to provide title for all pages</w:t>
-      </w:r>
-    </w:p>
-    <w:p>
-      <w:pPr>
-        <w:pStyle w:val="ListParagraph"/>
-        <w:numPr>
-          <w:ilvl w:val="0"/>
-          <w:numId w:val="3"/>
-        </w:numPr>
-        <w:jc w:val="both"/>
-        <w:rPr>
-          <w:rStyle w:val="HTMLCode"/>
-          <w:rFonts w:asciiTheme="minorHAnsi" w:eastAsiaTheme="minorHAnsi" w:hAnsiTheme="minorHAnsi" w:cstheme="minorBidi"/>
-          <w:sz w:val="22"/>
-          <w:szCs w:val="22"/>
-        </w:rPr>
-      </w:pPr>
-      <w:r>
-        <w:rPr>
-          <w:rStyle w:val="HTMLCode"/>
-          <w:rFonts w:eastAsiaTheme="majorEastAsia"/>
-        </w:rPr>
-        <w:t>Identify records which cannot be deleted. Add the functionality for it</w:t>
-      </w:r>
-    </w:p>
-    <w:p>
-      <w:pPr>
-        <w:pStyle w:val="ListParagraph"/>
-        <w:numPr>
-          <w:ilvl w:val="0"/>
-          <w:numId w:val="3"/>
-        </w:numPr>
-        <w:jc w:val="both"/>
-        <w:rPr>
-          <w:rStyle w:val="HTMLCode"/>
-          <w:rFonts w:asciiTheme="minorHAnsi" w:eastAsiaTheme="minorHAnsi" w:hAnsiTheme="minorHAnsi" w:cstheme="minorBidi"/>
-          <w:sz w:val="22"/>
-          <w:szCs w:val="22"/>
-        </w:rPr>
-      </w:pPr>
-      <w:r>
-        <w:rPr>
-          <w:rStyle w:val="HTMLCode"/>
-          <w:rFonts w:eastAsiaTheme="majorEastAsia"/>
-        </w:rPr>
-        <w:t xml:space="preserve">Read-Only select controls still can be changed. Fix the problem. </w:t>
-      </w:r>
-    </w:p>
-    <w:p>
-      <w:pPr>
-        <w:pStyle w:val="ListParagraph"/>
-        <w:numPr>
-          <w:ilvl w:val="0"/>
-          <w:numId w:val="3"/>
-        </w:numPr>
-        <w:jc w:val="both"/>
-        <w:rPr>
-          <w:rStyle w:val="HTMLCode"/>
-          <w:rFonts w:asciiTheme="minorHAnsi" w:eastAsiaTheme="minorHAnsi" w:hAnsiTheme="minorHAnsi" w:cstheme="minorBidi"/>
-          <w:sz w:val="22"/>
-          <w:szCs w:val="22"/>
-        </w:rPr>
-      </w:pPr>
-      <w:r>
-        <w:rPr>
-          <w:rStyle w:val="HTMLCode"/>
-          <w:rFonts w:eastAsiaTheme="majorEastAsia"/>
-        </w:rPr>
-        <w:t>Implement “remember me” and “reset password” features</w:t>
-      </w:r>
-    </w:p>
-    <w:p>
-      <w:pPr>
-        <w:pStyle w:val="ListParagraph"/>
-        <w:numPr>
-          <w:ilvl w:val="0"/>
-          <w:numId w:val="3"/>
-        </w:numPr>
-        <w:jc w:val="both"/>
-        <w:rPr>
-          <w:rStyle w:val="HTMLCode"/>
-          <w:rFonts w:asciiTheme="minorHAnsi" w:eastAsiaTheme="minorHAnsi" w:hAnsiTheme="minorHAnsi" w:cstheme="minorBidi"/>
-          <w:sz w:val="22"/>
-          <w:szCs w:val="22"/>
-        </w:rPr>
-      </w:pPr>
-      <w:r>
-        <w:rPr>
-          <w:rStyle w:val="HTMLCode"/>
-          <w:rFonts w:eastAsiaTheme="majorEastAsia"/>
-        </w:rPr>
-        <w:t xml:space="preserve">Code fragment in </w:t>
-      </w:r>
-      <w:proofErr w:type="spellStart"/>
-      <w:r>
-        <w:rPr>
-          <w:rStyle w:val="HTMLCode"/>
-          <w:rFonts w:eastAsiaTheme="majorEastAsia"/>
-        </w:rPr>
-        <w:t>users.js.coffeescript</w:t>
-      </w:r>
-      <w:proofErr w:type="spellEnd"/>
-      <w:r>
-        <w:rPr>
-          <w:rStyle w:val="HTMLCode"/>
-          <w:rFonts w:eastAsiaTheme="majorEastAsia"/>
-        </w:rPr>
-        <w:t xml:space="preserve"> file duplicated. </w:t>
-      </w:r>
-      <w:proofErr w:type="spellStart"/>
-      <w:r>
-        <w:rPr>
-          <w:rStyle w:val="HTMLCode"/>
-          <w:rFonts w:eastAsiaTheme="majorEastAsia"/>
-        </w:rPr>
-        <w:t>Refactor</w:t>
-      </w:r>
-      <w:proofErr w:type="spellEnd"/>
-      <w:r>
-        <w:rPr>
-          <w:rStyle w:val="HTMLCode"/>
-          <w:rFonts w:eastAsiaTheme="majorEastAsia"/>
-        </w:rPr>
-        <w:t xml:space="preserve"> it.</w:t>
-      </w:r>
-    </w:p>
-    <w:p>
-      <w:pPr>
-        <w:pStyle w:val="ListParagraph"/>
-        <w:numPr>
-          <w:ilvl w:val="0"/>
-          <w:numId w:val="3"/>
-        </w:numPr>
-        <w:jc w:val="both"/>
-        <w:rPr>
-          <w:rStyle w:val="HTMLCode"/>
-          <w:rFonts w:asciiTheme="minorHAnsi" w:eastAsiaTheme="minorHAnsi" w:hAnsiTheme="minorHAnsi" w:cstheme="minorBidi"/>
-          <w:sz w:val="22"/>
-          <w:szCs w:val="22"/>
-        </w:rPr>
-      </w:pPr>
-      <w:r>
-        <w:rPr>
-          <w:rStyle w:val="HTMLCode"/>
-          <w:rFonts w:eastAsiaTheme="majorEastAsia"/>
-        </w:rPr>
-        <w:t>There is no ‘Please select’ line in select controls in Edit mode (New mode is fine)</w:t>
+        <w:t>High</w:t>
       </w:r>
     </w:p>
     <w:sectPr>
@@ -728,7 +655,7 @@
         <w:rFonts w:ascii="Symbol" w:hAnsi="Symbol" w:hint="default"/>
       </w:rPr>
     </w:lvl>
-    <w:lvl w:ilvl="1" w:tplc="04090003" w:tentative="1">
+    <w:lvl w:ilvl="1" w:tplc="04090003">
       <w:start w:val="1"/>
       <w:numFmt w:val="bullet"/>
       <w:lvlText w:val="o"/>

</xml_diff>

<commit_message>
add grid for expenses
</commit_message>
<xml_diff>
--- a/doc/ToDo.docx
+++ b/doc/ToDo.docx
@@ -196,6 +196,93 @@
           <w:rFonts w:eastAsiaTheme="majorEastAsia"/>
         </w:rPr>
         <w:t xml:space="preserve"> it.</w:t>
+      </w:r>
+    </w:p>
+    <w:p>
+      <w:pPr>
+        <w:pStyle w:val="ListParagraph"/>
+        <w:numPr>
+          <w:ilvl w:val="1"/>
+          <w:numId w:val="3"/>
+        </w:numPr>
+        <w:jc w:val="both"/>
+        <w:rPr>
+          <w:rStyle w:val="HTMLCode"/>
+          <w:rFonts w:eastAsiaTheme="majorEastAsia"/>
+        </w:rPr>
+      </w:pPr>
+      <w:r>
+        <w:rPr>
+          <w:rStyle w:val="HTMLCode"/>
+          <w:rFonts w:eastAsiaTheme="majorEastAsia"/>
+        </w:rPr>
+        <w:t xml:space="preserve">Switch to </w:t>
+      </w:r>
+      <w:proofErr w:type="spellStart"/>
+      <w:r>
+        <w:rPr>
+          <w:rStyle w:val="HTMLCode"/>
+          <w:rFonts w:eastAsiaTheme="majorEastAsia"/>
+        </w:rPr>
+        <w:t>PostgreSQL</w:t>
+      </w:r>
+      <w:proofErr w:type="spellEnd"/>
+      <w:r>
+        <w:rPr>
+          <w:rStyle w:val="HTMLCode"/>
+          <w:rFonts w:eastAsiaTheme="majorEastAsia"/>
+        </w:rPr>
+        <w:t xml:space="preserve"> database for production environment</w:t>
+      </w:r>
+    </w:p>
+    <w:p>
+      <w:pPr>
+        <w:pStyle w:val="ListParagraph"/>
+        <w:numPr>
+          <w:ilvl w:val="1"/>
+          <w:numId w:val="3"/>
+        </w:numPr>
+        <w:jc w:val="both"/>
+        <w:rPr>
+          <w:rStyle w:val="HTMLCode"/>
+          <w:rFonts w:asciiTheme="minorHAnsi" w:eastAsiaTheme="minorHAnsi" w:hAnsiTheme="minorHAnsi" w:cstheme="minorBidi"/>
+          <w:sz w:val="22"/>
+          <w:szCs w:val="22"/>
+        </w:rPr>
+      </w:pPr>
+      <w:r>
+        <w:rPr>
+          <w:rStyle w:val="HTMLCode"/>
+          <w:rFonts w:asciiTheme="minorHAnsi" w:eastAsiaTheme="minorHAnsi" w:hAnsiTheme="minorHAnsi" w:cstheme="minorBidi"/>
+          <w:sz w:val="22"/>
+          <w:szCs w:val="22"/>
+        </w:rPr>
+        <w:t>Check indexes for all the tables and add if necessary</w:t>
+      </w:r>
+    </w:p>
+    <w:p>
+      <w:pPr>
+        <w:pStyle w:val="ListParagraph"/>
+        <w:numPr>
+          <w:ilvl w:val="1"/>
+          <w:numId w:val="3"/>
+        </w:numPr>
+        <w:jc w:val="both"/>
+        <w:rPr>
+          <w:rStyle w:val="HTMLCode"/>
+          <w:rFonts w:asciiTheme="minorHAnsi" w:eastAsiaTheme="minorHAnsi" w:hAnsiTheme="minorHAnsi" w:cstheme="minorBidi"/>
+          <w:sz w:val="22"/>
+          <w:szCs w:val="22"/>
+        </w:rPr>
+      </w:pPr>
+      <w:r>
+        <w:rPr>
+          <w:rStyle w:val="HTMLCode"/>
+          <w:rFonts w:asciiTheme="minorHAnsi" w:eastAsiaTheme="minorHAnsi" w:hAnsiTheme="minorHAnsi" w:cstheme="minorBidi"/>
+          <w:sz w:val="22"/>
+          <w:szCs w:val="22"/>
+        </w:rPr>
+        <w:t>Money fields (advance pay) should display cents in the forms</w:t>
       </w:r>
     </w:p>
     <w:p>
@@ -444,6 +531,48 @@
           <w:numId w:val="3"/>
         </w:numPr>
         <w:jc w:val="both"/>
+      </w:pPr>
+      <w:r>
+        <w:t>High</w:t>
+      </w:r>
+    </w:p>
+    <w:p>
+      <w:pPr>
+        <w:pStyle w:val="ListParagraph"/>
+        <w:numPr>
+          <w:ilvl w:val="1"/>
+          <w:numId w:val="3"/>
+        </w:numPr>
+        <w:jc w:val="both"/>
+      </w:pPr>
+      <w:r>
+        <w:t xml:space="preserve">Change </w:t>
+      </w:r>
+      <w:proofErr w:type="spellStart"/>
+      <w:r>
+        <w:t>text_field</w:t>
+      </w:r>
+      <w:proofErr w:type="spellEnd"/>
+      <w:r>
+        <w:t xml:space="preserve"> to </w:t>
+      </w:r>
+      <w:proofErr w:type="spellStart"/>
+      <w:r>
+        <w:t>email_field</w:t>
+      </w:r>
+      <w:proofErr w:type="spellEnd"/>
+      <w:r>
+        <w:t xml:space="preserve"> for user email field</w:t>
+      </w:r>
+    </w:p>
+    <w:p>
+      <w:pPr>
+        <w:pStyle w:val="ListParagraph"/>
+        <w:numPr>
+          <w:ilvl w:val="1"/>
+          <w:numId w:val="3"/>
+        </w:numPr>
+        <w:jc w:val="both"/>
         <w:rPr>
           <w:rStyle w:val="HTMLCode"/>
           <w:rFonts w:asciiTheme="minorHAnsi" w:eastAsiaTheme="minorHAnsi" w:hAnsiTheme="minorHAnsi" w:cstheme="minorBidi"/>
@@ -452,7 +581,53 @@
         </w:rPr>
       </w:pPr>
       <w:r>
-        <w:t>High</w:t>
+        <w:rPr>
+          <w:rStyle w:val="HTMLCode"/>
+          <w:rFonts w:eastAsiaTheme="majorEastAsia"/>
+        </w:rPr>
+        <w:t>Check for maximum column length in all grids</w:t>
+      </w:r>
+    </w:p>
+    <w:p>
+      <w:pPr>
+        <w:pStyle w:val="ListParagraph"/>
+        <w:numPr>
+          <w:ilvl w:val="1"/>
+          <w:numId w:val="3"/>
+        </w:numPr>
+        <w:jc w:val="both"/>
+        <w:rPr>
+          <w:rStyle w:val="HTMLCode"/>
+          <w:rFonts w:asciiTheme="minorHAnsi" w:eastAsiaTheme="minorHAnsi" w:hAnsiTheme="minorHAnsi" w:cstheme="minorBidi"/>
+          <w:sz w:val="22"/>
+          <w:szCs w:val="22"/>
+        </w:rPr>
+      </w:pPr>
+      <w:r>
+        <w:rPr>
+          <w:rStyle w:val="HTMLCode"/>
+          <w:rFonts w:eastAsiaTheme="majorEastAsia"/>
+        </w:rPr>
+        <w:t>Check text field lengths in the database and forms</w:t>
+      </w:r>
+    </w:p>
+    <w:p>
+      <w:pPr>
+        <w:pStyle w:val="ListParagraph"/>
+        <w:numPr>
+          <w:ilvl w:val="1"/>
+          <w:numId w:val="3"/>
+        </w:numPr>
+        <w:jc w:val="both"/>
+        <w:rPr>
+          <w:rStyle w:val="HTMLCode"/>
+          <w:rFonts w:asciiTheme="minorHAnsi" w:eastAsiaTheme="minorHAnsi" w:hAnsiTheme="minorHAnsi" w:cstheme="minorBidi"/>
+          <w:sz w:val="22"/>
+          <w:szCs w:val="22"/>
+        </w:rPr>
+      </w:pPr>
+      <w:r>
+        <w:t xml:space="preserve">Single quote all the fields in redirect methods in all controllers </w:t>
       </w:r>
     </w:p>
     <w:sectPr>
@@ -925,6 +1100,26 @@
     <w:qFormat/>
     <w:rsid w:val="00F90489"/>
   </w:style>
+  <w:style w:type="paragraph" w:styleId="Heading1">
+    <w:name w:val="heading 1"/>
+    <w:basedOn w:val="Normal"/>
+    <w:link w:val="Heading1Char"/>
+    <w:uiPriority w:val="9"/>
+    <w:qFormat/>
+    <w:rsid w:val="009B364D"/>
+    <w:pPr>
+      <w:spacing w:before="100" w:beforeAutospacing="1" w:after="100" w:afterAutospacing="1" w:line="240" w:lineRule="auto"/>
+      <w:outlineLvl w:val="0"/>
+    </w:pPr>
+    <w:rPr>
+      <w:rFonts w:ascii="Times New Roman" w:eastAsia="Times New Roman" w:hAnsi="Times New Roman" w:cs="Times New Roman"/>
+      <w:b/>
+      <w:bCs/>
+      <w:kern w:val="36"/>
+      <w:sz w:val="48"/>
+      <w:szCs w:val="48"/>
+    </w:rPr>
+  </w:style>
   <w:style w:type="character" w:default="1" w:styleId="DefaultParagraphFont">
     <w:name w:val="Default Paragraph Font"/>
     <w:uiPriority w:val="1"/>
@@ -1025,6 +1220,21 @@
       <w:rFonts w:ascii="Courier New" w:eastAsia="Times New Roman" w:hAnsi="Courier New" w:cs="Courier New"/>
       <w:sz w:val="20"/>
       <w:szCs w:val="20"/>
+    </w:rPr>
+  </w:style>
+  <w:style w:type="character" w:customStyle="1" w:styleId="Heading1Char">
+    <w:name w:val="Heading 1 Char"/>
+    <w:basedOn w:val="DefaultParagraphFont"/>
+    <w:link w:val="Heading1"/>
+    <w:uiPriority w:val="9"/>
+    <w:rsid w:val="009B364D"/>
+    <w:rPr>
+      <w:rFonts w:ascii="Times New Roman" w:eastAsia="Times New Roman" w:hAnsi="Times New Roman" w:cs="Times New Roman"/>
+      <w:b/>
+      <w:bCs/>
+      <w:kern w:val="36"/>
+      <w:sz w:val="48"/>
+      <w:szCs w:val="48"/>
     </w:rPr>
   </w:style>
 </w:styles>

</xml_diff>

<commit_message>
add single quotes to resource name in controllers
</commit_message>
<xml_diff>
--- a/doc/ToDo.docx
+++ b/doc/ToDo.docx
@@ -609,25 +609,6 @@
           <w:rFonts w:eastAsiaTheme="majorEastAsia"/>
         </w:rPr>
         <w:t>Check text field lengths in the database and forms</w:t>
-      </w:r>
-    </w:p>
-    <w:p>
-      <w:pPr>
-        <w:pStyle w:val="ListParagraph"/>
-        <w:numPr>
-          <w:ilvl w:val="1"/>
-          <w:numId w:val="3"/>
-        </w:numPr>
-        <w:jc w:val="both"/>
-        <w:rPr>
-          <w:rStyle w:val="HTMLCode"/>
-          <w:rFonts w:asciiTheme="minorHAnsi" w:eastAsiaTheme="minorHAnsi" w:hAnsiTheme="minorHAnsi" w:cstheme="minorBidi"/>
-          <w:sz w:val="22"/>
-          <w:szCs w:val="22"/>
-        </w:rPr>
-      </w:pPr>
-      <w:r>
-        <w:t xml:space="preserve">Single quote all the fields in redirect methods in all controllers </w:t>
       </w:r>
     </w:p>
     <w:sectPr>

</xml_diff>

<commit_message>
implement expenses to approve functionality
</commit_message>
<xml_diff>
--- a/doc/ToDo.docx
+++ b/doc/ToDo.docx
@@ -341,32 +341,6 @@
       </w:pPr>
       <w:r>
         <w:t>Medium</w:t>
-      </w:r>
-    </w:p>
-    <w:p>
-      <w:pPr>
-        <w:pStyle w:val="ListParagraph"/>
-        <w:numPr>
-          <w:ilvl w:val="1"/>
-          <w:numId w:val="3"/>
-        </w:numPr>
-        <w:jc w:val="both"/>
-      </w:pPr>
-      <w:r>
-        <w:t>Where to show error message generated when user tries to delete a currency and fails</w:t>
-      </w:r>
-    </w:p>
-    <w:p>
-      <w:pPr>
-        <w:pStyle w:val="ListParagraph"/>
-        <w:numPr>
-          <w:ilvl w:val="1"/>
-          <w:numId w:val="3"/>
-        </w:numPr>
-        <w:jc w:val="both"/>
-      </w:pPr>
-      <w:r>
-        <w:t>Check referential integrity when we delete a record and modify the behavior if necessary, that is decide prevent deleting a record if it has child records or delete child records as well</w:t>
       </w:r>
     </w:p>
     <w:p>

</xml_diff>

<commit_message>
add accountant field to company model
</commit_message>
<xml_diff>
--- a/doc/ToDo.docx
+++ b/doc/ToDo.docx
@@ -538,7 +538,37 @@
           <w:rStyle w:val="HTMLCode"/>
           <w:rFonts w:eastAsiaTheme="majorEastAsia"/>
         </w:rPr>
-        <w:t>There is no ‘Please select’ line in select controls in Edit mode (New mode is fine)</w:t>
+        <w:t>There is no ‘Please select’ line in select controls</w:t>
+      </w:r>
+      <w:r>
+        <w:rPr>
+          <w:rStyle w:val="HTMLCode"/>
+          <w:rFonts w:eastAsiaTheme="majorEastAsia"/>
+        </w:rPr>
+        <w:t xml:space="preserve"> in Edit mode (New mode is fine, manager field in user is fine, too)</w:t>
+      </w:r>
+    </w:p>
+    <w:p>
+      <w:pPr>
+        <w:pStyle w:val="ListParagraph"/>
+        <w:numPr>
+          <w:ilvl w:val="1"/>
+          <w:numId w:val="3"/>
+        </w:numPr>
+        <w:jc w:val="both"/>
+        <w:rPr>
+          <w:rStyle w:val="HTMLCode"/>
+          <w:rFonts w:asciiTheme="minorHAnsi" w:eastAsiaTheme="minorHAnsi" w:hAnsiTheme="minorHAnsi" w:cstheme="minorBidi"/>
+          <w:sz w:val="22"/>
+          <w:szCs w:val="22"/>
+        </w:rPr>
+      </w:pPr>
+      <w:r>
+        <w:rPr>
+          <w:rStyle w:val="HTMLCode"/>
+          <w:rFonts w:eastAsiaTheme="majorEastAsia"/>
+        </w:rPr>
+        <w:t>Check selection variables for not nil (like accountant in company)</w:t>
       </w:r>
     </w:p>
     <w:p>

</xml_diff>

<commit_message>
implement owned and submitted actions in Expense
</commit_message>
<xml_diff>
--- a/doc/ToDo.docx
+++ b/doc/ToDo.docx
@@ -353,6 +353,49 @@
           <w:szCs w:val="22"/>
         </w:rPr>
         <w:t>Add feature to logically delete a user</w:t>
+      </w:r>
+    </w:p>
+    <w:p>
+      <w:pPr>
+        <w:pStyle w:val="ListParagraph"/>
+        <w:numPr>
+          <w:ilvl w:val="1"/>
+          <w:numId w:val="3"/>
+        </w:numPr>
+        <w:jc w:val="both"/>
+        <w:rPr>
+          <w:rStyle w:val="HTMLCode"/>
+          <w:rFonts w:asciiTheme="minorHAnsi" w:eastAsiaTheme="minorHAnsi" w:hAnsiTheme="minorHAnsi" w:cstheme="minorBidi"/>
+          <w:sz w:val="22"/>
+          <w:szCs w:val="22"/>
+        </w:rPr>
+      </w:pPr>
+      <w:r>
+        <w:rPr>
+          <w:rStyle w:val="HTMLCode"/>
+          <w:rFonts w:asciiTheme="minorHAnsi" w:eastAsiaTheme="minorHAnsi" w:hAnsiTheme="minorHAnsi" w:cstheme="minorBidi"/>
+          <w:sz w:val="22"/>
+          <w:szCs w:val="22"/>
+        </w:rPr>
+        <w:t xml:space="preserve">Check code for SQL injection (see </w:t>
+      </w:r>
+      <w:r>
+        <w:rPr>
+          <w:rStyle w:val="HTMLCode"/>
+          <w:rFonts w:asciiTheme="minorHAnsi" w:eastAsiaTheme="minorHAnsi" w:hAnsiTheme="minorHAnsi" w:cstheme="minorBidi"/>
+          <w:sz w:val="22"/>
+          <w:szCs w:val="22"/>
+        </w:rPr>
+        <w:t>http://guides.rubyonrails.org/security.html#sql-injection</w:t>
+      </w:r>
+      <w:r>
+        <w:rPr>
+          <w:rStyle w:val="HTMLCode"/>
+          <w:rFonts w:asciiTheme="minorHAnsi" w:eastAsiaTheme="minorHAnsi" w:hAnsiTheme="minorHAnsi" w:cstheme="minorBidi"/>
+          <w:sz w:val="22"/>
+          <w:szCs w:val="22"/>
+        </w:rPr>
+        <w:t>)</w:t>
       </w:r>
     </w:p>
     <w:p>
@@ -568,29 +611,6 @@
           <w:rStyle w:val="HTMLCode"/>
           <w:rFonts w:eastAsiaTheme="majorEastAsia"/>
         </w:rPr>
-        <w:t>Check selection variables for not nil (like accountant in company)</w:t>
-      </w:r>
-    </w:p>
-    <w:p>
-      <w:pPr>
-        <w:pStyle w:val="ListParagraph"/>
-        <w:numPr>
-          <w:ilvl w:val="1"/>
-          <w:numId w:val="3"/>
-        </w:numPr>
-        <w:jc w:val="both"/>
-        <w:rPr>
-          <w:rStyle w:val="HTMLCode"/>
-          <w:rFonts w:asciiTheme="minorHAnsi" w:eastAsiaTheme="minorHAnsi" w:hAnsiTheme="minorHAnsi" w:cstheme="minorBidi"/>
-          <w:sz w:val="22"/>
-          <w:szCs w:val="22"/>
-        </w:rPr>
-      </w:pPr>
-      <w:r>
-        <w:rPr>
-          <w:rStyle w:val="HTMLCode"/>
-          <w:rFonts w:eastAsiaTheme="majorEastAsia"/>
-        </w:rPr>
         <w:t>Get Exchange rate from web service</w:t>
       </w:r>
     </w:p>
@@ -799,7 +819,21 @@
           <w:rStyle w:val="HTMLCode"/>
           <w:rFonts w:eastAsiaTheme="majorEastAsia"/>
         </w:rPr>
-        <w:t>Implement permissions for transitions</w:t>
+        <w:t>Fix</w:t>
+      </w:r>
+      <w:r>
+        <w:rPr>
+          <w:rStyle w:val="HTMLCode"/>
+          <w:rFonts w:eastAsiaTheme="majorEastAsia"/>
+        </w:rPr>
+        <w:t xml:space="preserve"> permissions for </w:t>
+      </w:r>
+      <w:r>
+        <w:rPr>
+          <w:rStyle w:val="HTMLCode"/>
+          <w:rFonts w:eastAsiaTheme="majorEastAsia"/>
+        </w:rPr>
+        <w:t>owned action of Expenses model</w:t>
       </w:r>
     </w:p>
     <w:p>

</xml_diff>

<commit_message>
add notification functionality, initial version
</commit_message>
<xml_diff>
--- a/doc/ToDo.docx
+++ b/doc/ToDo.docx
@@ -426,6 +426,96 @@
       <w:pPr>
         <w:pStyle w:val="ListParagraph"/>
         <w:numPr>
+          <w:ilvl w:val="1"/>
+          <w:numId w:val="3"/>
+        </w:numPr>
+        <w:jc w:val="both"/>
+        <w:rPr>
+          <w:rStyle w:val="HTMLCode"/>
+          <w:rFonts w:asciiTheme="minorHAnsi" w:eastAsiaTheme="minorHAnsi" w:hAnsiTheme="minorHAnsi" w:cstheme="minorBidi"/>
+          <w:sz w:val="22"/>
+          <w:szCs w:val="22"/>
+        </w:rPr>
+      </w:pPr>
+      <w:r>
+        <w:rPr>
+          <w:rStyle w:val="HTMLCode"/>
+          <w:rFonts w:asciiTheme="minorHAnsi" w:eastAsiaTheme="minorHAnsi" w:hAnsiTheme="minorHAnsi" w:cstheme="minorBidi"/>
+          <w:sz w:val="22"/>
+          <w:szCs w:val="22"/>
+        </w:rPr>
+        <w:t xml:space="preserve">Improve the layout of Expense attributes in </w:t>
+      </w:r>
+      <w:proofErr w:type="spellStart"/>
+      <w:r>
+        <w:rPr>
+          <w:rStyle w:val="HTMLCode"/>
+          <w:rFonts w:asciiTheme="minorHAnsi" w:eastAsiaTheme="minorHAnsi" w:hAnsiTheme="minorHAnsi" w:cstheme="minorBidi"/>
+          <w:sz w:val="22"/>
+          <w:szCs w:val="22"/>
+        </w:rPr>
+        <w:t>ExpenseDetails</w:t>
+      </w:r>
+      <w:proofErr w:type="spellEnd"/>
+      <w:r>
+        <w:rPr>
+          <w:rStyle w:val="HTMLCode"/>
+          <w:rFonts w:asciiTheme="minorHAnsi" w:eastAsiaTheme="minorHAnsi" w:hAnsiTheme="minorHAnsi" w:cstheme="minorBidi"/>
+          <w:sz w:val="22"/>
+          <w:szCs w:val="22"/>
+        </w:rPr>
+        <w:t xml:space="preserve"> screen</w:t>
+      </w:r>
+    </w:p>
+    <w:p>
+      <w:pPr>
+        <w:pStyle w:val="ListParagraph"/>
+        <w:numPr>
+          <w:ilvl w:val="1"/>
+          <w:numId w:val="3"/>
+        </w:numPr>
+        <w:jc w:val="both"/>
+        <w:rPr>
+          <w:rStyle w:val="HTMLCode"/>
+          <w:rFonts w:asciiTheme="minorHAnsi" w:eastAsiaTheme="minorHAnsi" w:hAnsiTheme="minorHAnsi" w:cstheme="minorBidi"/>
+          <w:sz w:val="22"/>
+          <w:szCs w:val="22"/>
+        </w:rPr>
+      </w:pPr>
+      <w:r>
+        <w:rPr>
+          <w:rStyle w:val="HTMLCode"/>
+          <w:rFonts w:asciiTheme="minorHAnsi" w:eastAsiaTheme="minorHAnsi" w:hAnsiTheme="minorHAnsi" w:cstheme="minorBidi"/>
+          <w:sz w:val="22"/>
+          <w:szCs w:val="22"/>
+        </w:rPr>
+        <w:t xml:space="preserve">In MS Explorer disabled and </w:t>
+      </w:r>
+      <w:proofErr w:type="spellStart"/>
+      <w:r>
+        <w:rPr>
+          <w:rStyle w:val="HTMLCode"/>
+          <w:rFonts w:asciiTheme="minorHAnsi" w:eastAsiaTheme="minorHAnsi" w:hAnsiTheme="minorHAnsi" w:cstheme="minorBidi"/>
+          <w:sz w:val="22"/>
+          <w:szCs w:val="22"/>
+        </w:rPr>
+        <w:t>readonly</w:t>
+      </w:r>
+      <w:proofErr w:type="spellEnd"/>
+      <w:r>
+        <w:rPr>
+          <w:rStyle w:val="HTMLCode"/>
+          <w:rFonts w:asciiTheme="minorHAnsi" w:eastAsiaTheme="minorHAnsi" w:hAnsiTheme="minorHAnsi" w:cstheme="minorBidi"/>
+          <w:sz w:val="22"/>
+          <w:szCs w:val="22"/>
+        </w:rPr>
+        <w:t xml:space="preserve"> field look differently</w:t>
+      </w:r>
+    </w:p>
+    <w:p>
+      <w:pPr>
+        <w:pStyle w:val="ListParagraph"/>
+        <w:numPr>
           <w:ilvl w:val="0"/>
           <w:numId w:val="3"/>
         </w:numPr>
@@ -735,75 +825,6 @@
         </w:rPr>
         <w:t>Check text field lengths in the database and forms</w:t>
       </w:r>
-    </w:p>
-    <w:p>
-      <w:pPr>
-        <w:pStyle w:val="ListParagraph"/>
-        <w:numPr>
-          <w:ilvl w:val="1"/>
-          <w:numId w:val="3"/>
-        </w:numPr>
-        <w:jc w:val="both"/>
-        <w:rPr>
-          <w:rStyle w:val="HTMLCode"/>
-          <w:rFonts w:asciiTheme="minorHAnsi" w:eastAsiaTheme="minorHAnsi" w:hAnsiTheme="minorHAnsi" w:cstheme="minorBidi"/>
-          <w:sz w:val="22"/>
-          <w:szCs w:val="22"/>
-        </w:rPr>
-      </w:pPr>
-      <w:r>
-        <w:rPr>
-          <w:rStyle w:val="HTMLCode"/>
-          <w:rFonts w:eastAsiaTheme="majorEastAsia"/>
-        </w:rPr>
-        <w:t>Fix</w:t>
-      </w:r>
-      <w:r>
-        <w:rPr>
-          <w:rStyle w:val="HTMLCode"/>
-          <w:rFonts w:eastAsiaTheme="majorEastAsia"/>
-        </w:rPr>
-        <w:t xml:space="preserve"> permissions for </w:t>
-      </w:r>
-      <w:r>
-        <w:rPr>
-          <w:rStyle w:val="HTMLCode"/>
-          <w:rFonts w:eastAsiaTheme="majorEastAsia"/>
-        </w:rPr>
-        <w:t>owned action of Expenses model</w:t>
-      </w:r>
-    </w:p>
-    <w:p>
-      <w:pPr>
-        <w:pStyle w:val="ListParagraph"/>
-        <w:numPr>
-          <w:ilvl w:val="1"/>
-          <w:numId w:val="3"/>
-        </w:numPr>
-        <w:jc w:val="both"/>
-        <w:rPr>
-          <w:rStyle w:val="HTMLCode"/>
-          <w:rFonts w:asciiTheme="minorHAnsi" w:eastAsiaTheme="minorHAnsi" w:hAnsiTheme="minorHAnsi" w:cstheme="minorBidi"/>
-          <w:sz w:val="22"/>
-          <w:szCs w:val="22"/>
-        </w:rPr>
-      </w:pPr>
-      <w:r>
-        <w:rPr>
-          <w:rStyle w:val="HTMLCode"/>
-          <w:rFonts w:eastAsiaTheme="majorEastAsia"/>
-        </w:rPr>
-        <w:t xml:space="preserve">Add expense information to </w:t>
-      </w:r>
-      <w:proofErr w:type="spellStart"/>
-      <w:r>
-        <w:rPr>
-          <w:rStyle w:val="HTMLCode"/>
-          <w:rFonts w:eastAsiaTheme="majorEastAsia"/>
-        </w:rPr>
-        <w:t>transition.html.erb</w:t>
-      </w:r>
-      <w:proofErr w:type="spellEnd"/>
     </w:p>
     <w:p>
       <w:pPr>

</xml_diff>

<commit_message>
disable email error messages
</commit_message>
<xml_diff>
--- a/doc/ToDo.docx
+++ b/doc/ToDo.docx
@@ -516,6 +516,31 @@
       <w:pPr>
         <w:pStyle w:val="ListParagraph"/>
         <w:numPr>
+          <w:ilvl w:val="1"/>
+          <w:numId w:val="3"/>
+        </w:numPr>
+        <w:jc w:val="both"/>
+        <w:rPr>
+          <w:rStyle w:val="HTMLCode"/>
+          <w:rFonts w:asciiTheme="minorHAnsi" w:eastAsiaTheme="minorHAnsi" w:hAnsiTheme="minorHAnsi" w:cstheme="minorBidi"/>
+          <w:sz w:val="22"/>
+          <w:szCs w:val="22"/>
+        </w:rPr>
+      </w:pPr>
+      <w:r>
+        <w:rPr>
+          <w:rStyle w:val="HTMLCode"/>
+          <w:rFonts w:asciiTheme="minorHAnsi" w:eastAsiaTheme="minorHAnsi" w:hAnsiTheme="minorHAnsi" w:cstheme="minorBidi"/>
+          <w:sz w:val="22"/>
+          <w:szCs w:val="22"/>
+        </w:rPr>
+        <w:t>Send emails asynchronously</w:t>
+      </w:r>
+    </w:p>
+    <w:p>
+      <w:pPr>
+        <w:pStyle w:val="ListParagraph"/>
+        <w:numPr>
           <w:ilvl w:val="0"/>
           <w:numId w:val="3"/>
         </w:numPr>
@@ -915,6 +940,7 @@
           <w:rStyle w:val="HTMLCode"/>
           <w:rFonts w:eastAsiaTheme="majorEastAsia"/>
         </w:rPr>
+        <w:lastRenderedPageBreak/>
         <w:t>Add change manager utility function</w:t>
       </w:r>
     </w:p>

</xml_diff>

<commit_message>
add 'replace expense owner' functionality
</commit_message>
<xml_diff>
--- a/doc/ToDo.docx
+++ b/doc/ToDo.docx
@@ -550,6 +550,31 @@
       <w:pPr>
         <w:pStyle w:val="ListParagraph"/>
         <w:numPr>
+          <w:ilvl w:val="1"/>
+          <w:numId w:val="3"/>
+        </w:numPr>
+        <w:jc w:val="both"/>
+        <w:rPr>
+          <w:rStyle w:val="HTMLCode"/>
+          <w:rFonts w:asciiTheme="minorHAnsi" w:eastAsiaTheme="minorHAnsi" w:hAnsiTheme="minorHAnsi" w:cstheme="minorBidi"/>
+          <w:sz w:val="22"/>
+          <w:szCs w:val="22"/>
+        </w:rPr>
+      </w:pPr>
+      <w:r>
+        <w:rPr>
+          <w:rStyle w:val="HTMLCode"/>
+          <w:rFonts w:asciiTheme="minorHAnsi" w:eastAsiaTheme="minorHAnsi" w:hAnsiTheme="minorHAnsi" w:cstheme="minorBidi"/>
+          <w:sz w:val="22"/>
+          <w:szCs w:val="22"/>
+        </w:rPr>
+        <w:t>Rename ‘Resources’ menu item to ‘Admin’ and move ‘Utilities’ menu item to admin</w:t>
+      </w:r>
+    </w:p>
+    <w:p>
+      <w:pPr>
+        <w:pStyle w:val="ListParagraph"/>
+        <w:numPr>
           <w:ilvl w:val="0"/>
           <w:numId w:val="3"/>
         </w:numPr>
@@ -881,29 +906,6 @@
           <w:rFonts w:eastAsiaTheme="majorEastAsia"/>
         </w:rPr>
         <w:t>Disable edit button in appropriate expense view screen</w:t>
-      </w:r>
-    </w:p>
-    <w:p>
-      <w:pPr>
-        <w:pStyle w:val="ListParagraph"/>
-        <w:numPr>
-          <w:ilvl w:val="1"/>
-          <w:numId w:val="3"/>
-        </w:numPr>
-        <w:jc w:val="both"/>
-        <w:rPr>
-          <w:rStyle w:val="HTMLCode"/>
-          <w:rFonts w:asciiTheme="minorHAnsi" w:eastAsiaTheme="minorHAnsi" w:hAnsiTheme="minorHAnsi" w:cstheme="minorBidi"/>
-          <w:sz w:val="22"/>
-          <w:szCs w:val="22"/>
-        </w:rPr>
-      </w:pPr>
-      <w:r>
-        <w:rPr>
-          <w:rStyle w:val="HTMLCode"/>
-          <w:rFonts w:eastAsiaTheme="majorEastAsia"/>
-        </w:rPr>
-        <w:t>Add change owner utility function</w:t>
       </w:r>
     </w:p>
     <w:p>

</xml_diff>

<commit_message>
add 'replace user manager' functionality
</commit_message>
<xml_diff>
--- a/doc/ToDo.docx
+++ b/doc/ToDo.docx
@@ -575,6 +575,31 @@
       <w:pPr>
         <w:pStyle w:val="ListParagraph"/>
         <w:numPr>
+          <w:ilvl w:val="1"/>
+          <w:numId w:val="3"/>
+        </w:numPr>
+        <w:jc w:val="both"/>
+        <w:rPr>
+          <w:rStyle w:val="HTMLCode"/>
+          <w:rFonts w:asciiTheme="minorHAnsi" w:eastAsiaTheme="minorHAnsi" w:hAnsiTheme="minorHAnsi" w:cstheme="minorBidi"/>
+          <w:sz w:val="22"/>
+          <w:szCs w:val="22"/>
+        </w:rPr>
+      </w:pPr>
+      <w:r>
+        <w:rPr>
+          <w:rStyle w:val="HTMLCode"/>
+          <w:rFonts w:asciiTheme="minorHAnsi" w:eastAsiaTheme="minorHAnsi" w:hAnsiTheme="minorHAnsi" w:cstheme="minorBidi"/>
+          <w:sz w:val="22"/>
+          <w:szCs w:val="22"/>
+        </w:rPr>
+        <w:t>Add validation for utility functions</w:t>
+      </w:r>
+    </w:p>
+    <w:p>
+      <w:pPr>
+        <w:pStyle w:val="ListParagraph"/>
+        <w:numPr>
           <w:ilvl w:val="0"/>
           <w:numId w:val="3"/>
         </w:numPr>
@@ -906,29 +931,6 @@
           <w:rFonts w:eastAsiaTheme="majorEastAsia"/>
         </w:rPr>
         <w:t>Disable edit button in appropriate expense view screen</w:t>
-      </w:r>
-    </w:p>
-    <w:p>
-      <w:pPr>
-        <w:pStyle w:val="ListParagraph"/>
-        <w:numPr>
-          <w:ilvl w:val="1"/>
-          <w:numId w:val="3"/>
-        </w:numPr>
-        <w:jc w:val="both"/>
-        <w:rPr>
-          <w:rStyle w:val="HTMLCode"/>
-          <w:rFonts w:asciiTheme="minorHAnsi" w:eastAsiaTheme="minorHAnsi" w:hAnsiTheme="minorHAnsi" w:cstheme="minorBidi"/>
-          <w:sz w:val="22"/>
-          <w:szCs w:val="22"/>
-        </w:rPr>
-      </w:pPr>
-      <w:r>
-        <w:rPr>
-          <w:rStyle w:val="HTMLCode"/>
-          <w:rFonts w:eastAsiaTheme="majorEastAsia"/>
-        </w:rPr>
-        <w:t>Add change manager utility function</w:t>
       </w:r>
     </w:p>
     <w:sectPr>

</xml_diff>

<commit_message>
send notification from replace expense owner
</commit_message>
<xml_diff>
--- a/doc/ToDo.docx
+++ b/doc/ToDo.docx
@@ -600,6 +600,85 @@
       <w:pPr>
         <w:pStyle w:val="ListParagraph"/>
         <w:numPr>
+          <w:ilvl w:val="1"/>
+          <w:numId w:val="3"/>
+        </w:numPr>
+        <w:jc w:val="both"/>
+        <w:rPr>
+          <w:rStyle w:val="HTMLCode"/>
+          <w:rFonts w:asciiTheme="minorHAnsi" w:eastAsiaTheme="minorHAnsi" w:hAnsiTheme="minorHAnsi" w:cstheme="minorBidi"/>
+          <w:sz w:val="22"/>
+          <w:szCs w:val="22"/>
+        </w:rPr>
+      </w:pPr>
+      <w:r>
+        <w:rPr>
+          <w:rStyle w:val="HTMLCode"/>
+          <w:rFonts w:asciiTheme="minorHAnsi" w:eastAsiaTheme="minorHAnsi" w:hAnsiTheme="minorHAnsi" w:cstheme="minorBidi"/>
+          <w:sz w:val="22"/>
+          <w:szCs w:val="22"/>
+        </w:rPr>
+        <w:t>User gets log out when he changes Profile</w:t>
+      </w:r>
+      <w:r>
+        <w:rPr>
+          <w:rStyle w:val="HTMLCode"/>
+          <w:rFonts w:asciiTheme="minorHAnsi" w:eastAsiaTheme="minorHAnsi" w:hAnsiTheme="minorHAnsi" w:cstheme="minorBidi"/>
+          <w:sz w:val="22"/>
+          <w:szCs w:val="22"/>
+        </w:rPr>
+        <w:t xml:space="preserve"> (one possible solution is to change </w:t>
+      </w:r>
+      <w:proofErr w:type="spellStart"/>
+      <w:r>
+        <w:rPr>
+          <w:rStyle w:val="HTMLCode"/>
+          <w:rFonts w:asciiTheme="minorHAnsi" w:eastAsiaTheme="minorHAnsi" w:hAnsiTheme="minorHAnsi" w:cstheme="minorBidi"/>
+          <w:sz w:val="22"/>
+          <w:szCs w:val="22"/>
+        </w:rPr>
+        <w:t>remember_token</w:t>
+      </w:r>
+      <w:proofErr w:type="spellEnd"/>
+      <w:r>
+        <w:rPr>
+          <w:rStyle w:val="HTMLCode"/>
+          <w:rFonts w:asciiTheme="minorHAnsi" w:eastAsiaTheme="minorHAnsi" w:hAnsiTheme="minorHAnsi" w:cstheme="minorBidi"/>
+          <w:sz w:val="22"/>
+          <w:szCs w:val="22"/>
+        </w:rPr>
+        <w:t xml:space="preserve"> only when email or password is changed)</w:t>
+      </w:r>
+    </w:p>
+    <w:p>
+      <w:pPr>
+        <w:pStyle w:val="ListParagraph"/>
+        <w:numPr>
+          <w:ilvl w:val="1"/>
+          <w:numId w:val="3"/>
+        </w:numPr>
+        <w:jc w:val="both"/>
+        <w:rPr>
+          <w:rStyle w:val="HTMLCode"/>
+          <w:rFonts w:asciiTheme="minorHAnsi" w:eastAsiaTheme="minorHAnsi" w:hAnsiTheme="minorHAnsi" w:cstheme="minorBidi"/>
+          <w:sz w:val="22"/>
+          <w:szCs w:val="22"/>
+        </w:rPr>
+      </w:pPr>
+      <w:r>
+        <w:rPr>
+          <w:rStyle w:val="HTMLCode"/>
+          <w:rFonts w:asciiTheme="minorHAnsi" w:eastAsiaTheme="minorHAnsi" w:hAnsiTheme="minorHAnsi" w:cstheme="minorBidi"/>
+          <w:sz w:val="22"/>
+          <w:szCs w:val="22"/>
+        </w:rPr>
+        <w:t>Admin can change state and submitter when he creates new expense (Expenses/New Expense)</w:t>
+      </w:r>
+    </w:p>
+    <w:p>
+      <w:pPr>
+        <w:pStyle w:val="ListParagraph"/>
+        <w:numPr>
           <w:ilvl w:val="0"/>
           <w:numId w:val="3"/>
         </w:numPr>
@@ -861,6 +940,7 @@
         <w:jc w:val="both"/>
       </w:pPr>
       <w:r>
+        <w:lastRenderedPageBreak/>
         <w:t>High</w:t>
       </w:r>
     </w:p>

</xml_diff>

<commit_message>
send notifications when state or owner of expense are changed
</commit_message>
<xml_diff>
--- a/doc/ToDo.docx
+++ b/doc/ToDo.docx
@@ -934,13 +934,36 @@
       <w:pPr>
         <w:pStyle w:val="ListParagraph"/>
         <w:numPr>
+          <w:ilvl w:val="1"/>
+          <w:numId w:val="3"/>
+        </w:numPr>
+        <w:jc w:val="both"/>
+        <w:rPr>
+          <w:rStyle w:val="HTMLCode"/>
+          <w:rFonts w:asciiTheme="minorHAnsi" w:eastAsiaTheme="minorHAnsi" w:hAnsiTheme="minorHAnsi" w:cstheme="minorBidi"/>
+          <w:sz w:val="22"/>
+          <w:szCs w:val="22"/>
+        </w:rPr>
+      </w:pPr>
+      <w:r>
+        <w:rPr>
+          <w:rStyle w:val="HTMLCode"/>
+          <w:rFonts w:eastAsiaTheme="majorEastAsia"/>
+        </w:rPr>
+        <w:lastRenderedPageBreak/>
+        <w:t>Add Reject notification feataure</w:t>
+      </w:r>
+    </w:p>
+    <w:p>
+      <w:pPr>
+        <w:pStyle w:val="ListParagraph"/>
+        <w:numPr>
           <w:ilvl w:val="0"/>
           <w:numId w:val="3"/>
         </w:numPr>
         <w:jc w:val="both"/>
       </w:pPr>
       <w:r>
-        <w:lastRenderedPageBreak/>
         <w:t>High</w:t>
       </w:r>
     </w:p>

</xml_diff>

<commit_message>
show a dialog when exchange rate cannot be acquired
</commit_message>
<xml_diff>
--- a/doc/ToDo.docx
+++ b/doc/ToDo.docx
@@ -624,6 +624,31 @@
       <w:pPr>
         <w:pStyle w:val="ListParagraph"/>
         <w:numPr>
+          <w:ilvl w:val="1"/>
+          <w:numId w:val="3"/>
+        </w:numPr>
+        <w:jc w:val="both"/>
+        <w:rPr>
+          <w:rStyle w:val="HTMLCode"/>
+          <w:rFonts w:asciiTheme="minorHAnsi" w:eastAsiaTheme="minorHAnsi" w:hAnsiTheme="minorHAnsi" w:cstheme="minorBidi"/>
+          <w:sz w:val="22"/>
+          <w:szCs w:val="22"/>
+        </w:rPr>
+      </w:pPr>
+      <w:r>
+        <w:rPr>
+          <w:rStyle w:val="HTMLCode"/>
+          <w:rFonts w:asciiTheme="minorHAnsi" w:eastAsiaTheme="minorHAnsi" w:hAnsiTheme="minorHAnsi" w:cstheme="minorBidi"/>
+          <w:sz w:val="22"/>
+          <w:szCs w:val="22"/>
+        </w:rPr>
+        <w:t>Find a Web service for historical exchange rates</w:t>
+      </w:r>
+    </w:p>
+    <w:p>
+      <w:pPr>
+        <w:pStyle w:val="ListParagraph"/>
+        <w:numPr>
           <w:ilvl w:val="0"/>
           <w:numId w:val="3"/>
         </w:numPr>
@@ -811,29 +836,6 @@
           <w:rFonts w:eastAsiaTheme="majorEastAsia"/>
         </w:rPr>
         <w:t xml:space="preserve"> in Edit mode (New mode is fine, manager field in user is fine, too)</w:t>
-      </w:r>
-    </w:p>
-    <w:p>
-      <w:pPr>
-        <w:pStyle w:val="ListParagraph"/>
-        <w:numPr>
-          <w:ilvl w:val="1"/>
-          <w:numId w:val="3"/>
-        </w:numPr>
-        <w:jc w:val="both"/>
-        <w:rPr>
-          <w:rStyle w:val="HTMLCode"/>
-          <w:rFonts w:asciiTheme="minorHAnsi" w:eastAsiaTheme="minorHAnsi" w:hAnsiTheme="minorHAnsi" w:cstheme="minorBidi"/>
-          <w:sz w:val="22"/>
-          <w:szCs w:val="22"/>
-        </w:rPr>
-      </w:pPr>
-      <w:r>
-        <w:rPr>
-          <w:rStyle w:val="HTMLCode"/>
-          <w:rFonts w:eastAsiaTheme="majorEastAsia"/>
-        </w:rPr>
-        <w:t>Get Exchange rate from web service</w:t>
       </w:r>
     </w:p>
     <w:p>

</xml_diff>

<commit_message>
add title to all pages
</commit_message>
<xml_diff>
--- a/doc/ToDo.docx
+++ b/doc/ToDo.docx
@@ -118,29 +118,6 @@
           <w:rFonts w:eastAsiaTheme="majorEastAsia"/>
         </w:rPr>
         <w:t>Input controls move to next row when there is an error on the form (with FF and explorer only, chrome is fine)</w:t>
-      </w:r>
-    </w:p>
-    <w:p>
-      <w:pPr>
-        <w:pStyle w:val="ListParagraph"/>
-        <w:numPr>
-          <w:ilvl w:val="1"/>
-          <w:numId w:val="3"/>
-        </w:numPr>
-        <w:jc w:val="both"/>
-        <w:rPr>
-          <w:rStyle w:val="HTMLCode"/>
-          <w:rFonts w:asciiTheme="minorHAnsi" w:eastAsiaTheme="minorHAnsi" w:hAnsiTheme="minorHAnsi" w:cstheme="minorBidi"/>
-          <w:sz w:val="22"/>
-          <w:szCs w:val="22"/>
-        </w:rPr>
-      </w:pPr>
-      <w:r>
-        <w:rPr>
-          <w:rStyle w:val="HTMLCode"/>
-          <w:rFonts w:eastAsiaTheme="majorEastAsia"/>
-        </w:rPr>
-        <w:t>Decide whether we need to provide title for all pages</w:t>
       </w:r>
     </w:p>
     <w:p>
@@ -910,30 +887,30 @@
         <w:jc w:val="both"/>
       </w:pPr>
       <w:r>
+        <w:t>High</w:t>
+      </w:r>
+    </w:p>
+    <w:p>
+      <w:pPr>
+        <w:pStyle w:val="ListParagraph"/>
+        <w:numPr>
+          <w:ilvl w:val="1"/>
+          <w:numId w:val="3"/>
+        </w:numPr>
+        <w:jc w:val="both"/>
+        <w:rPr>
+          <w:rStyle w:val="HTMLCode"/>
+          <w:rFonts w:asciiTheme="minorHAnsi" w:eastAsiaTheme="minorHAnsi" w:hAnsiTheme="minorHAnsi" w:cstheme="minorBidi"/>
+          <w:sz w:val="22"/>
+          <w:szCs w:val="22"/>
+        </w:rPr>
+      </w:pPr>
+      <w:r>
+        <w:rPr>
+          <w:rStyle w:val="HTMLCode"/>
+          <w:rFonts w:eastAsiaTheme="majorEastAsia"/>
+        </w:rPr>
         <w:lastRenderedPageBreak/>
-        <w:t>High</w:t>
-      </w:r>
-    </w:p>
-    <w:p>
-      <w:pPr>
-        <w:pStyle w:val="ListParagraph"/>
-        <w:numPr>
-          <w:ilvl w:val="1"/>
-          <w:numId w:val="3"/>
-        </w:numPr>
-        <w:jc w:val="both"/>
-        <w:rPr>
-          <w:rStyle w:val="HTMLCode"/>
-          <w:rFonts w:asciiTheme="minorHAnsi" w:eastAsiaTheme="minorHAnsi" w:hAnsiTheme="minorHAnsi" w:cstheme="minorBidi"/>
-          <w:sz w:val="22"/>
-          <w:szCs w:val="22"/>
-        </w:rPr>
-      </w:pPr>
-      <w:r>
-        <w:rPr>
-          <w:rStyle w:val="HTMLCode"/>
-          <w:rFonts w:eastAsiaTheme="majorEastAsia"/>
-        </w:rPr>
         <w:t>Check for maximum column length in all grids</w:t>
       </w:r>
     </w:p>

</xml_diff>

<commit_message>
use smtp_tls plugin to send emails from gmail server
</commit_message>
<xml_diff>
--- a/doc/ToDo.docx
+++ b/doc/ToDo.docx
@@ -118,43 +118,6 @@
           <w:rFonts w:eastAsiaTheme="majorEastAsia"/>
         </w:rPr>
         <w:t>Input controls move to next row when there is an error on the form (with FF and explorer only, chrome is fine)</w:t>
-      </w:r>
-    </w:p>
-    <w:p>
-      <w:pPr>
-        <w:pStyle w:val="ListParagraph"/>
-        <w:numPr>
-          <w:ilvl w:val="1"/>
-          <w:numId w:val="3"/>
-        </w:numPr>
-        <w:jc w:val="both"/>
-        <w:rPr>
-          <w:rStyle w:val="HTMLCode"/>
-          <w:rFonts w:eastAsiaTheme="majorEastAsia"/>
-        </w:rPr>
-      </w:pPr>
-      <w:r>
-        <w:rPr>
-          <w:rStyle w:val="HTMLCode"/>
-          <w:rFonts w:eastAsiaTheme="majorEastAsia"/>
-        </w:rPr>
-        <w:t xml:space="preserve">Switch to </w:t>
-      </w:r>
-      <w:proofErr w:type="spellStart"/>
-      <w:r>
-        <w:rPr>
-          <w:rStyle w:val="HTMLCode"/>
-          <w:rFonts w:eastAsiaTheme="majorEastAsia"/>
-        </w:rPr>
-        <w:t>PostgreSQL</w:t>
-      </w:r>
-      <w:proofErr w:type="spellEnd"/>
-      <w:r>
-        <w:rPr>
-          <w:rStyle w:val="HTMLCode"/>
-          <w:rFonts w:eastAsiaTheme="majorEastAsia"/>
-        </w:rPr>
-        <w:t xml:space="preserve"> database for production environment</w:t>
       </w:r>
     </w:p>
     <w:p>
@@ -626,6 +589,133 @@
       <w:pPr>
         <w:pStyle w:val="ListParagraph"/>
         <w:numPr>
+          <w:ilvl w:val="1"/>
+          <w:numId w:val="3"/>
+        </w:numPr>
+        <w:jc w:val="both"/>
+        <w:rPr>
+          <w:rStyle w:val="HTMLCode"/>
+          <w:rFonts w:asciiTheme="minorHAnsi" w:eastAsiaTheme="minorHAnsi" w:hAnsiTheme="minorHAnsi" w:cstheme="minorBidi"/>
+          <w:sz w:val="22"/>
+          <w:szCs w:val="22"/>
+        </w:rPr>
+      </w:pPr>
+      <w:r>
+        <w:rPr>
+          <w:rStyle w:val="HTMLCode"/>
+          <w:rFonts w:asciiTheme="minorHAnsi" w:eastAsiaTheme="minorHAnsi" w:hAnsiTheme="minorHAnsi" w:cstheme="minorBidi"/>
+          <w:sz w:val="22"/>
+          <w:szCs w:val="22"/>
+        </w:rPr>
+        <w:t xml:space="preserve">On production environment change </w:t>
+      </w:r>
+      <w:proofErr w:type="spellStart"/>
+      <w:r>
+        <w:rPr>
+          <w:rStyle w:val="HTMLCode"/>
+          <w:rFonts w:asciiTheme="minorHAnsi" w:eastAsiaTheme="minorHAnsi" w:hAnsiTheme="minorHAnsi" w:cstheme="minorBidi"/>
+          <w:sz w:val="22"/>
+          <w:szCs w:val="22"/>
+        </w:rPr>
+        <w:t>Webrick</w:t>
+      </w:r>
+      <w:proofErr w:type="spellEnd"/>
+      <w:r>
+        <w:rPr>
+          <w:rStyle w:val="HTMLCode"/>
+          <w:rFonts w:asciiTheme="minorHAnsi" w:eastAsiaTheme="minorHAnsi" w:hAnsiTheme="minorHAnsi" w:cstheme="minorBidi"/>
+          <w:sz w:val="22"/>
+          <w:szCs w:val="22"/>
+        </w:rPr>
+        <w:t xml:space="preserve"> web server with Thin (see </w:t>
+      </w:r>
+      <w:hyperlink r:id="rId6" w:history="1">
+        <w:r>
+          <w:rPr>
+            <w:rStyle w:val="Hyperlink"/>
+          </w:rPr>
+          <w:t>https://devcenter.heroku.com/articles/rails3#rake</w:t>
+        </w:r>
+      </w:hyperlink>
+      <w:r>
+        <w:rPr>
+          <w:rStyle w:val="HTMLCode"/>
+          <w:rFonts w:asciiTheme="minorHAnsi" w:eastAsiaTheme="minorHAnsi" w:hAnsiTheme="minorHAnsi" w:cstheme="minorBidi"/>
+          <w:sz w:val="22"/>
+          <w:szCs w:val="22"/>
+        </w:rPr>
+        <w:t>)</w:t>
+      </w:r>
+    </w:p>
+    <w:p>
+      <w:pPr>
+        <w:pStyle w:val="ListParagraph"/>
+        <w:numPr>
+          <w:ilvl w:val="1"/>
+          <w:numId w:val="3"/>
+        </w:numPr>
+        <w:jc w:val="both"/>
+        <w:rPr>
+          <w:rStyle w:val="HTMLCode"/>
+          <w:rFonts w:asciiTheme="minorHAnsi" w:eastAsiaTheme="minorHAnsi" w:hAnsiTheme="minorHAnsi" w:cstheme="minorBidi"/>
+          <w:sz w:val="22"/>
+          <w:szCs w:val="22"/>
+        </w:rPr>
+      </w:pPr>
+      <w:r>
+        <w:rPr>
+          <w:rStyle w:val="HTMLCode"/>
+          <w:rFonts w:asciiTheme="minorHAnsi" w:eastAsiaTheme="minorHAnsi" w:hAnsiTheme="minorHAnsi" w:cstheme="minorBidi"/>
+          <w:sz w:val="22"/>
+          <w:szCs w:val="22"/>
+        </w:rPr>
+        <w:t xml:space="preserve">Replace </w:t>
+      </w:r>
+      <w:proofErr w:type="spellStart"/>
+      <w:r>
+        <w:rPr>
+          <w:rStyle w:val="HTMLCode"/>
+          <w:rFonts w:asciiTheme="minorHAnsi" w:eastAsiaTheme="minorHAnsi" w:hAnsiTheme="minorHAnsi" w:cstheme="minorBidi"/>
+          <w:sz w:val="22"/>
+          <w:szCs w:val="22"/>
+        </w:rPr>
+        <w:t>gmail</w:t>
+      </w:r>
+      <w:proofErr w:type="spellEnd"/>
+      <w:r>
+        <w:rPr>
+          <w:rStyle w:val="HTMLCode"/>
+          <w:rFonts w:asciiTheme="minorHAnsi" w:eastAsiaTheme="minorHAnsi" w:hAnsiTheme="minorHAnsi" w:cstheme="minorBidi"/>
+          <w:sz w:val="22"/>
+          <w:szCs w:val="22"/>
+        </w:rPr>
+        <w:t xml:space="preserve"> with some of </w:t>
+      </w:r>
+      <w:proofErr w:type="spellStart"/>
+      <w:r>
+        <w:rPr>
+          <w:rStyle w:val="HTMLCode"/>
+          <w:rFonts w:asciiTheme="minorHAnsi" w:eastAsiaTheme="minorHAnsi" w:hAnsiTheme="minorHAnsi" w:cstheme="minorBidi"/>
+          <w:sz w:val="22"/>
+          <w:szCs w:val="22"/>
+        </w:rPr>
+        <w:t>heroku</w:t>
+      </w:r>
+      <w:proofErr w:type="spellEnd"/>
+      <w:r>
+        <w:rPr>
+          <w:rStyle w:val="HTMLCode"/>
+          <w:rFonts w:asciiTheme="minorHAnsi" w:eastAsiaTheme="minorHAnsi" w:hAnsiTheme="minorHAnsi" w:cstheme="minorBidi"/>
+          <w:sz w:val="22"/>
+          <w:szCs w:val="22"/>
+        </w:rPr>
+        <w:t xml:space="preserve"> add-on mail servers like MailGun</w:t>
+      </w:r>
+    </w:p>
+    <w:p>
+      <w:pPr>
+        <w:pStyle w:val="ListParagraph"/>
+        <w:numPr>
           <w:ilvl w:val="0"/>
           <w:numId w:val="3"/>
         </w:numPr>
@@ -660,7 +750,7 @@
       <w:r>
         <w:t xml:space="preserve">Implement SSL in production (see description in Rails tutorial in </w:t>
       </w:r>
-      <w:hyperlink r:id="rId6" w:anchor="sec:deploying_to_production_with_ssl" w:history="1">
+      <w:hyperlink r:id="rId7" w:anchor="sec:deploying_to_production_with_ssl" w:history="1">
         <w:r>
           <w:rPr>
             <w:rStyle w:val="Hyperlink"/>
@@ -849,6 +939,7 @@
           <w:rStyle w:val="HTMLCode"/>
           <w:rFonts w:eastAsiaTheme="majorEastAsia"/>
         </w:rPr>
+        <w:lastRenderedPageBreak/>
         <w:t xml:space="preserve">Redefine </w:t>
       </w:r>
       <w:proofErr w:type="spellStart"/>
@@ -901,7 +992,6 @@
         <w:jc w:val="both"/>
       </w:pPr>
       <w:r>
-        <w:lastRenderedPageBreak/>
         <w:t>High</w:t>
       </w:r>
     </w:p>

</xml_diff>

<commit_message>
fix config.action_mailer.default_url_options for production environment
</commit_message>
<xml_diff>
--- a/doc/ToDo.docx
+++ b/doc/ToDo.docx
@@ -629,7 +629,7 @@
         </w:rPr>
         <w:t xml:space="preserve"> web server with Thin (see </w:t>
       </w:r>
-      <w:hyperlink r:id="rId6" w:history="1">
+      <w:hyperlink r:id="rId6" w:anchor="rake" w:history="1">
         <w:r>
           <w:rPr>
             <w:rStyle w:val="Hyperlink"/>
@@ -709,7 +709,27 @@
           <w:sz w:val="22"/>
           <w:szCs w:val="22"/>
         </w:rPr>
-        <w:t xml:space="preserve"> add-on mail servers like MailGun</w:t>
+        <w:t xml:space="preserve"> add-on mail servers like </w:t>
+      </w:r>
+      <w:proofErr w:type="spellStart"/>
+      <w:r>
+        <w:rPr>
+          <w:rStyle w:val="HTMLCode"/>
+          <w:rFonts w:asciiTheme="minorHAnsi" w:eastAsiaTheme="minorHAnsi" w:hAnsiTheme="minorHAnsi" w:cstheme="minorBidi"/>
+          <w:sz w:val="22"/>
+          <w:szCs w:val="22"/>
+        </w:rPr>
+        <w:t>MailGun</w:t>
+      </w:r>
+      <w:proofErr w:type="spellEnd"/>
+      <w:r>
+        <w:rPr>
+          <w:rStyle w:val="HTMLCode"/>
+          <w:rFonts w:asciiTheme="minorHAnsi" w:eastAsiaTheme="minorHAnsi" w:hAnsiTheme="minorHAnsi" w:cstheme="minorBidi"/>
+          <w:sz w:val="22"/>
+          <w:szCs w:val="22"/>
+        </w:rPr>
+        <w:t xml:space="preserve"> or SendGrid</w:t>
       </w:r>
     </w:p>
     <w:p>

</xml_diff>

<commit_message>
eliminate SQL injection code
</commit_message>
<xml_diff>
--- a/doc/ToDo.docx
+++ b/doc/ToDo.docx
@@ -262,48 +262,6 @@
           <w:sz w:val="22"/>
           <w:szCs w:val="22"/>
         </w:rPr>
-        <w:t xml:space="preserve">Check code for SQL injection (see </w:t>
-      </w:r>
-      <w:hyperlink r:id="rId5" w:anchor="sql-injection" w:history="1">
-        <w:r>
-          <w:rPr>
-            <w:rStyle w:val="Hyperlink"/>
-          </w:rPr>
-          <w:t>http://guides.rubyonrails.org/security.html#sql-injection</w:t>
-        </w:r>
-      </w:hyperlink>
-      <w:r>
-        <w:rPr>
-          <w:rStyle w:val="HTMLCode"/>
-          <w:rFonts w:asciiTheme="minorHAnsi" w:eastAsiaTheme="minorHAnsi" w:hAnsiTheme="minorHAnsi" w:cstheme="minorBidi"/>
-          <w:sz w:val="22"/>
-          <w:szCs w:val="22"/>
-        </w:rPr>
-        <w:t>)</w:t>
-      </w:r>
-    </w:p>
-    <w:p>
-      <w:pPr>
-        <w:pStyle w:val="ListParagraph"/>
-        <w:numPr>
-          <w:ilvl w:val="1"/>
-          <w:numId w:val="3"/>
-        </w:numPr>
-        <w:jc w:val="both"/>
-        <w:rPr>
-          <w:rStyle w:val="HTMLCode"/>
-          <w:rFonts w:asciiTheme="minorHAnsi" w:eastAsiaTheme="minorHAnsi" w:hAnsiTheme="minorHAnsi" w:cstheme="minorBidi"/>
-          <w:sz w:val="22"/>
-          <w:szCs w:val="22"/>
-        </w:rPr>
-      </w:pPr>
-      <w:r>
-        <w:rPr>
-          <w:rStyle w:val="HTMLCode"/>
-          <w:rFonts w:asciiTheme="minorHAnsi" w:eastAsiaTheme="minorHAnsi" w:hAnsiTheme="minorHAnsi" w:cstheme="minorBidi"/>
-          <w:sz w:val="22"/>
-          <w:szCs w:val="22"/>
-        </w:rPr>
         <w:t>Pressing ‘Enter’ submits the form. Find out is this correct behavior.</w:t>
       </w:r>
     </w:p>
@@ -478,31 +436,6 @@
           <w:sz w:val="22"/>
           <w:szCs w:val="22"/>
         </w:rPr>
-        <w:t>Replace where clauses with hashes if possible</w:t>
-      </w:r>
-    </w:p>
-    <w:p>
-      <w:pPr>
-        <w:pStyle w:val="ListParagraph"/>
-        <w:numPr>
-          <w:ilvl w:val="1"/>
-          <w:numId w:val="3"/>
-        </w:numPr>
-        <w:jc w:val="both"/>
-        <w:rPr>
-          <w:rStyle w:val="HTMLCode"/>
-          <w:rFonts w:asciiTheme="minorHAnsi" w:eastAsiaTheme="minorHAnsi" w:hAnsiTheme="minorHAnsi" w:cstheme="minorBidi"/>
-          <w:sz w:val="22"/>
-          <w:szCs w:val="22"/>
-        </w:rPr>
-      </w:pPr>
-      <w:r>
-        <w:rPr>
-          <w:rStyle w:val="HTMLCode"/>
-          <w:rFonts w:asciiTheme="minorHAnsi" w:eastAsiaTheme="minorHAnsi" w:hAnsiTheme="minorHAnsi" w:cstheme="minorBidi"/>
-          <w:sz w:val="22"/>
-          <w:szCs w:val="22"/>
-        </w:rPr>
         <w:t>User gets log out when he changes Profile</w:t>
       </w:r>
       <w:r>
@@ -629,7 +562,7 @@
         </w:rPr>
         <w:t xml:space="preserve"> web server with Thin (see </w:t>
       </w:r>
-      <w:hyperlink r:id="rId6" w:anchor="rake" w:history="1">
+      <w:hyperlink r:id="rId5" w:anchor="rake" w:history="1">
         <w:r>
           <w:rPr>
             <w:rStyle w:val="Hyperlink"/>
@@ -729,7 +662,93 @@
           <w:sz w:val="22"/>
           <w:szCs w:val="22"/>
         </w:rPr>
-        <w:t xml:space="preserve"> or SendGrid</w:t>
+        <w:t xml:space="preserve"> or </w:t>
+      </w:r>
+      <w:proofErr w:type="spellStart"/>
+      <w:r>
+        <w:rPr>
+          <w:rStyle w:val="HTMLCode"/>
+          <w:rFonts w:asciiTheme="minorHAnsi" w:eastAsiaTheme="minorHAnsi" w:hAnsiTheme="minorHAnsi" w:cstheme="minorBidi"/>
+          <w:sz w:val="22"/>
+          <w:szCs w:val="22"/>
+        </w:rPr>
+        <w:t>SendGrid</w:t>
+      </w:r>
+      <w:proofErr w:type="spellEnd"/>
+    </w:p>
+    <w:p>
+      <w:pPr>
+        <w:pStyle w:val="ListParagraph"/>
+        <w:numPr>
+          <w:ilvl w:val="1"/>
+          <w:numId w:val="3"/>
+        </w:numPr>
+        <w:jc w:val="both"/>
+        <w:rPr>
+          <w:rStyle w:val="HTMLCode"/>
+          <w:rFonts w:asciiTheme="minorHAnsi" w:eastAsiaTheme="minorHAnsi" w:hAnsiTheme="minorHAnsi" w:cstheme="minorBidi"/>
+          <w:sz w:val="22"/>
+          <w:szCs w:val="22"/>
+        </w:rPr>
+      </w:pPr>
+      <w:r>
+        <w:rPr>
+          <w:rStyle w:val="HTMLCode"/>
+          <w:rFonts w:asciiTheme="minorHAnsi" w:eastAsiaTheme="minorHAnsi" w:hAnsiTheme="minorHAnsi" w:cstheme="minorBidi"/>
+          <w:sz w:val="22"/>
+          <w:szCs w:val="22"/>
+        </w:rPr>
+        <w:t>Put resource name in single quotes in delete confirmation dialog</w:t>
+      </w:r>
+    </w:p>
+    <w:p>
+      <w:pPr>
+        <w:pStyle w:val="ListParagraph"/>
+        <w:numPr>
+          <w:ilvl w:val="1"/>
+          <w:numId w:val="3"/>
+        </w:numPr>
+        <w:jc w:val="both"/>
+        <w:rPr>
+          <w:rStyle w:val="HTMLCode"/>
+          <w:rFonts w:asciiTheme="minorHAnsi" w:eastAsiaTheme="minorHAnsi" w:hAnsiTheme="minorHAnsi" w:cstheme="minorBidi"/>
+          <w:sz w:val="22"/>
+          <w:szCs w:val="22"/>
+        </w:rPr>
+      </w:pPr>
+      <w:r>
+        <w:rPr>
+          <w:rStyle w:val="HTMLCode"/>
+          <w:rFonts w:asciiTheme="minorHAnsi" w:eastAsiaTheme="minorHAnsi" w:hAnsiTheme="minorHAnsi" w:cstheme="minorBidi"/>
+          <w:sz w:val="22"/>
+          <w:szCs w:val="22"/>
+        </w:rPr>
+        <w:t>Consider to move to login page instead of home page when access denied</w:t>
+      </w:r>
+    </w:p>
+    <w:p>
+      <w:pPr>
+        <w:pStyle w:val="ListParagraph"/>
+        <w:numPr>
+          <w:ilvl w:val="1"/>
+          <w:numId w:val="3"/>
+        </w:numPr>
+        <w:jc w:val="both"/>
+        <w:rPr>
+          <w:rStyle w:val="HTMLCode"/>
+          <w:rFonts w:asciiTheme="minorHAnsi" w:eastAsiaTheme="minorHAnsi" w:hAnsiTheme="minorHAnsi" w:cstheme="minorBidi"/>
+          <w:sz w:val="22"/>
+          <w:szCs w:val="22"/>
+        </w:rPr>
+      </w:pPr>
+      <w:r>
+        <w:rPr>
+          <w:rStyle w:val="HTMLCode"/>
+          <w:rFonts w:asciiTheme="minorHAnsi" w:eastAsiaTheme="minorHAnsi" w:hAnsiTheme="minorHAnsi" w:cstheme="minorBidi"/>
+          <w:sz w:val="22"/>
+          <w:szCs w:val="22"/>
+        </w:rPr>
+        <w:t>Change old style hashes to new hashes</w:t>
       </w:r>
     </w:p>
     <w:p>
@@ -770,7 +789,7 @@
       <w:r>
         <w:t xml:space="preserve">Implement SSL in production (see description in Rails tutorial in </w:t>
       </w:r>
-      <w:hyperlink r:id="rId7" w:anchor="sec:deploying_to_production_with_ssl" w:history="1">
+      <w:hyperlink r:id="rId6" w:anchor="sec:deploying_to_production_with_ssl" w:history="1">
         <w:r>
           <w:rPr>
             <w:rStyle w:val="Hyperlink"/>
@@ -1689,6 +1708,18 @@
       <w:kern w:val="36"/>
       <w:sz w:val="48"/>
       <w:szCs w:val="48"/>
+    </w:rPr>
+  </w:style>
+  <w:style w:type="character" w:styleId="FollowedHyperlink">
+    <w:name w:val="FollowedHyperlink"/>
+    <w:basedOn w:val="DefaultParagraphFont"/>
+    <w:uiPriority w:val="99"/>
+    <w:semiHidden/>
+    <w:unhideWhenUsed/>
+    <w:rsid w:val="00AE2ED0"/>
+    <w:rPr>
+      <w:color w:val="800080" w:themeColor="followedHyperlink"/>
+      <w:u w:val="single"/>
     </w:rPr>
   </w:style>
 </w:styles>

</xml_diff>

<commit_message>
change old style ruby syntax for hashes to new style
</commit_message>
<xml_diff>
--- a/doc/ToDo.docx
+++ b/doc/ToDo.docx
@@ -748,31 +748,6 @@
           <w:sz w:val="22"/>
           <w:szCs w:val="22"/>
         </w:rPr>
-        <w:t>Change old style hashes to new hashes</w:t>
-      </w:r>
-    </w:p>
-    <w:p>
-      <w:pPr>
-        <w:pStyle w:val="ListParagraph"/>
-        <w:numPr>
-          <w:ilvl w:val="1"/>
-          <w:numId w:val="3"/>
-        </w:numPr>
-        <w:jc w:val="both"/>
-        <w:rPr>
-          <w:rStyle w:val="HTMLCode"/>
-          <w:rFonts w:asciiTheme="minorHAnsi" w:eastAsiaTheme="minorHAnsi" w:hAnsiTheme="minorHAnsi" w:cstheme="minorBidi"/>
-          <w:sz w:val="22"/>
-          <w:szCs w:val="22"/>
-        </w:rPr>
-      </w:pPr>
-      <w:r>
-        <w:rPr>
-          <w:rStyle w:val="HTMLCode"/>
-          <w:rFonts w:asciiTheme="minorHAnsi" w:eastAsiaTheme="minorHAnsi" w:hAnsiTheme="minorHAnsi" w:cstheme="minorBidi"/>
-          <w:sz w:val="22"/>
-          <w:szCs w:val="22"/>
-        </w:rPr>
         <w:t>Make constants in model as a real ruby constants</w:t>
       </w:r>
     </w:p>
@@ -990,46 +965,46 @@
           <w:rStyle w:val="HTMLCode"/>
           <w:rFonts w:eastAsiaTheme="majorEastAsia"/>
         </w:rPr>
+        <w:t xml:space="preserve">Redefine </w:t>
+      </w:r>
+      <w:proofErr w:type="spellStart"/>
+      <w:r>
+        <w:rPr>
+          <w:rStyle w:val="HTMLCode"/>
+          <w:rFonts w:eastAsiaTheme="majorEastAsia"/>
+        </w:rPr>
+        <w:t>redirect_to</w:t>
+      </w:r>
+      <w:proofErr w:type="spellEnd"/>
+      <w:r>
+        <w:rPr>
+          <w:rStyle w:val="HTMLCode"/>
+          <w:rFonts w:eastAsiaTheme="majorEastAsia"/>
+        </w:rPr>
+        <w:t xml:space="preserve"> directories for after transitions</w:t>
+      </w:r>
+    </w:p>
+    <w:p>
+      <w:pPr>
+        <w:pStyle w:val="ListParagraph"/>
+        <w:numPr>
+          <w:ilvl w:val="1"/>
+          <w:numId w:val="3"/>
+        </w:numPr>
+        <w:jc w:val="both"/>
+        <w:rPr>
+          <w:rStyle w:val="HTMLCode"/>
+          <w:rFonts w:asciiTheme="minorHAnsi" w:eastAsiaTheme="minorHAnsi" w:hAnsiTheme="minorHAnsi" w:cstheme="minorBidi"/>
+          <w:sz w:val="22"/>
+          <w:szCs w:val="22"/>
+        </w:rPr>
+      </w:pPr>
+      <w:r>
+        <w:rPr>
+          <w:rStyle w:val="HTMLCode"/>
+          <w:rFonts w:eastAsiaTheme="majorEastAsia"/>
+        </w:rPr>
         <w:lastRenderedPageBreak/>
-        <w:t xml:space="preserve">Redefine </w:t>
-      </w:r>
-      <w:proofErr w:type="spellStart"/>
-      <w:r>
-        <w:rPr>
-          <w:rStyle w:val="HTMLCode"/>
-          <w:rFonts w:eastAsiaTheme="majorEastAsia"/>
-        </w:rPr>
-        <w:t>redirect_to</w:t>
-      </w:r>
-      <w:proofErr w:type="spellEnd"/>
-      <w:r>
-        <w:rPr>
-          <w:rStyle w:val="HTMLCode"/>
-          <w:rFonts w:eastAsiaTheme="majorEastAsia"/>
-        </w:rPr>
-        <w:t xml:space="preserve"> directories for after transitions</w:t>
-      </w:r>
-    </w:p>
-    <w:p>
-      <w:pPr>
-        <w:pStyle w:val="ListParagraph"/>
-        <w:numPr>
-          <w:ilvl w:val="1"/>
-          <w:numId w:val="3"/>
-        </w:numPr>
-        <w:jc w:val="both"/>
-        <w:rPr>
-          <w:rStyle w:val="HTMLCode"/>
-          <w:rFonts w:asciiTheme="minorHAnsi" w:eastAsiaTheme="minorHAnsi" w:hAnsiTheme="minorHAnsi" w:cstheme="minorBidi"/>
-          <w:sz w:val="22"/>
-          <w:szCs w:val="22"/>
-        </w:rPr>
-      </w:pPr>
-      <w:r>
-        <w:rPr>
-          <w:rStyle w:val="HTMLCode"/>
-          <w:rFonts w:eastAsiaTheme="majorEastAsia"/>
-        </w:rPr>
         <w:t xml:space="preserve">Add Reject notification </w:t>
       </w:r>
       <w:proofErr w:type="spellStart"/>

</xml_diff>

<commit_message>
Put resource name in single quotes in delete confirmation dialog
</commit_message>
<xml_diff>
--- a/doc/ToDo.docx
+++ b/doc/ToDo.docx
@@ -673,57 +673,7 @@
           <w:sz w:val="22"/>
           <w:szCs w:val="22"/>
         </w:rPr>
-        <w:t>Put resource name in single quotes in delete confirmation dialog</w:t>
-      </w:r>
-    </w:p>
-    <w:p>
-      <w:pPr>
-        <w:pStyle w:val="ListParagraph"/>
-        <w:numPr>
-          <w:ilvl w:val="1"/>
-          <w:numId w:val="3"/>
-        </w:numPr>
-        <w:jc w:val="both"/>
-        <w:rPr>
-          <w:rStyle w:val="HTMLCode"/>
-          <w:rFonts w:asciiTheme="minorHAnsi" w:eastAsiaTheme="minorHAnsi" w:hAnsiTheme="minorHAnsi" w:cstheme="minorBidi"/>
-          <w:sz w:val="22"/>
-          <w:szCs w:val="22"/>
-        </w:rPr>
-      </w:pPr>
-      <w:r>
-        <w:rPr>
-          <w:rStyle w:val="HTMLCode"/>
-          <w:rFonts w:asciiTheme="minorHAnsi" w:eastAsiaTheme="minorHAnsi" w:hAnsiTheme="minorHAnsi" w:cstheme="minorBidi"/>
-          <w:sz w:val="22"/>
-          <w:szCs w:val="22"/>
-        </w:rPr>
         <w:t>Consider to move to login page instead of home page when access denied</w:t>
-      </w:r>
-    </w:p>
-    <w:p>
-      <w:pPr>
-        <w:pStyle w:val="ListParagraph"/>
-        <w:numPr>
-          <w:ilvl w:val="1"/>
-          <w:numId w:val="3"/>
-        </w:numPr>
-        <w:jc w:val="both"/>
-        <w:rPr>
-          <w:rStyle w:val="HTMLCode"/>
-          <w:rFonts w:asciiTheme="minorHAnsi" w:eastAsiaTheme="minorHAnsi" w:hAnsiTheme="minorHAnsi" w:cstheme="minorBidi"/>
-          <w:sz w:val="22"/>
-          <w:szCs w:val="22"/>
-        </w:rPr>
-      </w:pPr>
-      <w:r>
-        <w:rPr>
-          <w:rStyle w:val="HTMLCode"/>
-          <w:rFonts w:asciiTheme="minorHAnsi" w:eastAsiaTheme="minorHAnsi" w:hAnsiTheme="minorHAnsi" w:cstheme="minorBidi"/>
-          <w:sz w:val="22"/>
-          <w:szCs w:val="22"/>
-        </w:rPr>
-        <w:t>Make constants in model as a real ruby constants</w:t>
       </w:r>
     </w:p>
     <w:p>
@@ -986,18 +936,77 @@
           <w:rStyle w:val="HTMLCode"/>
           <w:rFonts w:eastAsiaTheme="majorEastAsia"/>
         </w:rPr>
+        <w:t xml:space="preserve">Add Reject notification </w:t>
+      </w:r>
+      <w:proofErr w:type="spellStart"/>
+      <w:r>
+        <w:rPr>
+          <w:rStyle w:val="HTMLCode"/>
+          <w:rFonts w:eastAsiaTheme="majorEastAsia"/>
+        </w:rPr>
+        <w:t>feataure</w:t>
+      </w:r>
+      <w:proofErr w:type="spellEnd"/>
+    </w:p>
+    <w:p>
+      <w:pPr>
+        <w:pStyle w:val="ListParagraph"/>
+        <w:numPr>
+          <w:ilvl w:val="1"/>
+          <w:numId w:val="3"/>
+        </w:numPr>
+        <w:jc w:val="both"/>
+        <w:rPr>
+          <w:rStyle w:val="HTMLCode"/>
+          <w:rFonts w:asciiTheme="minorHAnsi" w:eastAsiaTheme="minorHAnsi" w:hAnsiTheme="minorHAnsi" w:cstheme="minorBidi"/>
+          <w:sz w:val="22"/>
+          <w:szCs w:val="22"/>
+        </w:rPr>
+      </w:pPr>
+      <w:r>
+        <w:rPr>
+          <w:rStyle w:val="HTMLCode"/>
+          <w:rFonts w:eastAsiaTheme="majorEastAsia"/>
+        </w:rPr>
+        <w:t>Disable edit button in appropriate expense view screen</w:t>
+      </w:r>
+    </w:p>
+    <w:p>
+      <w:pPr>
+        <w:pStyle w:val="ListParagraph"/>
+        <w:numPr>
+          <w:ilvl w:val="0"/>
+          <w:numId w:val="3"/>
+        </w:numPr>
+        <w:jc w:val="both"/>
+      </w:pPr>
+      <w:r>
         <w:lastRenderedPageBreak/>
-        <w:t xml:space="preserve">Add Reject notification </w:t>
-      </w:r>
-      <w:proofErr w:type="spellStart"/>
+        <w:t>High</w:t>
+      </w:r>
+    </w:p>
+    <w:p>
+      <w:pPr>
+        <w:pStyle w:val="ListParagraph"/>
+        <w:numPr>
+          <w:ilvl w:val="1"/>
+          <w:numId w:val="3"/>
+        </w:numPr>
+        <w:jc w:val="both"/>
+        <w:rPr>
+          <w:rStyle w:val="HTMLCode"/>
+          <w:rFonts w:asciiTheme="minorHAnsi" w:eastAsiaTheme="minorHAnsi" w:hAnsiTheme="minorHAnsi" w:cstheme="minorBidi"/>
+          <w:sz w:val="22"/>
+          <w:szCs w:val="22"/>
+        </w:rPr>
+      </w:pPr>
       <w:r>
         <w:rPr>
           <w:rStyle w:val="HTMLCode"/>
           <w:rFonts w:eastAsiaTheme="majorEastAsia"/>
         </w:rPr>
-        <w:t>feataure</w:t>
-      </w:r>
-      <w:proofErr w:type="spellEnd"/>
+        <w:t>Check for maximum column length in all grids</w:t>
+      </w:r>
     </w:p>
     <w:p>
       <w:pPr>
@@ -1019,74 +1028,26 @@
           <w:rStyle w:val="HTMLCode"/>
           <w:rFonts w:eastAsiaTheme="majorEastAsia"/>
         </w:rPr>
-        <w:t>Check for maximum column length in all grids</w:t>
-      </w:r>
-    </w:p>
-    <w:p>
-      <w:pPr>
-        <w:pStyle w:val="ListParagraph"/>
-        <w:numPr>
-          <w:ilvl w:val="1"/>
-          <w:numId w:val="3"/>
-        </w:numPr>
-        <w:jc w:val="both"/>
-        <w:rPr>
-          <w:rStyle w:val="HTMLCode"/>
-          <w:rFonts w:asciiTheme="minorHAnsi" w:eastAsiaTheme="minorHAnsi" w:hAnsiTheme="minorHAnsi" w:cstheme="minorBidi"/>
-          <w:sz w:val="22"/>
-          <w:szCs w:val="22"/>
-        </w:rPr>
-      </w:pPr>
-      <w:r>
-        <w:rPr>
-          <w:rStyle w:val="HTMLCode"/>
-          <w:rFonts w:eastAsiaTheme="majorEastAsia"/>
-        </w:rPr>
         <w:t>Check text field lengths in the database and forms</w:t>
       </w:r>
     </w:p>
     <w:p>
       <w:pPr>
-        <w:pStyle w:val="ListParagraph"/>
-        <w:numPr>
-          <w:ilvl w:val="1"/>
-          <w:numId w:val="3"/>
-        </w:numPr>
-        <w:jc w:val="both"/>
-        <w:rPr>
-          <w:rStyle w:val="HTMLCode"/>
-          <w:rFonts w:asciiTheme="minorHAnsi" w:eastAsiaTheme="minorHAnsi" w:hAnsiTheme="minorHAnsi" w:cstheme="minorBidi"/>
-          <w:sz w:val="22"/>
-          <w:szCs w:val="22"/>
-        </w:rPr>
-      </w:pPr>
-      <w:r>
-        <w:rPr>
-          <w:rStyle w:val="HTMLCode"/>
-          <w:rFonts w:eastAsiaTheme="majorEastAsia"/>
-        </w:rPr>
-        <w:t>Disable edit button in appropriate expense view screen</w:t>
-      </w:r>
-    </w:p>
-    <w:p>
-      <w:pPr>
-        <w:pStyle w:val="ListParagraph"/>
-        <w:ind w:left="1440"/>
-        <w:jc w:val="both"/>
-      </w:pPr>
-    </w:p>
-    <w:p>
-      <w:pPr>
-        <w:pStyle w:val="ListParagraph"/>
-        <w:numPr>
-          <w:ilvl w:val="0"/>
-          <w:numId w:val="3"/>
-        </w:numPr>
-        <w:jc w:val="both"/>
-      </w:pPr>
-      <w:r>
-        <w:t>High</w:t>
-      </w:r>
+        <w:ind w:left="1080"/>
+        <w:jc w:val="both"/>
+        <w:rPr>
+          <w:rStyle w:val="HTMLCode"/>
+          <w:rFonts w:asciiTheme="minorHAnsi" w:eastAsiaTheme="minorHAnsi" w:hAnsiTheme="minorHAnsi" w:cstheme="minorBidi"/>
+          <w:sz w:val="22"/>
+          <w:szCs w:val="22"/>
+        </w:rPr>
+      </w:pPr>
+    </w:p>
+    <w:p>
+      <w:pPr>
+        <w:ind w:left="360"/>
+        <w:jc w:val="both"/>
+      </w:pPr>
     </w:p>
     <w:sectPr>
       <w:pgSz w:w="12240" w:h="15840"/>

</xml_diff>

<commit_message>
change purpose type from text to string
</commit_message>
<xml_diff>
--- a/doc/ToDo.docx
+++ b/doc/ToDo.docx
@@ -1006,29 +1006,6 @@
           <w:rFonts w:eastAsiaTheme="majorEastAsia"/>
         </w:rPr>
         <w:t>Check for maximum column length in all grids</w:t>
-      </w:r>
-    </w:p>
-    <w:p>
-      <w:pPr>
-        <w:pStyle w:val="ListParagraph"/>
-        <w:numPr>
-          <w:ilvl w:val="1"/>
-          <w:numId w:val="3"/>
-        </w:numPr>
-        <w:jc w:val="both"/>
-        <w:rPr>
-          <w:rStyle w:val="HTMLCode"/>
-          <w:rFonts w:asciiTheme="minorHAnsi" w:eastAsiaTheme="minorHAnsi" w:hAnsiTheme="minorHAnsi" w:cstheme="minorBidi"/>
-          <w:sz w:val="22"/>
-          <w:szCs w:val="22"/>
-        </w:rPr>
-      </w:pPr>
-      <w:r>
-        <w:rPr>
-          <w:rStyle w:val="HTMLCode"/>
-          <w:rFonts w:eastAsiaTheme="majorEastAsia"/>
-        </w:rPr>
-        <w:t>Check text field lengths in the database and forms</w:t>
       </w:r>
     </w:p>
     <w:p>

</xml_diff>

<commit_message>
add phone field to users table
</commit_message>
<xml_diff>
--- a/doc/ToDo.docx
+++ b/doc/ToDo.docx
@@ -53,121 +53,193 @@
           <w:numId w:val="3"/>
         </w:numPr>
         <w:jc w:val="both"/>
-      </w:pPr>
-      <w:r>
-        <w:t xml:space="preserve">Consider to use </w:t>
+        <w:rPr>
+          <w:rStyle w:val="HTMLCode"/>
+          <w:rFonts w:asciiTheme="minorHAnsi" w:eastAsiaTheme="minorHAnsi" w:hAnsiTheme="minorHAnsi" w:cstheme="minorBidi"/>
+          <w:sz w:val="22"/>
+          <w:szCs w:val="22"/>
+        </w:rPr>
+      </w:pPr>
+      <w:r>
+        <w:rPr>
+          <w:rStyle w:val="HTMLCode"/>
+          <w:rFonts w:eastAsiaTheme="majorEastAsia"/>
+        </w:rPr>
+        <w:t>Input controls move to next row when there is an error on the form (with FF and explorer only, chrome is fine)</w:t>
+      </w:r>
+    </w:p>
+    <w:p>
+      <w:pPr>
+        <w:pStyle w:val="ListParagraph"/>
+        <w:numPr>
+          <w:ilvl w:val="1"/>
+          <w:numId w:val="3"/>
+        </w:numPr>
+        <w:jc w:val="both"/>
+        <w:rPr>
+          <w:rStyle w:val="HTMLCode"/>
+          <w:rFonts w:asciiTheme="minorHAnsi" w:eastAsiaTheme="minorHAnsi" w:hAnsiTheme="minorHAnsi" w:cstheme="minorBidi"/>
+          <w:sz w:val="22"/>
+          <w:szCs w:val="22"/>
+        </w:rPr>
+      </w:pPr>
+      <w:r>
+        <w:rPr>
+          <w:rStyle w:val="HTMLCode"/>
+          <w:rFonts w:asciiTheme="minorHAnsi" w:eastAsiaTheme="minorHAnsi" w:hAnsiTheme="minorHAnsi" w:cstheme="minorBidi"/>
+          <w:sz w:val="22"/>
+          <w:szCs w:val="22"/>
+        </w:rPr>
+        <w:t>Money fields (advance pay) should display cents in the forms</w:t>
+      </w:r>
+    </w:p>
+    <w:p>
+      <w:pPr>
+        <w:pStyle w:val="ListParagraph"/>
+        <w:numPr>
+          <w:ilvl w:val="1"/>
+          <w:numId w:val="3"/>
+        </w:numPr>
+        <w:jc w:val="both"/>
+        <w:rPr>
+          <w:rStyle w:val="HTMLCode"/>
+          <w:rFonts w:asciiTheme="minorHAnsi" w:eastAsiaTheme="minorHAnsi" w:hAnsiTheme="minorHAnsi" w:cstheme="minorBidi"/>
+          <w:sz w:val="22"/>
+          <w:szCs w:val="22"/>
+        </w:rPr>
+      </w:pPr>
+      <w:r>
+        <w:rPr>
+          <w:rStyle w:val="HTMLCode"/>
+          <w:rFonts w:asciiTheme="minorHAnsi" w:eastAsiaTheme="minorHAnsi" w:hAnsiTheme="minorHAnsi" w:cstheme="minorBidi"/>
+          <w:sz w:val="22"/>
+          <w:szCs w:val="22"/>
+        </w:rPr>
+        <w:t xml:space="preserve">Create link from </w:t>
       </w:r>
       <w:proofErr w:type="spellStart"/>
       <w:r>
-        <w:t>email_field</w:t>
+        <w:rPr>
+          <w:rStyle w:val="HTMLCode"/>
+          <w:rFonts w:asciiTheme="minorHAnsi" w:eastAsiaTheme="minorHAnsi" w:hAnsiTheme="minorHAnsi" w:cstheme="minorBidi"/>
+          <w:sz w:val="22"/>
+          <w:szCs w:val="22"/>
+        </w:rPr>
+        <w:t>ExpenseDetail</w:t>
       </w:r>
       <w:proofErr w:type="spellEnd"/>
       <w:r>
-        <w:t xml:space="preserve"> instead of </w:t>
+        <w:rPr>
+          <w:rStyle w:val="HTMLCode"/>
+          <w:rFonts w:asciiTheme="minorHAnsi" w:eastAsiaTheme="minorHAnsi" w:hAnsiTheme="minorHAnsi" w:cstheme="minorBidi"/>
+          <w:sz w:val="22"/>
+          <w:szCs w:val="22"/>
+        </w:rPr>
+        <w:t xml:space="preserve"> to Expense</w:t>
+      </w:r>
+    </w:p>
+    <w:p>
+      <w:pPr>
+        <w:pStyle w:val="ListParagraph"/>
+        <w:numPr>
+          <w:ilvl w:val="1"/>
+          <w:numId w:val="3"/>
+        </w:numPr>
+        <w:jc w:val="both"/>
+        <w:rPr>
+          <w:rStyle w:val="HTMLCode"/>
+          <w:rFonts w:asciiTheme="minorHAnsi" w:eastAsiaTheme="minorHAnsi" w:hAnsiTheme="minorHAnsi" w:cstheme="minorBidi"/>
+          <w:sz w:val="22"/>
+          <w:szCs w:val="22"/>
+        </w:rPr>
+      </w:pPr>
+      <w:r>
+        <w:rPr>
+          <w:rStyle w:val="HTMLCode"/>
+          <w:rFonts w:asciiTheme="minorHAnsi" w:eastAsiaTheme="minorHAnsi" w:hAnsiTheme="minorHAnsi" w:cstheme="minorBidi"/>
+          <w:sz w:val="22"/>
+          <w:szCs w:val="22"/>
+        </w:rPr>
+        <w:t>Pressing ‘Enter’ submits the form. Find out is this correct behavior.</w:t>
+      </w:r>
+    </w:p>
+    <w:p>
+      <w:pPr>
+        <w:pStyle w:val="ListParagraph"/>
+        <w:numPr>
+          <w:ilvl w:val="1"/>
+          <w:numId w:val="3"/>
+        </w:numPr>
+        <w:jc w:val="both"/>
+        <w:rPr>
+          <w:rStyle w:val="HTMLCode"/>
+          <w:rFonts w:asciiTheme="minorHAnsi" w:eastAsiaTheme="minorHAnsi" w:hAnsiTheme="minorHAnsi" w:cstheme="minorBidi"/>
+          <w:sz w:val="22"/>
+          <w:szCs w:val="22"/>
+        </w:rPr>
+      </w:pPr>
+      <w:r>
+        <w:rPr>
+          <w:rStyle w:val="HTMLCode"/>
+          <w:rFonts w:asciiTheme="minorHAnsi" w:eastAsiaTheme="minorHAnsi" w:hAnsiTheme="minorHAnsi" w:cstheme="minorBidi"/>
+          <w:sz w:val="22"/>
+          <w:szCs w:val="22"/>
+        </w:rPr>
+        <w:t xml:space="preserve">Improve the layout of Expense attributes in </w:t>
       </w:r>
       <w:proofErr w:type="spellStart"/>
       <w:r>
-        <w:t>text_field</w:t>
+        <w:rPr>
+          <w:rStyle w:val="HTMLCode"/>
+          <w:rFonts w:asciiTheme="minorHAnsi" w:eastAsiaTheme="minorHAnsi" w:hAnsiTheme="minorHAnsi" w:cstheme="minorBidi"/>
+          <w:sz w:val="22"/>
+          <w:szCs w:val="22"/>
+        </w:rPr>
+        <w:t>ExpenseDetails</w:t>
       </w:r>
       <w:proofErr w:type="spellEnd"/>
       <w:r>
-        <w:t xml:space="preserve"> for email field in users/views/_form.html file</w:t>
-      </w:r>
-    </w:p>
-    <w:p>
-      <w:pPr>
-        <w:pStyle w:val="ListParagraph"/>
-        <w:numPr>
-          <w:ilvl w:val="1"/>
-          <w:numId w:val="3"/>
-        </w:numPr>
-        <w:jc w:val="both"/>
-        <w:rPr>
-          <w:rStyle w:val="HTMLCode"/>
-          <w:rFonts w:asciiTheme="minorHAnsi" w:eastAsiaTheme="minorHAnsi" w:hAnsiTheme="minorHAnsi" w:cstheme="minorBidi"/>
-          <w:sz w:val="22"/>
-          <w:szCs w:val="22"/>
-        </w:rPr>
-      </w:pPr>
-      <w:r>
-        <w:rPr>
-          <w:rStyle w:val="HTMLCode"/>
-          <w:rFonts w:eastAsiaTheme="majorEastAsia"/>
-        </w:rPr>
-        <w:t>Account\Settings doesn’t work</w:t>
-      </w:r>
-    </w:p>
-    <w:p>
-      <w:pPr>
-        <w:pStyle w:val="ListParagraph"/>
-        <w:numPr>
-          <w:ilvl w:val="1"/>
-          <w:numId w:val="3"/>
-        </w:numPr>
-        <w:jc w:val="both"/>
-        <w:rPr>
-          <w:rStyle w:val="HTMLCode"/>
-          <w:rFonts w:asciiTheme="minorHAnsi" w:eastAsiaTheme="minorHAnsi" w:hAnsiTheme="minorHAnsi" w:cstheme="minorBidi"/>
-          <w:sz w:val="22"/>
-          <w:szCs w:val="22"/>
-        </w:rPr>
-      </w:pPr>
-      <w:r>
-        <w:rPr>
-          <w:rStyle w:val="HTMLCode"/>
-          <w:rFonts w:eastAsiaTheme="majorEastAsia"/>
-        </w:rPr>
-        <w:t>Input controls move to next row when there is an error on the form (with FF and explorer only, chrome is fine)</w:t>
-      </w:r>
-    </w:p>
-    <w:p>
-      <w:pPr>
-        <w:pStyle w:val="ListParagraph"/>
-        <w:numPr>
-          <w:ilvl w:val="1"/>
-          <w:numId w:val="3"/>
-        </w:numPr>
-        <w:jc w:val="both"/>
-        <w:rPr>
-          <w:rStyle w:val="HTMLCode"/>
-          <w:rFonts w:asciiTheme="minorHAnsi" w:eastAsiaTheme="minorHAnsi" w:hAnsiTheme="minorHAnsi" w:cstheme="minorBidi"/>
-          <w:sz w:val="22"/>
-          <w:szCs w:val="22"/>
-        </w:rPr>
-      </w:pPr>
-      <w:r>
-        <w:rPr>
-          <w:rStyle w:val="HTMLCode"/>
-          <w:rFonts w:asciiTheme="minorHAnsi" w:eastAsiaTheme="minorHAnsi" w:hAnsiTheme="minorHAnsi" w:cstheme="minorBidi"/>
-          <w:sz w:val="22"/>
-          <w:szCs w:val="22"/>
-        </w:rPr>
-        <w:t>Money fields (advance pay) should display cents in the forms</w:t>
-      </w:r>
-    </w:p>
-    <w:p>
-      <w:pPr>
-        <w:pStyle w:val="ListParagraph"/>
-        <w:numPr>
-          <w:ilvl w:val="1"/>
-          <w:numId w:val="3"/>
-        </w:numPr>
-        <w:jc w:val="both"/>
-        <w:rPr>
-          <w:rStyle w:val="HTMLCode"/>
-          <w:rFonts w:asciiTheme="minorHAnsi" w:eastAsiaTheme="minorHAnsi" w:hAnsiTheme="minorHAnsi" w:cstheme="minorBidi"/>
-          <w:sz w:val="22"/>
-          <w:szCs w:val="22"/>
-        </w:rPr>
-      </w:pPr>
-      <w:r>
-        <w:rPr>
-          <w:rStyle w:val="HTMLCode"/>
-          <w:rFonts w:asciiTheme="minorHAnsi" w:eastAsiaTheme="minorHAnsi" w:hAnsiTheme="minorHAnsi" w:cstheme="minorBidi"/>
-          <w:sz w:val="22"/>
-          <w:szCs w:val="22"/>
-        </w:rPr>
-        <w:t xml:space="preserve">Create link from </w:t>
+        <w:rPr>
+          <w:rStyle w:val="HTMLCode"/>
+          <w:rFonts w:asciiTheme="minorHAnsi" w:eastAsiaTheme="minorHAnsi" w:hAnsiTheme="minorHAnsi" w:cstheme="minorBidi"/>
+          <w:sz w:val="22"/>
+          <w:szCs w:val="22"/>
+        </w:rPr>
+        <w:t xml:space="preserve"> screen</w:t>
+      </w:r>
+      <w:r>
+        <w:rPr>
+          <w:rStyle w:val="HTMLCode"/>
+          <w:rFonts w:asciiTheme="minorHAnsi" w:eastAsiaTheme="minorHAnsi" w:hAnsiTheme="minorHAnsi" w:cstheme="minorBidi"/>
+          <w:sz w:val="22"/>
+          <w:szCs w:val="22"/>
+        </w:rPr>
+        <w:t xml:space="preserve"> (add owner name)</w:t>
+      </w:r>
+    </w:p>
+    <w:p>
+      <w:pPr>
+        <w:pStyle w:val="ListParagraph"/>
+        <w:numPr>
+          <w:ilvl w:val="1"/>
+          <w:numId w:val="3"/>
+        </w:numPr>
+        <w:jc w:val="both"/>
+        <w:rPr>
+          <w:rStyle w:val="HTMLCode"/>
+          <w:rFonts w:asciiTheme="minorHAnsi" w:eastAsiaTheme="minorHAnsi" w:hAnsiTheme="minorHAnsi" w:cstheme="minorBidi"/>
+          <w:sz w:val="22"/>
+          <w:szCs w:val="22"/>
+        </w:rPr>
+      </w:pPr>
+      <w:r>
+        <w:rPr>
+          <w:rStyle w:val="HTMLCode"/>
+          <w:rFonts w:asciiTheme="minorHAnsi" w:eastAsiaTheme="minorHAnsi" w:hAnsiTheme="minorHAnsi" w:cstheme="minorBidi"/>
+          <w:sz w:val="22"/>
+          <w:szCs w:val="22"/>
+        </w:rPr>
+        <w:t xml:space="preserve">In MS Explorer disabled and </w:t>
       </w:r>
       <w:proofErr w:type="spellStart"/>
       <w:r>
@@ -177,7 +249,7 @@
           <w:sz w:val="22"/>
           <w:szCs w:val="22"/>
         </w:rPr>
-        <w:t>ExpenseDetail</w:t>
+        <w:t>readonly</w:t>
       </w:r>
       <w:proofErr w:type="spellEnd"/>
       <w:r>
@@ -187,155 +259,6 @@
           <w:sz w:val="22"/>
           <w:szCs w:val="22"/>
         </w:rPr>
-        <w:t xml:space="preserve"> to Expense</w:t>
-      </w:r>
-    </w:p>
-    <w:p>
-      <w:pPr>
-        <w:pStyle w:val="ListParagraph"/>
-        <w:numPr>
-          <w:ilvl w:val="1"/>
-          <w:numId w:val="3"/>
-        </w:numPr>
-        <w:jc w:val="both"/>
-        <w:rPr>
-          <w:rStyle w:val="HTMLCode"/>
-          <w:rFonts w:asciiTheme="minorHAnsi" w:eastAsiaTheme="minorHAnsi" w:hAnsiTheme="minorHAnsi" w:cstheme="minorBidi"/>
-          <w:sz w:val="22"/>
-          <w:szCs w:val="22"/>
-        </w:rPr>
-      </w:pPr>
-      <w:r>
-        <w:rPr>
-          <w:rStyle w:val="HTMLCode"/>
-          <w:rFonts w:asciiTheme="minorHAnsi" w:eastAsiaTheme="minorHAnsi" w:hAnsiTheme="minorHAnsi" w:cstheme="minorBidi"/>
-          <w:sz w:val="22"/>
-          <w:szCs w:val="22"/>
-        </w:rPr>
-        <w:t>Add feature to logically delete a user</w:t>
-      </w:r>
-    </w:p>
-    <w:p>
-      <w:pPr>
-        <w:pStyle w:val="ListParagraph"/>
-        <w:numPr>
-          <w:ilvl w:val="1"/>
-          <w:numId w:val="3"/>
-        </w:numPr>
-        <w:jc w:val="both"/>
-        <w:rPr>
-          <w:rStyle w:val="HTMLCode"/>
-          <w:rFonts w:asciiTheme="minorHAnsi" w:eastAsiaTheme="minorHAnsi" w:hAnsiTheme="minorHAnsi" w:cstheme="minorBidi"/>
-          <w:sz w:val="22"/>
-          <w:szCs w:val="22"/>
-        </w:rPr>
-      </w:pPr>
-      <w:r>
-        <w:rPr>
-          <w:rStyle w:val="HTMLCode"/>
-          <w:rFonts w:asciiTheme="minorHAnsi" w:eastAsiaTheme="minorHAnsi" w:hAnsiTheme="minorHAnsi" w:cstheme="minorBidi"/>
-          <w:sz w:val="22"/>
-          <w:szCs w:val="22"/>
-        </w:rPr>
-        <w:t>Pressing ‘Enter’ submits the form. Find out is this correct behavior.</w:t>
-      </w:r>
-    </w:p>
-    <w:p>
-      <w:pPr>
-        <w:pStyle w:val="ListParagraph"/>
-        <w:numPr>
-          <w:ilvl w:val="1"/>
-          <w:numId w:val="3"/>
-        </w:numPr>
-        <w:jc w:val="both"/>
-        <w:rPr>
-          <w:rStyle w:val="HTMLCode"/>
-          <w:rFonts w:asciiTheme="minorHAnsi" w:eastAsiaTheme="minorHAnsi" w:hAnsiTheme="minorHAnsi" w:cstheme="minorBidi"/>
-          <w:sz w:val="22"/>
-          <w:szCs w:val="22"/>
-        </w:rPr>
-      </w:pPr>
-      <w:r>
-        <w:rPr>
-          <w:rStyle w:val="HTMLCode"/>
-          <w:rFonts w:asciiTheme="minorHAnsi" w:eastAsiaTheme="minorHAnsi" w:hAnsiTheme="minorHAnsi" w:cstheme="minorBidi"/>
-          <w:sz w:val="22"/>
-          <w:szCs w:val="22"/>
-        </w:rPr>
-        <w:t xml:space="preserve">Improve the layout of Expense attributes in </w:t>
-      </w:r>
-      <w:proofErr w:type="spellStart"/>
-      <w:r>
-        <w:rPr>
-          <w:rStyle w:val="HTMLCode"/>
-          <w:rFonts w:asciiTheme="minorHAnsi" w:eastAsiaTheme="minorHAnsi" w:hAnsiTheme="minorHAnsi" w:cstheme="minorBidi"/>
-          <w:sz w:val="22"/>
-          <w:szCs w:val="22"/>
-        </w:rPr>
-        <w:t>ExpenseDetails</w:t>
-      </w:r>
-      <w:proofErr w:type="spellEnd"/>
-      <w:r>
-        <w:rPr>
-          <w:rStyle w:val="HTMLCode"/>
-          <w:rFonts w:asciiTheme="minorHAnsi" w:eastAsiaTheme="minorHAnsi" w:hAnsiTheme="minorHAnsi" w:cstheme="minorBidi"/>
-          <w:sz w:val="22"/>
-          <w:szCs w:val="22"/>
-        </w:rPr>
-        <w:t xml:space="preserve"> screen</w:t>
-      </w:r>
-      <w:r>
-        <w:rPr>
-          <w:rStyle w:val="HTMLCode"/>
-          <w:rFonts w:asciiTheme="minorHAnsi" w:eastAsiaTheme="minorHAnsi" w:hAnsiTheme="minorHAnsi" w:cstheme="minorBidi"/>
-          <w:sz w:val="22"/>
-          <w:szCs w:val="22"/>
-        </w:rPr>
-        <w:t xml:space="preserve"> (add owner name)</w:t>
-      </w:r>
-    </w:p>
-    <w:p>
-      <w:pPr>
-        <w:pStyle w:val="ListParagraph"/>
-        <w:numPr>
-          <w:ilvl w:val="1"/>
-          <w:numId w:val="3"/>
-        </w:numPr>
-        <w:jc w:val="both"/>
-        <w:rPr>
-          <w:rStyle w:val="HTMLCode"/>
-          <w:rFonts w:asciiTheme="minorHAnsi" w:eastAsiaTheme="minorHAnsi" w:hAnsiTheme="minorHAnsi" w:cstheme="minorBidi"/>
-          <w:sz w:val="22"/>
-          <w:szCs w:val="22"/>
-        </w:rPr>
-      </w:pPr>
-      <w:r>
-        <w:rPr>
-          <w:rStyle w:val="HTMLCode"/>
-          <w:rFonts w:asciiTheme="minorHAnsi" w:eastAsiaTheme="minorHAnsi" w:hAnsiTheme="minorHAnsi" w:cstheme="minorBidi"/>
-          <w:sz w:val="22"/>
-          <w:szCs w:val="22"/>
-        </w:rPr>
-        <w:t xml:space="preserve">In MS Explorer disabled and </w:t>
-      </w:r>
-      <w:proofErr w:type="spellStart"/>
-      <w:r>
-        <w:rPr>
-          <w:rStyle w:val="HTMLCode"/>
-          <w:rFonts w:asciiTheme="minorHAnsi" w:eastAsiaTheme="minorHAnsi" w:hAnsiTheme="minorHAnsi" w:cstheme="minorBidi"/>
-          <w:sz w:val="22"/>
-          <w:szCs w:val="22"/>
-        </w:rPr>
-        <w:t>readonly</w:t>
-      </w:r>
-      <w:proofErr w:type="spellEnd"/>
-      <w:r>
-        <w:rPr>
-          <w:rStyle w:val="HTMLCode"/>
-          <w:rFonts w:asciiTheme="minorHAnsi" w:eastAsiaTheme="minorHAnsi" w:hAnsiTheme="minorHAnsi" w:cstheme="minorBidi"/>
-          <w:sz w:val="22"/>
-          <w:szCs w:val="22"/>
-        </w:rPr>
         <w:t xml:space="preserve"> field look differently</w:t>
       </w:r>
     </w:p>
@@ -387,60 +310,6 @@
           <w:szCs w:val="22"/>
         </w:rPr>
         <w:t>Rename ‘Resources’ menu item to ‘Admin’ and move ‘Utilities’ menu item to admin</w:t>
-      </w:r>
-    </w:p>
-    <w:p>
-      <w:pPr>
-        <w:pStyle w:val="ListParagraph"/>
-        <w:numPr>
-          <w:ilvl w:val="1"/>
-          <w:numId w:val="3"/>
-        </w:numPr>
-        <w:jc w:val="both"/>
-        <w:rPr>
-          <w:rStyle w:val="HTMLCode"/>
-          <w:rFonts w:asciiTheme="minorHAnsi" w:eastAsiaTheme="minorHAnsi" w:hAnsiTheme="minorHAnsi" w:cstheme="minorBidi"/>
-          <w:sz w:val="22"/>
-          <w:szCs w:val="22"/>
-        </w:rPr>
-      </w:pPr>
-      <w:r>
-        <w:rPr>
-          <w:rStyle w:val="HTMLCode"/>
-          <w:rFonts w:asciiTheme="minorHAnsi" w:eastAsiaTheme="minorHAnsi" w:hAnsiTheme="minorHAnsi" w:cstheme="minorBidi"/>
-          <w:sz w:val="22"/>
-          <w:szCs w:val="22"/>
-        </w:rPr>
-        <w:t>User gets log out when he changes Profile</w:t>
-      </w:r>
-      <w:r>
-        <w:rPr>
-          <w:rStyle w:val="HTMLCode"/>
-          <w:rFonts w:asciiTheme="minorHAnsi" w:eastAsiaTheme="minorHAnsi" w:hAnsiTheme="minorHAnsi" w:cstheme="minorBidi"/>
-          <w:sz w:val="22"/>
-          <w:szCs w:val="22"/>
-        </w:rPr>
-        <w:t xml:space="preserve"> (one possible solution is to change </w:t>
-      </w:r>
-      <w:proofErr w:type="spellStart"/>
-      <w:r>
-        <w:rPr>
-          <w:rStyle w:val="HTMLCode"/>
-          <w:rFonts w:asciiTheme="minorHAnsi" w:eastAsiaTheme="minorHAnsi" w:hAnsiTheme="minorHAnsi" w:cstheme="minorBidi"/>
-          <w:sz w:val="22"/>
-          <w:szCs w:val="22"/>
-        </w:rPr>
-        <w:t>remember_token</w:t>
-      </w:r>
-      <w:proofErr w:type="spellEnd"/>
-      <w:r>
-        <w:rPr>
-          <w:rStyle w:val="HTMLCode"/>
-          <w:rFonts w:asciiTheme="minorHAnsi" w:eastAsiaTheme="minorHAnsi" w:hAnsiTheme="minorHAnsi" w:cstheme="minorBidi"/>
-          <w:sz w:val="22"/>
-          <w:szCs w:val="22"/>
-        </w:rPr>
-        <w:t xml:space="preserve"> only when email or password is changed)</w:t>
       </w:r>
     </w:p>
     <w:p>
@@ -654,31 +523,6 @@
     <w:p>
       <w:pPr>
         <w:pStyle w:val="ListParagraph"/>
-        <w:numPr>
-          <w:ilvl w:val="1"/>
-          <w:numId w:val="3"/>
-        </w:numPr>
-        <w:jc w:val="both"/>
-        <w:rPr>
-          <w:rStyle w:val="HTMLCode"/>
-          <w:rFonts w:asciiTheme="minorHAnsi" w:eastAsiaTheme="minorHAnsi" w:hAnsiTheme="minorHAnsi" w:cstheme="minorBidi"/>
-          <w:sz w:val="22"/>
-          <w:szCs w:val="22"/>
-        </w:rPr>
-      </w:pPr>
-      <w:r>
-        <w:rPr>
-          <w:rStyle w:val="HTMLCode"/>
-          <w:rFonts w:asciiTheme="minorHAnsi" w:eastAsiaTheme="minorHAnsi" w:hAnsiTheme="minorHAnsi" w:cstheme="minorBidi"/>
-          <w:sz w:val="22"/>
-          <w:szCs w:val="22"/>
-        </w:rPr>
-        <w:t>Consider to move to login page instead of home page when access denied</w:t>
-      </w:r>
-    </w:p>
-    <w:p>
-      <w:pPr>
-        <w:pStyle w:val="ListParagraph"/>
         <w:ind w:left="1440"/>
         <w:jc w:val="both"/>
       </w:pPr>
@@ -750,6 +594,322 @@
         </w:rPr>
       </w:pPr>
       <w:r>
+        <w:rPr>
+          <w:rStyle w:val="HTMLCode"/>
+          <w:rFonts w:eastAsiaTheme="majorEastAsia"/>
+        </w:rPr>
+        <w:t xml:space="preserve">Implement server side processing for </w:t>
+      </w:r>
+      <w:proofErr w:type="spellStart"/>
+      <w:r>
+        <w:rPr>
+          <w:rStyle w:val="HTMLCode"/>
+          <w:rFonts w:eastAsiaTheme="majorEastAsia"/>
+        </w:rPr>
+        <w:t>dataTables</w:t>
+      </w:r>
+      <w:proofErr w:type="spellEnd"/>
+    </w:p>
+    <w:p>
+      <w:pPr>
+        <w:pStyle w:val="ListParagraph"/>
+        <w:numPr>
+          <w:ilvl w:val="1"/>
+          <w:numId w:val="3"/>
+        </w:numPr>
+        <w:jc w:val="both"/>
+        <w:rPr>
+          <w:rStyle w:val="HTMLCode"/>
+          <w:rFonts w:asciiTheme="minorHAnsi" w:eastAsiaTheme="minorHAnsi" w:hAnsiTheme="minorHAnsi" w:cstheme="minorBidi"/>
+          <w:sz w:val="22"/>
+          <w:szCs w:val="22"/>
+        </w:rPr>
+      </w:pPr>
+      <w:r>
+        <w:rPr>
+          <w:rStyle w:val="HTMLCode"/>
+          <w:rFonts w:eastAsiaTheme="majorEastAsia"/>
+        </w:rPr>
+        <w:t>Identify records which cannot be deleted or edited. Add the functionality for it</w:t>
+      </w:r>
+    </w:p>
+    <w:p>
+      <w:pPr>
+        <w:pStyle w:val="ListParagraph"/>
+        <w:numPr>
+          <w:ilvl w:val="1"/>
+          <w:numId w:val="3"/>
+        </w:numPr>
+        <w:jc w:val="both"/>
+        <w:rPr>
+          <w:rStyle w:val="HTMLCode"/>
+          <w:rFonts w:asciiTheme="minorHAnsi" w:eastAsiaTheme="minorHAnsi" w:hAnsiTheme="minorHAnsi" w:cstheme="minorBidi"/>
+          <w:sz w:val="22"/>
+          <w:szCs w:val="22"/>
+        </w:rPr>
+      </w:pPr>
+      <w:r>
+        <w:rPr>
+          <w:rStyle w:val="HTMLCode"/>
+          <w:rFonts w:eastAsiaTheme="majorEastAsia"/>
+        </w:rPr>
+        <w:t>There is no ‘Please select’ line in select controls</w:t>
+      </w:r>
+      <w:r>
+        <w:rPr>
+          <w:rStyle w:val="HTMLCode"/>
+          <w:rFonts w:eastAsiaTheme="majorEastAsia"/>
+        </w:rPr>
+        <w:t xml:space="preserve"> in Edit mode (New mode is fine, manager field in user is fine, too)</w:t>
+      </w:r>
+    </w:p>
+    <w:p>
+      <w:pPr>
+        <w:pStyle w:val="ListParagraph"/>
+        <w:numPr>
+          <w:ilvl w:val="1"/>
+          <w:numId w:val="3"/>
+        </w:numPr>
+        <w:jc w:val="both"/>
+        <w:rPr>
+          <w:rStyle w:val="HTMLCode"/>
+          <w:rFonts w:asciiTheme="minorHAnsi" w:eastAsiaTheme="minorHAnsi" w:hAnsiTheme="minorHAnsi" w:cstheme="minorBidi"/>
+          <w:sz w:val="22"/>
+          <w:szCs w:val="22"/>
+        </w:rPr>
+      </w:pPr>
+      <w:r>
+        <w:rPr>
+          <w:rStyle w:val="HTMLCode"/>
+          <w:rFonts w:eastAsiaTheme="majorEastAsia"/>
+        </w:rPr>
+        <w:t xml:space="preserve">Redefine </w:t>
+      </w:r>
+      <w:proofErr w:type="spellStart"/>
+      <w:r>
+        <w:rPr>
+          <w:rStyle w:val="HTMLCode"/>
+          <w:rFonts w:eastAsiaTheme="majorEastAsia"/>
+        </w:rPr>
+        <w:t>redirect_to</w:t>
+      </w:r>
+      <w:proofErr w:type="spellEnd"/>
+      <w:r>
+        <w:rPr>
+          <w:rStyle w:val="HTMLCode"/>
+          <w:rFonts w:eastAsiaTheme="majorEastAsia"/>
+        </w:rPr>
+        <w:t xml:space="preserve"> directories for after transitions</w:t>
+      </w:r>
+    </w:p>
+    <w:p>
+      <w:pPr>
+        <w:pStyle w:val="ListParagraph"/>
+        <w:numPr>
+          <w:ilvl w:val="1"/>
+          <w:numId w:val="3"/>
+        </w:numPr>
+        <w:jc w:val="both"/>
+        <w:rPr>
+          <w:rStyle w:val="HTMLCode"/>
+          <w:rFonts w:asciiTheme="minorHAnsi" w:eastAsiaTheme="minorHAnsi" w:hAnsiTheme="minorHAnsi" w:cstheme="minorBidi"/>
+          <w:sz w:val="22"/>
+          <w:szCs w:val="22"/>
+        </w:rPr>
+      </w:pPr>
+      <w:r>
+        <w:rPr>
+          <w:rStyle w:val="HTMLCode"/>
+          <w:rFonts w:eastAsiaTheme="majorEastAsia"/>
+        </w:rPr>
+        <w:t xml:space="preserve">Add Reject notification </w:t>
+      </w:r>
+      <w:proofErr w:type="spellStart"/>
+      <w:r>
+        <w:rPr>
+          <w:rStyle w:val="HTMLCode"/>
+          <w:rFonts w:eastAsiaTheme="majorEastAsia"/>
+        </w:rPr>
+        <w:t>feataure</w:t>
+      </w:r>
+      <w:proofErr w:type="spellEnd"/>
+    </w:p>
+    <w:p>
+      <w:pPr>
+        <w:pStyle w:val="ListParagraph"/>
+        <w:numPr>
+          <w:ilvl w:val="1"/>
+          <w:numId w:val="3"/>
+        </w:numPr>
+        <w:jc w:val="both"/>
+        <w:rPr>
+          <w:rStyle w:val="HTMLCode"/>
+          <w:rFonts w:asciiTheme="minorHAnsi" w:eastAsiaTheme="minorHAnsi" w:hAnsiTheme="minorHAnsi" w:cstheme="minorBidi"/>
+          <w:sz w:val="22"/>
+          <w:szCs w:val="22"/>
+        </w:rPr>
+      </w:pPr>
+      <w:r>
+        <w:rPr>
+          <w:rStyle w:val="HTMLCode"/>
+          <w:rFonts w:eastAsiaTheme="majorEastAsia"/>
+        </w:rPr>
+        <w:t>Disable edit button in appropriate expense view screen</w:t>
+      </w:r>
+    </w:p>
+    <w:p>
+      <w:pPr>
+        <w:ind w:left="360"/>
+        <w:jc w:val="both"/>
+      </w:pPr>
+    </w:p>
+    <w:p>
+      <w:pPr>
+        <w:pStyle w:val="ListParagraph"/>
+        <w:numPr>
+          <w:ilvl w:val="0"/>
+          <w:numId w:val="3"/>
+        </w:numPr>
+        <w:jc w:val="both"/>
+      </w:pPr>
+      <w:r>
+        <w:t>High</w:t>
+      </w:r>
+    </w:p>
+    <w:p>
+      <w:pPr>
+        <w:pStyle w:val="ListParagraph"/>
+        <w:numPr>
+          <w:ilvl w:val="1"/>
+          <w:numId w:val="3"/>
+        </w:numPr>
+        <w:jc w:val="both"/>
+        <w:rPr>
+          <w:rStyle w:val="HTMLCode"/>
+          <w:rFonts w:asciiTheme="minorHAnsi" w:eastAsiaTheme="minorHAnsi" w:hAnsiTheme="minorHAnsi" w:cstheme="minorBidi"/>
+          <w:sz w:val="22"/>
+          <w:szCs w:val="22"/>
+        </w:rPr>
+      </w:pPr>
+      <w:r>
+        <w:rPr>
+          <w:rStyle w:val="HTMLCode"/>
+          <w:rFonts w:eastAsiaTheme="majorEastAsia"/>
+        </w:rPr>
+        <w:t>Account\Settings doesn’t work</w:t>
+      </w:r>
+    </w:p>
+    <w:p>
+      <w:pPr>
+        <w:pStyle w:val="ListParagraph"/>
+        <w:numPr>
+          <w:ilvl w:val="1"/>
+          <w:numId w:val="3"/>
+        </w:numPr>
+        <w:jc w:val="both"/>
+        <w:rPr>
+          <w:rStyle w:val="HTMLCode"/>
+          <w:rFonts w:asciiTheme="minorHAnsi" w:eastAsiaTheme="minorHAnsi" w:hAnsiTheme="minorHAnsi" w:cstheme="minorBidi"/>
+          <w:sz w:val="22"/>
+          <w:szCs w:val="22"/>
+        </w:rPr>
+      </w:pPr>
+      <w:r>
+        <w:rPr>
+          <w:rStyle w:val="HTMLCode"/>
+          <w:rFonts w:asciiTheme="minorHAnsi" w:eastAsiaTheme="minorHAnsi" w:hAnsiTheme="minorHAnsi" w:cstheme="minorBidi"/>
+          <w:sz w:val="22"/>
+          <w:szCs w:val="22"/>
+        </w:rPr>
+        <w:t>Add feature to logically delete a user</w:t>
+      </w:r>
+    </w:p>
+    <w:p>
+      <w:pPr>
+        <w:pStyle w:val="ListParagraph"/>
+        <w:numPr>
+          <w:ilvl w:val="1"/>
+          <w:numId w:val="3"/>
+        </w:numPr>
+        <w:jc w:val="both"/>
+        <w:rPr>
+          <w:rStyle w:val="HTMLCode"/>
+          <w:rFonts w:asciiTheme="minorHAnsi" w:eastAsiaTheme="minorHAnsi" w:hAnsiTheme="minorHAnsi" w:cstheme="minorBidi"/>
+          <w:sz w:val="22"/>
+          <w:szCs w:val="22"/>
+        </w:rPr>
+      </w:pPr>
+      <w:r>
+        <w:rPr>
+          <w:rStyle w:val="HTMLCode"/>
+          <w:rFonts w:asciiTheme="minorHAnsi" w:eastAsiaTheme="minorHAnsi" w:hAnsiTheme="minorHAnsi" w:cstheme="minorBidi"/>
+          <w:sz w:val="22"/>
+          <w:szCs w:val="22"/>
+        </w:rPr>
+        <w:t xml:space="preserve">User gets log out when he changes Profile (one possible solution is to change </w:t>
+      </w:r>
+      <w:proofErr w:type="spellStart"/>
+      <w:r>
+        <w:rPr>
+          <w:rStyle w:val="HTMLCode"/>
+          <w:rFonts w:asciiTheme="minorHAnsi" w:eastAsiaTheme="minorHAnsi" w:hAnsiTheme="minorHAnsi" w:cstheme="minorBidi"/>
+          <w:sz w:val="22"/>
+          <w:szCs w:val="22"/>
+        </w:rPr>
+        <w:t>remember_token</w:t>
+      </w:r>
+      <w:proofErr w:type="spellEnd"/>
+      <w:r>
+        <w:rPr>
+          <w:rStyle w:val="HTMLCode"/>
+          <w:rFonts w:asciiTheme="minorHAnsi" w:eastAsiaTheme="minorHAnsi" w:hAnsiTheme="minorHAnsi" w:cstheme="minorBidi"/>
+          <w:sz w:val="22"/>
+          <w:szCs w:val="22"/>
+        </w:rPr>
+        <w:t xml:space="preserve"> only when email or password is changed)</w:t>
+      </w:r>
+    </w:p>
+    <w:p>
+      <w:pPr>
+        <w:pStyle w:val="ListParagraph"/>
+        <w:numPr>
+          <w:ilvl w:val="1"/>
+          <w:numId w:val="3"/>
+        </w:numPr>
+        <w:jc w:val="both"/>
+        <w:rPr>
+          <w:rStyle w:val="HTMLCode"/>
+          <w:rFonts w:asciiTheme="minorHAnsi" w:eastAsiaTheme="minorHAnsi" w:hAnsiTheme="minorHAnsi" w:cstheme="minorBidi"/>
+          <w:sz w:val="22"/>
+          <w:szCs w:val="22"/>
+        </w:rPr>
+      </w:pPr>
+      <w:r>
+        <w:rPr>
+          <w:rStyle w:val="HTMLCode"/>
+          <w:rFonts w:asciiTheme="minorHAnsi" w:eastAsiaTheme="minorHAnsi" w:hAnsiTheme="minorHAnsi" w:cstheme="minorBidi"/>
+          <w:sz w:val="22"/>
+          <w:szCs w:val="22"/>
+        </w:rPr>
+        <w:t>Consider to move to login page instead of home page when access denied</w:t>
+      </w:r>
+    </w:p>
+    <w:p>
+      <w:pPr>
+        <w:pStyle w:val="ListParagraph"/>
+        <w:numPr>
+          <w:ilvl w:val="1"/>
+          <w:numId w:val="3"/>
+        </w:numPr>
+        <w:jc w:val="both"/>
+        <w:rPr>
+          <w:rStyle w:val="HTMLCode"/>
+          <w:rFonts w:asciiTheme="minorHAnsi" w:eastAsiaTheme="minorHAnsi" w:hAnsiTheme="minorHAnsi" w:cstheme="minorBidi"/>
+          <w:sz w:val="22"/>
+          <w:szCs w:val="22"/>
+        </w:rPr>
+      </w:pPr>
+      <w:r>
         <w:t xml:space="preserve">Find out whether we can use </w:t>
       </w:r>
       <w:proofErr w:type="spellStart"/>
@@ -789,242 +949,9 @@
           <w:rStyle w:val="HTMLCode"/>
           <w:rFonts w:eastAsiaTheme="majorEastAsia"/>
         </w:rPr>
-        <w:t xml:space="preserve">Implement server side processing for </w:t>
-      </w:r>
-      <w:proofErr w:type="spellStart"/>
-      <w:r>
-        <w:rPr>
-          <w:rStyle w:val="HTMLCode"/>
-          <w:rFonts w:eastAsiaTheme="majorEastAsia"/>
-        </w:rPr>
-        <w:t>dataTables</w:t>
-      </w:r>
-      <w:proofErr w:type="spellEnd"/>
-    </w:p>
-    <w:p>
-      <w:pPr>
-        <w:pStyle w:val="ListParagraph"/>
-        <w:numPr>
-          <w:ilvl w:val="1"/>
-          <w:numId w:val="3"/>
-        </w:numPr>
-        <w:jc w:val="both"/>
-        <w:rPr>
-          <w:rStyle w:val="HTMLCode"/>
-          <w:rFonts w:asciiTheme="minorHAnsi" w:eastAsiaTheme="minorHAnsi" w:hAnsiTheme="minorHAnsi" w:cstheme="minorBidi"/>
-          <w:sz w:val="22"/>
-          <w:szCs w:val="22"/>
-        </w:rPr>
-      </w:pPr>
-      <w:r>
-        <w:rPr>
-          <w:rStyle w:val="HTMLCode"/>
-          <w:rFonts w:eastAsiaTheme="majorEastAsia"/>
-        </w:rPr>
-        <w:t>Identify records which cannot be deleted or edited. Add the functionality for it</w:t>
-      </w:r>
-    </w:p>
-    <w:p>
-      <w:pPr>
-        <w:pStyle w:val="ListParagraph"/>
-        <w:numPr>
-          <w:ilvl w:val="1"/>
-          <w:numId w:val="3"/>
-        </w:numPr>
-        <w:jc w:val="both"/>
-        <w:rPr>
-          <w:rStyle w:val="HTMLCode"/>
-          <w:rFonts w:asciiTheme="minorHAnsi" w:eastAsiaTheme="minorHAnsi" w:hAnsiTheme="minorHAnsi" w:cstheme="minorBidi"/>
-          <w:sz w:val="22"/>
-          <w:szCs w:val="22"/>
-        </w:rPr>
-      </w:pPr>
-      <w:r>
-        <w:rPr>
-          <w:rStyle w:val="HTMLCode"/>
-          <w:rFonts w:eastAsiaTheme="majorEastAsia"/>
-        </w:rPr>
+        <w:lastRenderedPageBreak/>
         <w:t>Implement “remember me” and “reset password” features</w:t>
       </w:r>
-    </w:p>
-    <w:p>
-      <w:pPr>
-        <w:pStyle w:val="ListParagraph"/>
-        <w:numPr>
-          <w:ilvl w:val="1"/>
-          <w:numId w:val="3"/>
-        </w:numPr>
-        <w:jc w:val="both"/>
-        <w:rPr>
-          <w:rStyle w:val="HTMLCode"/>
-          <w:rFonts w:asciiTheme="minorHAnsi" w:eastAsiaTheme="minorHAnsi" w:hAnsiTheme="minorHAnsi" w:cstheme="minorBidi"/>
-          <w:sz w:val="22"/>
-          <w:szCs w:val="22"/>
-        </w:rPr>
-      </w:pPr>
-      <w:r>
-        <w:rPr>
-          <w:rStyle w:val="HTMLCode"/>
-          <w:rFonts w:eastAsiaTheme="majorEastAsia"/>
-        </w:rPr>
-        <w:t>There is no ‘Please select’ line in select controls</w:t>
-      </w:r>
-      <w:r>
-        <w:rPr>
-          <w:rStyle w:val="HTMLCode"/>
-          <w:rFonts w:eastAsiaTheme="majorEastAsia"/>
-        </w:rPr>
-        <w:t xml:space="preserve"> in Edit mode (New mode is fine, manager field in user is fine, too)</w:t>
-      </w:r>
-    </w:p>
-    <w:p>
-      <w:pPr>
-        <w:pStyle w:val="ListParagraph"/>
-        <w:numPr>
-          <w:ilvl w:val="1"/>
-          <w:numId w:val="3"/>
-        </w:numPr>
-        <w:jc w:val="both"/>
-        <w:rPr>
-          <w:rStyle w:val="HTMLCode"/>
-          <w:rFonts w:asciiTheme="minorHAnsi" w:eastAsiaTheme="minorHAnsi" w:hAnsiTheme="minorHAnsi" w:cstheme="minorBidi"/>
-          <w:sz w:val="22"/>
-          <w:szCs w:val="22"/>
-        </w:rPr>
-      </w:pPr>
-      <w:r>
-        <w:rPr>
-          <w:rStyle w:val="HTMLCode"/>
-          <w:rFonts w:eastAsiaTheme="majorEastAsia"/>
-        </w:rPr>
-        <w:t xml:space="preserve">Redefine </w:t>
-      </w:r>
-      <w:proofErr w:type="spellStart"/>
-      <w:r>
-        <w:rPr>
-          <w:rStyle w:val="HTMLCode"/>
-          <w:rFonts w:eastAsiaTheme="majorEastAsia"/>
-        </w:rPr>
-        <w:t>redirect_to</w:t>
-      </w:r>
-      <w:proofErr w:type="spellEnd"/>
-      <w:r>
-        <w:rPr>
-          <w:rStyle w:val="HTMLCode"/>
-          <w:rFonts w:eastAsiaTheme="majorEastAsia"/>
-        </w:rPr>
-        <w:t xml:space="preserve"> directories for after transitions</w:t>
-      </w:r>
-    </w:p>
-    <w:p>
-      <w:pPr>
-        <w:pStyle w:val="ListParagraph"/>
-        <w:numPr>
-          <w:ilvl w:val="1"/>
-          <w:numId w:val="3"/>
-        </w:numPr>
-        <w:jc w:val="both"/>
-        <w:rPr>
-          <w:rStyle w:val="HTMLCode"/>
-          <w:rFonts w:asciiTheme="minorHAnsi" w:eastAsiaTheme="minorHAnsi" w:hAnsiTheme="minorHAnsi" w:cstheme="minorBidi"/>
-          <w:sz w:val="22"/>
-          <w:szCs w:val="22"/>
-        </w:rPr>
-      </w:pPr>
-      <w:r>
-        <w:rPr>
-          <w:rStyle w:val="HTMLCode"/>
-          <w:rFonts w:eastAsiaTheme="majorEastAsia"/>
-        </w:rPr>
-        <w:t xml:space="preserve">Add Reject notification </w:t>
-      </w:r>
-      <w:proofErr w:type="spellStart"/>
-      <w:r>
-        <w:rPr>
-          <w:rStyle w:val="HTMLCode"/>
-          <w:rFonts w:eastAsiaTheme="majorEastAsia"/>
-        </w:rPr>
-        <w:t>feataure</w:t>
-      </w:r>
-      <w:proofErr w:type="spellEnd"/>
-    </w:p>
-    <w:p>
-      <w:pPr>
-        <w:pStyle w:val="ListParagraph"/>
-        <w:numPr>
-          <w:ilvl w:val="1"/>
-          <w:numId w:val="3"/>
-        </w:numPr>
-        <w:jc w:val="both"/>
-        <w:rPr>
-          <w:rStyle w:val="HTMLCode"/>
-          <w:rFonts w:asciiTheme="minorHAnsi" w:eastAsiaTheme="minorHAnsi" w:hAnsiTheme="minorHAnsi" w:cstheme="minorBidi"/>
-          <w:sz w:val="22"/>
-          <w:szCs w:val="22"/>
-        </w:rPr>
-      </w:pPr>
-      <w:r>
-        <w:rPr>
-          <w:rStyle w:val="HTMLCode"/>
-          <w:rFonts w:eastAsiaTheme="majorEastAsia"/>
-        </w:rPr>
-        <w:t>Disable edit button in appropriate expense view screen</w:t>
-      </w:r>
-    </w:p>
-    <w:p>
-      <w:pPr>
-        <w:pStyle w:val="ListParagraph"/>
-        <w:numPr>
-          <w:ilvl w:val="0"/>
-          <w:numId w:val="3"/>
-        </w:numPr>
-        <w:jc w:val="both"/>
-      </w:pPr>
-      <w:r>
-        <w:lastRenderedPageBreak/>
-        <w:t>High</w:t>
-      </w:r>
-    </w:p>
-    <w:p>
-      <w:pPr>
-        <w:pStyle w:val="ListParagraph"/>
-        <w:numPr>
-          <w:ilvl w:val="1"/>
-          <w:numId w:val="3"/>
-        </w:numPr>
-        <w:jc w:val="both"/>
-        <w:rPr>
-          <w:rStyle w:val="HTMLCode"/>
-          <w:rFonts w:asciiTheme="minorHAnsi" w:eastAsiaTheme="minorHAnsi" w:hAnsiTheme="minorHAnsi" w:cstheme="minorBidi"/>
-          <w:sz w:val="22"/>
-          <w:szCs w:val="22"/>
-        </w:rPr>
-      </w:pPr>
-      <w:r>
-        <w:rPr>
-          <w:rStyle w:val="HTMLCode"/>
-          <w:rFonts w:eastAsiaTheme="majorEastAsia"/>
-        </w:rPr>
-        <w:t>Check for maximum column length in all grids</w:t>
-      </w:r>
-    </w:p>
-    <w:p>
-      <w:pPr>
-        <w:ind w:left="1080"/>
-        <w:jc w:val="both"/>
-        <w:rPr>
-          <w:rStyle w:val="HTMLCode"/>
-          <w:rFonts w:asciiTheme="minorHAnsi" w:eastAsiaTheme="minorHAnsi" w:hAnsiTheme="minorHAnsi" w:cstheme="minorBidi"/>
-          <w:sz w:val="22"/>
-          <w:szCs w:val="22"/>
-        </w:rPr>
-      </w:pPr>
-    </w:p>
-    <w:p>
-      <w:pPr>
-        <w:ind w:left="360"/>
-        <w:jc w:val="both"/>
-      </w:pPr>
     </w:p>
     <w:sectPr>
       <w:pgSz w:w="12240" w:h="15840"/>

</xml_diff>

<commit_message>
currect the color of flash messages
</commit_message>
<xml_diff>
--- a/doc/ToDo.docx
+++ b/doc/ToDo.docx
@@ -951,6 +951,52 @@
         </w:rPr>
         <w:lastRenderedPageBreak/>
         <w:t>Implement “remember me” and “reset password” features</w:t>
+      </w:r>
+    </w:p>
+    <w:p>
+      <w:pPr>
+        <w:pStyle w:val="ListParagraph"/>
+        <w:numPr>
+          <w:ilvl w:val="1"/>
+          <w:numId w:val="3"/>
+        </w:numPr>
+        <w:jc w:val="both"/>
+        <w:rPr>
+          <w:rStyle w:val="HTMLCode"/>
+          <w:rFonts w:asciiTheme="minorHAnsi" w:eastAsiaTheme="minorHAnsi" w:hAnsiTheme="minorHAnsi" w:cstheme="minorBidi"/>
+          <w:sz w:val="22"/>
+          <w:szCs w:val="22"/>
+        </w:rPr>
+      </w:pPr>
+      <w:r>
+        <w:rPr>
+          <w:rStyle w:val="HTMLCode"/>
+          <w:rFonts w:eastAsiaTheme="majorEastAsia"/>
+        </w:rPr>
+        <w:t>User should be redirected to the desired page after successful login when initially access to that page was denied</w:t>
+      </w:r>
+    </w:p>
+    <w:p>
+      <w:pPr>
+        <w:pStyle w:val="ListParagraph"/>
+        <w:numPr>
+          <w:ilvl w:val="1"/>
+          <w:numId w:val="3"/>
+        </w:numPr>
+        <w:jc w:val="both"/>
+        <w:rPr>
+          <w:rStyle w:val="HTMLCode"/>
+          <w:rFonts w:asciiTheme="minorHAnsi" w:eastAsiaTheme="minorHAnsi" w:hAnsiTheme="minorHAnsi" w:cstheme="minorBidi"/>
+          <w:sz w:val="22"/>
+          <w:szCs w:val="22"/>
+        </w:rPr>
+      </w:pPr>
+      <w:r>
+        <w:rPr>
+          <w:rStyle w:val="HTMLCode"/>
+          <w:rFonts w:eastAsiaTheme="majorEastAsia"/>
+        </w:rPr>
+        <w:t>Do we need to allow to delete company’s last admin, otherwise the company cannot be deleted</w:t>
       </w:r>
     </w:p>
     <w:sectPr>

</xml_diff>

<commit_message>
add 'remember me' functionality
</commit_message>
<xml_diff>
--- a/doc/ToDo.docx
+++ b/doc/ToDo.docx
@@ -974,29 +974,6 @@
           <w:rFonts w:eastAsiaTheme="majorEastAsia"/>
         </w:rPr>
         <w:t>User should be redirected to the desired page after successful login when initially access to that page was denied</w:t>
-      </w:r>
-    </w:p>
-    <w:p>
-      <w:pPr>
-        <w:pStyle w:val="ListParagraph"/>
-        <w:numPr>
-          <w:ilvl w:val="1"/>
-          <w:numId w:val="3"/>
-        </w:numPr>
-        <w:jc w:val="both"/>
-        <w:rPr>
-          <w:rStyle w:val="HTMLCode"/>
-          <w:rFonts w:asciiTheme="minorHAnsi" w:eastAsiaTheme="minorHAnsi" w:hAnsiTheme="minorHAnsi" w:cstheme="minorBidi"/>
-          <w:sz w:val="22"/>
-          <w:szCs w:val="22"/>
-        </w:rPr>
-      </w:pPr>
-      <w:r>
-        <w:rPr>
-          <w:rStyle w:val="HTMLCode"/>
-          <w:rFonts w:eastAsiaTheme="majorEastAsia"/>
-        </w:rPr>
-        <w:t>Do we need to allow to delete company’s last admin, otherwise the company cannot be deleted</w:t>
       </w:r>
     </w:p>
     <w:sectPr>

</xml_diff>

<commit_message>
implement 'remember me' and 'reset password' features
</commit_message>
<xml_diff>
--- a/doc/ToDo.docx
+++ b/doc/ToDo.docx
@@ -846,111 +846,7 @@
           <w:sz w:val="22"/>
           <w:szCs w:val="22"/>
         </w:rPr>
-        <w:t xml:space="preserve">User gets log out when he changes Profile (one possible solution is to change </w:t>
-      </w:r>
-      <w:proofErr w:type="spellStart"/>
-      <w:r>
-        <w:rPr>
-          <w:rStyle w:val="HTMLCode"/>
-          <w:rFonts w:asciiTheme="minorHAnsi" w:eastAsiaTheme="minorHAnsi" w:hAnsiTheme="minorHAnsi" w:cstheme="minorBidi"/>
-          <w:sz w:val="22"/>
-          <w:szCs w:val="22"/>
-        </w:rPr>
-        <w:t>remember_token</w:t>
-      </w:r>
-      <w:proofErr w:type="spellEnd"/>
-      <w:r>
-        <w:rPr>
-          <w:rStyle w:val="HTMLCode"/>
-          <w:rFonts w:asciiTheme="minorHAnsi" w:eastAsiaTheme="minorHAnsi" w:hAnsiTheme="minorHAnsi" w:cstheme="minorBidi"/>
-          <w:sz w:val="22"/>
-          <w:szCs w:val="22"/>
-        </w:rPr>
-        <w:t xml:space="preserve"> only when email or password is changed)</w:t>
-      </w:r>
-    </w:p>
-    <w:p>
-      <w:pPr>
-        <w:pStyle w:val="ListParagraph"/>
-        <w:numPr>
-          <w:ilvl w:val="1"/>
-          <w:numId w:val="3"/>
-        </w:numPr>
-        <w:jc w:val="both"/>
-        <w:rPr>
-          <w:rStyle w:val="HTMLCode"/>
-          <w:rFonts w:asciiTheme="minorHAnsi" w:eastAsiaTheme="minorHAnsi" w:hAnsiTheme="minorHAnsi" w:cstheme="minorBidi"/>
-          <w:sz w:val="22"/>
-          <w:szCs w:val="22"/>
-        </w:rPr>
-      </w:pPr>
-      <w:r>
-        <w:rPr>
-          <w:rStyle w:val="HTMLCode"/>
-          <w:rFonts w:asciiTheme="minorHAnsi" w:eastAsiaTheme="minorHAnsi" w:hAnsiTheme="minorHAnsi" w:cstheme="minorBidi"/>
-          <w:sz w:val="22"/>
-          <w:szCs w:val="22"/>
-        </w:rPr>
         <w:t>Consider to move to login page instead of home page when access denied</w:t>
-      </w:r>
-    </w:p>
-    <w:p>
-      <w:pPr>
-        <w:pStyle w:val="ListParagraph"/>
-        <w:numPr>
-          <w:ilvl w:val="1"/>
-          <w:numId w:val="3"/>
-        </w:numPr>
-        <w:jc w:val="both"/>
-        <w:rPr>
-          <w:rStyle w:val="HTMLCode"/>
-          <w:rFonts w:asciiTheme="minorHAnsi" w:eastAsiaTheme="minorHAnsi" w:hAnsiTheme="minorHAnsi" w:cstheme="minorBidi"/>
-          <w:sz w:val="22"/>
-          <w:szCs w:val="22"/>
-        </w:rPr>
-      </w:pPr>
-      <w:r>
-        <w:t xml:space="preserve">Find out whether we can use </w:t>
-      </w:r>
-      <w:proofErr w:type="spellStart"/>
-      <w:r>
-        <w:rPr>
-          <w:rStyle w:val="HTMLCode"/>
-          <w:rFonts w:eastAsiaTheme="majorEastAsia"/>
-        </w:rPr>
-        <w:t>SecureRandom</w:t>
-      </w:r>
-      <w:proofErr w:type="spellEnd"/>
-      <w:r>
-        <w:rPr>
-          <w:rStyle w:val="HTMLCode"/>
-          <w:rFonts w:eastAsiaTheme="majorEastAsia"/>
-        </w:rPr>
-        <w:t xml:space="preserve"> module to generate random password for newly created users</w:t>
-      </w:r>
-    </w:p>
-    <w:p>
-      <w:pPr>
-        <w:pStyle w:val="ListParagraph"/>
-        <w:numPr>
-          <w:ilvl w:val="1"/>
-          <w:numId w:val="3"/>
-        </w:numPr>
-        <w:jc w:val="both"/>
-        <w:rPr>
-          <w:rStyle w:val="HTMLCode"/>
-          <w:rFonts w:asciiTheme="minorHAnsi" w:eastAsiaTheme="minorHAnsi" w:hAnsiTheme="minorHAnsi" w:cstheme="minorBidi"/>
-          <w:sz w:val="22"/>
-          <w:szCs w:val="22"/>
-        </w:rPr>
-      </w:pPr>
-      <w:r>
-        <w:rPr>
-          <w:rStyle w:val="HTMLCode"/>
-          <w:rFonts w:eastAsiaTheme="majorEastAsia"/>
-        </w:rPr>
-        <w:lastRenderedPageBreak/>
-        <w:t>Implement “remember me” and “reset password” features</w:t>
       </w:r>
     </w:p>
     <w:p>

</xml_diff>

<commit_message>
fix some formatting problems
</commit_message>
<xml_diff>
--- a/doc/ToDo.docx
+++ b/doc/ToDo.docx
@@ -86,278 +86,9 @@
       <w:r>
         <w:rPr>
           <w:rStyle w:val="HTMLCode"/>
-          <w:rFonts w:asciiTheme="minorHAnsi" w:eastAsiaTheme="minorHAnsi" w:hAnsiTheme="minorHAnsi" w:cstheme="minorBidi"/>
-          <w:sz w:val="22"/>
-          <w:szCs w:val="22"/>
-        </w:rPr>
-        <w:t>Add feature to logically delete a user</w:t>
-      </w:r>
-    </w:p>
-    <w:p>
-      <w:pPr>
-        <w:pStyle w:val="ListParagraph"/>
-        <w:numPr>
-          <w:ilvl w:val="1"/>
-          <w:numId w:val="3"/>
-        </w:numPr>
-        <w:jc w:val="both"/>
-        <w:rPr>
-          <w:rStyle w:val="HTMLCode"/>
-          <w:rFonts w:asciiTheme="minorHAnsi" w:eastAsiaTheme="minorHAnsi" w:hAnsiTheme="minorHAnsi" w:cstheme="minorBidi"/>
-          <w:sz w:val="22"/>
-          <w:szCs w:val="22"/>
-        </w:rPr>
-      </w:pPr>
-      <w:r>
-        <w:rPr>
-          <w:rStyle w:val="HTMLCode"/>
           <w:rFonts w:eastAsiaTheme="majorEastAsia"/>
         </w:rPr>
         <w:t>Input controls move to next row when there is an error on the form (with FF and explorer only, chrome is fine)</w:t>
-      </w:r>
-    </w:p>
-    <w:p>
-      <w:pPr>
-        <w:pStyle w:val="ListParagraph"/>
-        <w:numPr>
-          <w:ilvl w:val="1"/>
-          <w:numId w:val="3"/>
-        </w:numPr>
-        <w:jc w:val="both"/>
-        <w:rPr>
-          <w:rStyle w:val="HTMLCode"/>
-          <w:rFonts w:asciiTheme="minorHAnsi" w:eastAsiaTheme="minorHAnsi" w:hAnsiTheme="minorHAnsi" w:cstheme="minorBidi"/>
-          <w:sz w:val="22"/>
-          <w:szCs w:val="22"/>
-        </w:rPr>
-      </w:pPr>
-      <w:r>
-        <w:rPr>
-          <w:rStyle w:val="HTMLCode"/>
-          <w:rFonts w:asciiTheme="minorHAnsi" w:eastAsiaTheme="minorHAnsi" w:hAnsiTheme="minorHAnsi" w:cstheme="minorBidi"/>
-          <w:sz w:val="22"/>
-          <w:szCs w:val="22"/>
-        </w:rPr>
-        <w:t>Money fields (advance pay) should display cents in the forms</w:t>
-      </w:r>
-    </w:p>
-    <w:p>
-      <w:pPr>
-        <w:pStyle w:val="ListParagraph"/>
-        <w:numPr>
-          <w:ilvl w:val="1"/>
-          <w:numId w:val="3"/>
-        </w:numPr>
-        <w:jc w:val="both"/>
-        <w:rPr>
-          <w:rStyle w:val="HTMLCode"/>
-          <w:rFonts w:asciiTheme="minorHAnsi" w:eastAsiaTheme="minorHAnsi" w:hAnsiTheme="minorHAnsi" w:cstheme="minorBidi"/>
-          <w:sz w:val="22"/>
-          <w:szCs w:val="22"/>
-        </w:rPr>
-      </w:pPr>
-      <w:r>
-        <w:rPr>
-          <w:rStyle w:val="HTMLCode"/>
-          <w:rFonts w:asciiTheme="minorHAnsi" w:eastAsiaTheme="minorHAnsi" w:hAnsiTheme="minorHAnsi" w:cstheme="minorBidi"/>
-          <w:sz w:val="22"/>
-          <w:szCs w:val="22"/>
-        </w:rPr>
-        <w:t xml:space="preserve">Create link from </w:t>
-      </w:r>
-      <w:proofErr w:type="spellStart"/>
-      <w:r>
-        <w:rPr>
-          <w:rStyle w:val="HTMLCode"/>
-          <w:rFonts w:asciiTheme="minorHAnsi" w:eastAsiaTheme="minorHAnsi" w:hAnsiTheme="minorHAnsi" w:cstheme="minorBidi"/>
-          <w:sz w:val="22"/>
-          <w:szCs w:val="22"/>
-        </w:rPr>
-        <w:t>ExpenseDetail</w:t>
-      </w:r>
-      <w:proofErr w:type="spellEnd"/>
-      <w:r>
-        <w:rPr>
-          <w:rStyle w:val="HTMLCode"/>
-          <w:rFonts w:asciiTheme="minorHAnsi" w:eastAsiaTheme="minorHAnsi" w:hAnsiTheme="minorHAnsi" w:cstheme="minorBidi"/>
-          <w:sz w:val="22"/>
-          <w:szCs w:val="22"/>
-        </w:rPr>
-        <w:t xml:space="preserve"> to Expense</w:t>
-      </w:r>
-    </w:p>
-    <w:p>
-      <w:pPr>
-        <w:pStyle w:val="ListParagraph"/>
-        <w:numPr>
-          <w:ilvl w:val="1"/>
-          <w:numId w:val="3"/>
-        </w:numPr>
-        <w:jc w:val="both"/>
-        <w:rPr>
-          <w:rStyle w:val="HTMLCode"/>
-          <w:rFonts w:asciiTheme="minorHAnsi" w:eastAsiaTheme="minorHAnsi" w:hAnsiTheme="minorHAnsi" w:cstheme="minorBidi"/>
-          <w:sz w:val="22"/>
-          <w:szCs w:val="22"/>
-        </w:rPr>
-      </w:pPr>
-      <w:r>
-        <w:rPr>
-          <w:rStyle w:val="HTMLCode"/>
-          <w:rFonts w:asciiTheme="minorHAnsi" w:eastAsiaTheme="minorHAnsi" w:hAnsiTheme="minorHAnsi" w:cstheme="minorBidi"/>
-          <w:sz w:val="22"/>
-          <w:szCs w:val="22"/>
-        </w:rPr>
-        <w:t>Pressing ‘Enter’ submits the form. Find out is this correct behavior.</w:t>
-      </w:r>
-    </w:p>
-    <w:p>
-      <w:pPr>
-        <w:pStyle w:val="ListParagraph"/>
-        <w:numPr>
-          <w:ilvl w:val="1"/>
-          <w:numId w:val="3"/>
-        </w:numPr>
-        <w:jc w:val="both"/>
-        <w:rPr>
-          <w:rStyle w:val="HTMLCode"/>
-          <w:rFonts w:asciiTheme="minorHAnsi" w:eastAsiaTheme="minorHAnsi" w:hAnsiTheme="minorHAnsi" w:cstheme="minorBidi"/>
-          <w:sz w:val="22"/>
-          <w:szCs w:val="22"/>
-        </w:rPr>
-      </w:pPr>
-      <w:r>
-        <w:rPr>
-          <w:rStyle w:val="HTMLCode"/>
-          <w:rFonts w:asciiTheme="minorHAnsi" w:eastAsiaTheme="minorHAnsi" w:hAnsiTheme="minorHAnsi" w:cstheme="minorBidi"/>
-          <w:sz w:val="22"/>
-          <w:szCs w:val="22"/>
-        </w:rPr>
-        <w:t xml:space="preserve">Improve the layout of Expense attributes in </w:t>
-      </w:r>
-      <w:proofErr w:type="spellStart"/>
-      <w:r>
-        <w:rPr>
-          <w:rStyle w:val="HTMLCode"/>
-          <w:rFonts w:asciiTheme="minorHAnsi" w:eastAsiaTheme="minorHAnsi" w:hAnsiTheme="minorHAnsi" w:cstheme="minorBidi"/>
-          <w:sz w:val="22"/>
-          <w:szCs w:val="22"/>
-        </w:rPr>
-        <w:t>ExpenseDetails</w:t>
-      </w:r>
-      <w:proofErr w:type="spellEnd"/>
-      <w:r>
-        <w:rPr>
-          <w:rStyle w:val="HTMLCode"/>
-          <w:rFonts w:asciiTheme="minorHAnsi" w:eastAsiaTheme="minorHAnsi" w:hAnsiTheme="minorHAnsi" w:cstheme="minorBidi"/>
-          <w:sz w:val="22"/>
-          <w:szCs w:val="22"/>
-        </w:rPr>
-        <w:t xml:space="preserve"> screen</w:t>
-      </w:r>
-      <w:r>
-        <w:rPr>
-          <w:rStyle w:val="HTMLCode"/>
-          <w:rFonts w:asciiTheme="minorHAnsi" w:eastAsiaTheme="minorHAnsi" w:hAnsiTheme="minorHAnsi" w:cstheme="minorBidi"/>
-          <w:sz w:val="22"/>
-          <w:szCs w:val="22"/>
-        </w:rPr>
-        <w:t xml:space="preserve"> (add owner name)</w:t>
-      </w:r>
-    </w:p>
-    <w:p>
-      <w:pPr>
-        <w:pStyle w:val="ListParagraph"/>
-        <w:numPr>
-          <w:ilvl w:val="1"/>
-          <w:numId w:val="3"/>
-        </w:numPr>
-        <w:jc w:val="both"/>
-        <w:rPr>
-          <w:rStyle w:val="HTMLCode"/>
-          <w:rFonts w:asciiTheme="minorHAnsi" w:eastAsiaTheme="minorHAnsi" w:hAnsiTheme="minorHAnsi" w:cstheme="minorBidi"/>
-          <w:sz w:val="22"/>
-          <w:szCs w:val="22"/>
-        </w:rPr>
-      </w:pPr>
-      <w:r>
-        <w:rPr>
-          <w:rStyle w:val="HTMLCode"/>
-          <w:rFonts w:asciiTheme="minorHAnsi" w:eastAsiaTheme="minorHAnsi" w:hAnsiTheme="minorHAnsi" w:cstheme="minorBidi"/>
-          <w:sz w:val="22"/>
-          <w:szCs w:val="22"/>
-        </w:rPr>
-        <w:t xml:space="preserve">In MS Explorer disabled and </w:t>
-      </w:r>
-      <w:proofErr w:type="spellStart"/>
-      <w:r>
-        <w:rPr>
-          <w:rStyle w:val="HTMLCode"/>
-          <w:rFonts w:asciiTheme="minorHAnsi" w:eastAsiaTheme="minorHAnsi" w:hAnsiTheme="minorHAnsi" w:cstheme="minorBidi"/>
-          <w:sz w:val="22"/>
-          <w:szCs w:val="22"/>
-        </w:rPr>
-        <w:t>readonly</w:t>
-      </w:r>
-      <w:proofErr w:type="spellEnd"/>
-      <w:r>
-        <w:rPr>
-          <w:rStyle w:val="HTMLCode"/>
-          <w:rFonts w:asciiTheme="minorHAnsi" w:eastAsiaTheme="minorHAnsi" w:hAnsiTheme="minorHAnsi" w:cstheme="minorBidi"/>
-          <w:sz w:val="22"/>
-          <w:szCs w:val="22"/>
-        </w:rPr>
-        <w:t xml:space="preserve"> field look differently</w:t>
-      </w:r>
-    </w:p>
-    <w:p>
-      <w:pPr>
-        <w:pStyle w:val="ListParagraph"/>
-        <w:numPr>
-          <w:ilvl w:val="1"/>
-          <w:numId w:val="3"/>
-        </w:numPr>
-        <w:jc w:val="both"/>
-        <w:rPr>
-          <w:rStyle w:val="HTMLCode"/>
-          <w:rFonts w:asciiTheme="minorHAnsi" w:eastAsiaTheme="minorHAnsi" w:hAnsiTheme="minorHAnsi" w:cstheme="minorBidi"/>
-          <w:sz w:val="22"/>
-          <w:szCs w:val="22"/>
-        </w:rPr>
-      </w:pPr>
-      <w:r>
-        <w:rPr>
-          <w:rStyle w:val="HTMLCode"/>
-          <w:rFonts w:asciiTheme="minorHAnsi" w:eastAsiaTheme="minorHAnsi" w:hAnsiTheme="minorHAnsi" w:cstheme="minorBidi"/>
-          <w:sz w:val="22"/>
-          <w:szCs w:val="22"/>
-        </w:rPr>
-        <w:t>Rename ‘Resources’ menu item to ‘Admin’ and move ‘Utilities’ menu item to admin</w:t>
-      </w:r>
-    </w:p>
-    <w:p>
-      <w:pPr>
-        <w:pStyle w:val="ListParagraph"/>
-        <w:numPr>
-          <w:ilvl w:val="1"/>
-          <w:numId w:val="3"/>
-        </w:numPr>
-        <w:jc w:val="both"/>
-        <w:rPr>
-          <w:rStyle w:val="HTMLCode"/>
-          <w:rFonts w:asciiTheme="minorHAnsi" w:eastAsiaTheme="minorHAnsi" w:hAnsiTheme="minorHAnsi" w:cstheme="minorBidi"/>
-          <w:sz w:val="22"/>
-          <w:szCs w:val="22"/>
-        </w:rPr>
-      </w:pPr>
-      <w:r>
-        <w:rPr>
-          <w:rStyle w:val="HTMLCode"/>
-          <w:rFonts w:asciiTheme="minorHAnsi" w:eastAsiaTheme="minorHAnsi" w:hAnsiTheme="minorHAnsi" w:cstheme="minorBidi"/>
-          <w:sz w:val="22"/>
-          <w:szCs w:val="22"/>
-        </w:rPr>
-        <w:t>Admin can change state and submitter when he creates new expense (Expenses/New Expense)</w:t>
       </w:r>
     </w:p>
     <w:p>
@@ -546,26 +277,6 @@
     <w:p>
       <w:pPr>
         <w:pStyle w:val="ListParagraph"/>
-        <w:ind w:left="1440"/>
-        <w:jc w:val="both"/>
-      </w:pPr>
-    </w:p>
-    <w:p>
-      <w:pPr>
-        <w:pStyle w:val="ListParagraph"/>
-        <w:numPr>
-          <w:ilvl w:val="0"/>
-          <w:numId w:val="3"/>
-        </w:numPr>
-        <w:jc w:val="both"/>
-      </w:pPr>
-      <w:r>
-        <w:t>Medium</w:t>
-      </w:r>
-    </w:p>
-    <w:p>
-      <w:pPr>
-        <w:pStyle w:val="ListParagraph"/>
         <w:numPr>
           <w:ilvl w:val="1"/>
           <w:numId w:val="3"/>
@@ -584,10 +295,7 @@
         </w:r>
       </w:hyperlink>
       <w:r>
-        <w:t>.</w:t>
-      </w:r>
-      <w:r>
-        <w:t xml:space="preserve"> and </w:t>
+        <w:t xml:space="preserve">. and </w:t>
       </w:r>
       <w:proofErr w:type="spellStart"/>
       <w:r>
@@ -595,10 +303,217 @@
       </w:r>
       <w:proofErr w:type="spellEnd"/>
       <w:r>
-        <w:t xml:space="preserve"> episode 357</w:t>
-      </w:r>
-      <w:r>
-        <w:t>)</w:t>
+        <w:t xml:space="preserve"> episode 357)</w:t>
+      </w:r>
+    </w:p>
+    <w:p>
+      <w:pPr>
+        <w:pStyle w:val="ListParagraph"/>
+        <w:ind w:left="1440"/>
+        <w:jc w:val="both"/>
+      </w:pPr>
+    </w:p>
+    <w:p>
+      <w:pPr>
+        <w:pStyle w:val="ListParagraph"/>
+        <w:numPr>
+          <w:ilvl w:val="0"/>
+          <w:numId w:val="3"/>
+        </w:numPr>
+        <w:jc w:val="both"/>
+      </w:pPr>
+      <w:r>
+        <w:t>Medium</w:t>
+      </w:r>
+    </w:p>
+    <w:p>
+      <w:pPr>
+        <w:pStyle w:val="ListParagraph"/>
+        <w:numPr>
+          <w:ilvl w:val="1"/>
+          <w:numId w:val="3"/>
+        </w:numPr>
+        <w:jc w:val="both"/>
+        <w:rPr>
+          <w:rStyle w:val="HTMLCode"/>
+          <w:rFonts w:asciiTheme="minorHAnsi" w:eastAsiaTheme="minorHAnsi" w:hAnsiTheme="minorHAnsi" w:cstheme="minorBidi"/>
+          <w:sz w:val="22"/>
+          <w:szCs w:val="22"/>
+        </w:rPr>
+      </w:pPr>
+      <w:r>
+        <w:rPr>
+          <w:rStyle w:val="HTMLCode"/>
+          <w:rFonts w:asciiTheme="minorHAnsi" w:eastAsiaTheme="minorHAnsi" w:hAnsiTheme="minorHAnsi" w:cstheme="minorBidi"/>
+          <w:sz w:val="22"/>
+          <w:szCs w:val="22"/>
+        </w:rPr>
+        <w:t>Money fields (advance pay) should display cents in the forms</w:t>
+      </w:r>
+    </w:p>
+    <w:p>
+      <w:pPr>
+        <w:pStyle w:val="ListParagraph"/>
+        <w:numPr>
+          <w:ilvl w:val="1"/>
+          <w:numId w:val="3"/>
+        </w:numPr>
+        <w:jc w:val="both"/>
+        <w:rPr>
+          <w:rStyle w:val="HTMLCode"/>
+          <w:rFonts w:asciiTheme="minorHAnsi" w:eastAsiaTheme="minorHAnsi" w:hAnsiTheme="minorHAnsi" w:cstheme="minorBidi"/>
+          <w:sz w:val="22"/>
+          <w:szCs w:val="22"/>
+        </w:rPr>
+      </w:pPr>
+      <w:r>
+        <w:rPr>
+          <w:rStyle w:val="HTMLCode"/>
+          <w:rFonts w:asciiTheme="minorHAnsi" w:eastAsiaTheme="minorHAnsi" w:hAnsiTheme="minorHAnsi" w:cstheme="minorBidi"/>
+          <w:sz w:val="22"/>
+          <w:szCs w:val="22"/>
+        </w:rPr>
+        <w:t>Pressing ‘Enter’ submits the form. Find out is this correct behavior.</w:t>
+      </w:r>
+    </w:p>
+    <w:p>
+      <w:pPr>
+        <w:pStyle w:val="ListParagraph"/>
+        <w:numPr>
+          <w:ilvl w:val="1"/>
+          <w:numId w:val="3"/>
+        </w:numPr>
+        <w:jc w:val="both"/>
+        <w:rPr>
+          <w:rStyle w:val="HTMLCode"/>
+          <w:rFonts w:asciiTheme="minorHAnsi" w:eastAsiaTheme="minorHAnsi" w:hAnsiTheme="minorHAnsi" w:cstheme="minorBidi"/>
+          <w:sz w:val="22"/>
+          <w:szCs w:val="22"/>
+        </w:rPr>
+      </w:pPr>
+      <w:r>
+        <w:rPr>
+          <w:rStyle w:val="HTMLCode"/>
+          <w:rFonts w:asciiTheme="minorHAnsi" w:eastAsiaTheme="minorHAnsi" w:hAnsiTheme="minorHAnsi" w:cstheme="minorBidi"/>
+          <w:sz w:val="22"/>
+          <w:szCs w:val="22"/>
+        </w:rPr>
+        <w:t xml:space="preserve">Improve the layout of Expense attributes in </w:t>
+      </w:r>
+      <w:proofErr w:type="spellStart"/>
+      <w:r>
+        <w:rPr>
+          <w:rStyle w:val="HTMLCode"/>
+          <w:rFonts w:asciiTheme="minorHAnsi" w:eastAsiaTheme="minorHAnsi" w:hAnsiTheme="minorHAnsi" w:cstheme="minorBidi"/>
+          <w:sz w:val="22"/>
+          <w:szCs w:val="22"/>
+        </w:rPr>
+        <w:t>ExpenseDetails</w:t>
+      </w:r>
+      <w:proofErr w:type="spellEnd"/>
+      <w:r>
+        <w:rPr>
+          <w:rStyle w:val="HTMLCode"/>
+          <w:rFonts w:asciiTheme="minorHAnsi" w:eastAsiaTheme="minorHAnsi" w:hAnsiTheme="minorHAnsi" w:cstheme="minorBidi"/>
+          <w:sz w:val="22"/>
+          <w:szCs w:val="22"/>
+        </w:rPr>
+        <w:t xml:space="preserve"> screen (add owner name)</w:t>
+      </w:r>
+    </w:p>
+    <w:p>
+      <w:pPr>
+        <w:pStyle w:val="ListParagraph"/>
+        <w:numPr>
+          <w:ilvl w:val="1"/>
+          <w:numId w:val="3"/>
+        </w:numPr>
+        <w:jc w:val="both"/>
+        <w:rPr>
+          <w:rStyle w:val="HTMLCode"/>
+          <w:rFonts w:asciiTheme="minorHAnsi" w:eastAsiaTheme="minorHAnsi" w:hAnsiTheme="minorHAnsi" w:cstheme="minorBidi"/>
+          <w:sz w:val="22"/>
+          <w:szCs w:val="22"/>
+        </w:rPr>
+      </w:pPr>
+      <w:r>
+        <w:rPr>
+          <w:rStyle w:val="HTMLCode"/>
+          <w:rFonts w:asciiTheme="minorHAnsi" w:eastAsiaTheme="minorHAnsi" w:hAnsiTheme="minorHAnsi" w:cstheme="minorBidi"/>
+          <w:sz w:val="22"/>
+          <w:szCs w:val="22"/>
+        </w:rPr>
+        <w:t xml:space="preserve">In MS Explorer disabled and </w:t>
+      </w:r>
+      <w:proofErr w:type="spellStart"/>
+      <w:r>
+        <w:rPr>
+          <w:rStyle w:val="HTMLCode"/>
+          <w:rFonts w:asciiTheme="minorHAnsi" w:eastAsiaTheme="minorHAnsi" w:hAnsiTheme="minorHAnsi" w:cstheme="minorBidi"/>
+          <w:sz w:val="22"/>
+          <w:szCs w:val="22"/>
+        </w:rPr>
+        <w:t>readonly</w:t>
+      </w:r>
+      <w:proofErr w:type="spellEnd"/>
+      <w:r>
+        <w:rPr>
+          <w:rStyle w:val="HTMLCode"/>
+          <w:rFonts w:asciiTheme="minorHAnsi" w:eastAsiaTheme="minorHAnsi" w:hAnsiTheme="minorHAnsi" w:cstheme="minorBidi"/>
+          <w:sz w:val="22"/>
+          <w:szCs w:val="22"/>
+        </w:rPr>
+        <w:t xml:space="preserve"> field look differently</w:t>
+      </w:r>
+    </w:p>
+    <w:p>
+      <w:pPr>
+        <w:pStyle w:val="ListParagraph"/>
+        <w:numPr>
+          <w:ilvl w:val="1"/>
+          <w:numId w:val="3"/>
+        </w:numPr>
+        <w:jc w:val="both"/>
+        <w:rPr>
+          <w:rStyle w:val="HTMLCode"/>
+          <w:rFonts w:asciiTheme="minorHAnsi" w:eastAsiaTheme="minorHAnsi" w:hAnsiTheme="minorHAnsi" w:cstheme="minorBidi"/>
+          <w:sz w:val="22"/>
+          <w:szCs w:val="22"/>
+        </w:rPr>
+      </w:pPr>
+      <w:r>
+        <w:rPr>
+          <w:rStyle w:val="HTMLCode"/>
+          <w:rFonts w:asciiTheme="minorHAnsi" w:eastAsiaTheme="minorHAnsi" w:hAnsiTheme="minorHAnsi" w:cstheme="minorBidi"/>
+          <w:sz w:val="22"/>
+          <w:szCs w:val="22"/>
+        </w:rPr>
+        <w:t>Admin can change state and submitter when he creates new expense (Expenses/New Expense)</w:t>
+      </w:r>
+    </w:p>
+    <w:p>
+      <w:pPr>
+        <w:pStyle w:val="ListParagraph"/>
+        <w:numPr>
+          <w:ilvl w:val="1"/>
+          <w:numId w:val="3"/>
+        </w:numPr>
+        <w:jc w:val="both"/>
+        <w:rPr>
+          <w:rStyle w:val="HTMLCode"/>
+          <w:rFonts w:asciiTheme="minorHAnsi" w:eastAsiaTheme="minorHAnsi" w:hAnsiTheme="minorHAnsi" w:cstheme="minorBidi"/>
+          <w:sz w:val="22"/>
+          <w:szCs w:val="22"/>
+        </w:rPr>
+      </w:pPr>
+      <w:r>
+        <w:rPr>
+          <w:rStyle w:val="HTMLCode"/>
+          <w:rFonts w:asciiTheme="minorHAnsi" w:eastAsiaTheme="minorHAnsi" w:hAnsiTheme="minorHAnsi" w:cstheme="minorBidi"/>
+          <w:sz w:val="22"/>
+          <w:szCs w:val="22"/>
+        </w:rPr>
+        <w:t>Rename ‘Resources’ menu item to ‘Admin’ and move ‘Utilities’ menu item to admin</w:t>
       </w:r>
     </w:p>
     <w:p>
@@ -676,127 +591,134 @@
           <w:rStyle w:val="HTMLCode"/>
           <w:rFonts w:eastAsiaTheme="majorEastAsia"/>
         </w:rPr>
-        <w:t>There is no ‘Please select’ line in select controls</w:t>
-      </w:r>
+        <w:t>There is no ‘Please select’ line in select controls in Edit mode (New mode is fine, manager field in user is fine, too)</w:t>
+      </w:r>
+    </w:p>
+    <w:p>
+      <w:pPr>
+        <w:pStyle w:val="ListParagraph"/>
+        <w:numPr>
+          <w:ilvl w:val="1"/>
+          <w:numId w:val="3"/>
+        </w:numPr>
+        <w:jc w:val="both"/>
+        <w:rPr>
+          <w:rStyle w:val="HTMLCode"/>
+          <w:rFonts w:asciiTheme="minorHAnsi" w:eastAsiaTheme="minorHAnsi" w:hAnsiTheme="minorHAnsi" w:cstheme="minorBidi"/>
+          <w:sz w:val="22"/>
+          <w:szCs w:val="22"/>
+        </w:rPr>
+      </w:pPr>
       <w:r>
         <w:rPr>
           <w:rStyle w:val="HTMLCode"/>
           <w:rFonts w:eastAsiaTheme="majorEastAsia"/>
         </w:rPr>
-        <w:t xml:space="preserve"> in Edit mode (New mode is fine, manager field in user is fine, too)</w:t>
-      </w:r>
-    </w:p>
-    <w:p>
-      <w:pPr>
-        <w:pStyle w:val="ListParagraph"/>
-        <w:numPr>
-          <w:ilvl w:val="1"/>
-          <w:numId w:val="3"/>
-        </w:numPr>
-        <w:jc w:val="both"/>
-        <w:rPr>
-          <w:rStyle w:val="HTMLCode"/>
-          <w:rFonts w:asciiTheme="minorHAnsi" w:eastAsiaTheme="minorHAnsi" w:hAnsiTheme="minorHAnsi" w:cstheme="minorBidi"/>
-          <w:sz w:val="22"/>
-          <w:szCs w:val="22"/>
-        </w:rPr>
-      </w:pPr>
+        <w:t xml:space="preserve">Add Reject notification </w:t>
+      </w:r>
+      <w:proofErr w:type="spellStart"/>
       <w:r>
         <w:rPr>
           <w:rStyle w:val="HTMLCode"/>
           <w:rFonts w:eastAsiaTheme="majorEastAsia"/>
         </w:rPr>
-        <w:t xml:space="preserve">Redefine </w:t>
-      </w:r>
-      <w:proofErr w:type="spellStart"/>
+        <w:t>feataure</w:t>
+      </w:r>
+      <w:proofErr w:type="spellEnd"/>
+    </w:p>
+    <w:p>
+      <w:pPr>
+        <w:pStyle w:val="ListParagraph"/>
+        <w:numPr>
+          <w:ilvl w:val="1"/>
+          <w:numId w:val="3"/>
+        </w:numPr>
+        <w:jc w:val="both"/>
+        <w:rPr>
+          <w:rStyle w:val="HTMLCode"/>
+          <w:rFonts w:asciiTheme="minorHAnsi" w:eastAsiaTheme="minorHAnsi" w:hAnsiTheme="minorHAnsi" w:cstheme="minorBidi"/>
+          <w:sz w:val="22"/>
+          <w:szCs w:val="22"/>
+        </w:rPr>
+      </w:pPr>
+      <w:r>
+        <w:rPr>
+          <w:rStyle w:val="HTMLCode"/>
+          <w:rFonts w:asciiTheme="minorHAnsi" w:eastAsiaTheme="minorHAnsi" w:hAnsiTheme="minorHAnsi" w:cstheme="minorBidi"/>
+          <w:sz w:val="22"/>
+          <w:szCs w:val="22"/>
+        </w:rPr>
+        <w:t>Add feature to logically delete a user</w:t>
+      </w:r>
+      <w:r>
+        <w:rPr>
+          <w:rStyle w:val="HTMLCode"/>
+          <w:rFonts w:asciiTheme="minorHAnsi" w:eastAsiaTheme="minorHAnsi" w:hAnsiTheme="minorHAnsi" w:cstheme="minorBidi"/>
+          <w:sz w:val="22"/>
+          <w:szCs w:val="22"/>
+        </w:rPr>
+        <w:t xml:space="preserve"> </w:t>
+      </w:r>
+    </w:p>
+    <w:p>
+      <w:pPr>
+        <w:pStyle w:val="ListParagraph"/>
+        <w:numPr>
+          <w:ilvl w:val="1"/>
+          <w:numId w:val="3"/>
+        </w:numPr>
+        <w:jc w:val="both"/>
+        <w:rPr>
+          <w:rStyle w:val="HTMLCode"/>
+          <w:rFonts w:asciiTheme="minorHAnsi" w:eastAsiaTheme="minorHAnsi" w:hAnsiTheme="minorHAnsi" w:cstheme="minorBidi"/>
+          <w:sz w:val="22"/>
+          <w:szCs w:val="22"/>
+        </w:rPr>
+      </w:pPr>
+      <w:r>
+        <w:rPr>
+          <w:rStyle w:val="HTMLCode"/>
+          <w:rFonts w:asciiTheme="minorHAnsi" w:eastAsiaTheme="minorHAnsi" w:hAnsiTheme="minorHAnsi" w:cstheme="minorBidi"/>
+          <w:sz w:val="22"/>
+          <w:szCs w:val="22"/>
+        </w:rPr>
+        <w:t>Add attachment feature</w:t>
+      </w:r>
+    </w:p>
+    <w:p>
+      <w:pPr>
+        <w:ind w:left="360"/>
+        <w:jc w:val="both"/>
+      </w:pPr>
+    </w:p>
+    <w:p>
+      <w:pPr>
+        <w:pStyle w:val="ListParagraph"/>
+        <w:numPr>
+          <w:ilvl w:val="0"/>
+          <w:numId w:val="3"/>
+        </w:numPr>
+        <w:jc w:val="both"/>
+      </w:pPr>
+      <w:r>
+        <w:t>High</w:t>
+      </w:r>
+    </w:p>
+    <w:p>
+      <w:pPr>
+        <w:pStyle w:val="ListParagraph"/>
+        <w:numPr>
+          <w:ilvl w:val="1"/>
+          <w:numId w:val="3"/>
+        </w:numPr>
+        <w:jc w:val="both"/>
+      </w:pPr>
       <w:r>
         <w:rPr>
           <w:rStyle w:val="HTMLCode"/>
           <w:rFonts w:eastAsiaTheme="majorEastAsia"/>
         </w:rPr>
-        <w:t>redirect_to</w:t>
-      </w:r>
-      <w:proofErr w:type="spellEnd"/>
-      <w:r>
-        <w:rPr>
-          <w:rStyle w:val="HTMLCode"/>
-          <w:rFonts w:eastAsiaTheme="majorEastAsia"/>
-        </w:rPr>
-        <w:t xml:space="preserve"> directories for after transitions</w:t>
-      </w:r>
-    </w:p>
-    <w:p>
-      <w:pPr>
-        <w:pStyle w:val="ListParagraph"/>
-        <w:numPr>
-          <w:ilvl w:val="1"/>
-          <w:numId w:val="3"/>
-        </w:numPr>
-        <w:jc w:val="both"/>
-        <w:rPr>
-          <w:rStyle w:val="HTMLCode"/>
-          <w:rFonts w:asciiTheme="minorHAnsi" w:eastAsiaTheme="minorHAnsi" w:hAnsiTheme="minorHAnsi" w:cstheme="minorBidi"/>
-          <w:sz w:val="22"/>
-          <w:szCs w:val="22"/>
-        </w:rPr>
-      </w:pPr>
-      <w:r>
-        <w:rPr>
-          <w:rStyle w:val="HTMLCode"/>
-          <w:rFonts w:eastAsiaTheme="majorEastAsia"/>
-        </w:rPr>
-        <w:t xml:space="preserve">Add Reject notification </w:t>
-      </w:r>
-      <w:proofErr w:type="spellStart"/>
-      <w:r>
-        <w:rPr>
-          <w:rStyle w:val="HTMLCode"/>
-          <w:rFonts w:eastAsiaTheme="majorEastAsia"/>
-        </w:rPr>
-        <w:t>feataure</w:t>
-      </w:r>
-      <w:proofErr w:type="spellEnd"/>
-    </w:p>
-    <w:p>
-      <w:pPr>
-        <w:pStyle w:val="ListParagraph"/>
-        <w:numPr>
-          <w:ilvl w:val="1"/>
-          <w:numId w:val="3"/>
-        </w:numPr>
-        <w:jc w:val="both"/>
-        <w:rPr>
-          <w:rStyle w:val="HTMLCode"/>
-          <w:rFonts w:asciiTheme="minorHAnsi" w:eastAsiaTheme="minorHAnsi" w:hAnsiTheme="minorHAnsi" w:cstheme="minorBidi"/>
-          <w:sz w:val="22"/>
-          <w:szCs w:val="22"/>
-        </w:rPr>
-      </w:pPr>
-      <w:r>
-        <w:rPr>
-          <w:rStyle w:val="HTMLCode"/>
-          <w:rFonts w:eastAsiaTheme="majorEastAsia"/>
-        </w:rPr>
         <w:t>Disable edit button in appropriate expense view screen</w:t>
-      </w:r>
-    </w:p>
-    <w:p>
-      <w:pPr>
-        <w:ind w:left="360"/>
-        <w:jc w:val="both"/>
-      </w:pPr>
-    </w:p>
-    <w:p>
-      <w:pPr>
-        <w:pStyle w:val="ListParagraph"/>
-        <w:numPr>
-          <w:ilvl w:val="0"/>
-          <w:numId w:val="3"/>
-        </w:numPr>
-        <w:jc w:val="both"/>
-      </w:pPr>
-      <w:r>
-        <w:t>High</w:t>
       </w:r>
     </w:p>
     <w:sectPr>

</xml_diff>

<commit_message>
add owner name in expense form
</commit_message>
<xml_diff>
--- a/doc/ToDo.docx
+++ b/doc/ToDo.docx
@@ -348,360 +348,290 @@
           <w:sz w:val="22"/>
           <w:szCs w:val="22"/>
         </w:rPr>
+        <w:t xml:space="preserve">In MS Explorer disabled and </w:t>
+      </w:r>
+      <w:proofErr w:type="spellStart"/>
+      <w:r>
+        <w:rPr>
+          <w:rStyle w:val="HTMLCode"/>
+          <w:rFonts w:asciiTheme="minorHAnsi" w:eastAsiaTheme="minorHAnsi" w:hAnsiTheme="minorHAnsi" w:cstheme="minorBidi"/>
+          <w:sz w:val="22"/>
+          <w:szCs w:val="22"/>
+        </w:rPr>
+        <w:t>readonly</w:t>
+      </w:r>
+      <w:proofErr w:type="spellEnd"/>
+      <w:r>
+        <w:rPr>
+          <w:rStyle w:val="HTMLCode"/>
+          <w:rFonts w:asciiTheme="minorHAnsi" w:eastAsiaTheme="minorHAnsi" w:hAnsiTheme="minorHAnsi" w:cstheme="minorBidi"/>
+          <w:sz w:val="22"/>
+          <w:szCs w:val="22"/>
+        </w:rPr>
+        <w:t xml:space="preserve"> field look differently</w:t>
+      </w:r>
+    </w:p>
+    <w:p>
+      <w:pPr>
+        <w:pStyle w:val="ListParagraph"/>
+        <w:numPr>
+          <w:ilvl w:val="1"/>
+          <w:numId w:val="3"/>
+        </w:numPr>
+        <w:jc w:val="both"/>
+        <w:rPr>
+          <w:rStyle w:val="HTMLCode"/>
+          <w:rFonts w:asciiTheme="minorHAnsi" w:eastAsiaTheme="minorHAnsi" w:hAnsiTheme="minorHAnsi" w:cstheme="minorBidi"/>
+          <w:sz w:val="22"/>
+          <w:szCs w:val="22"/>
+        </w:rPr>
+      </w:pPr>
+      <w:r>
+        <w:rPr>
+          <w:rStyle w:val="HTMLCode"/>
+          <w:rFonts w:asciiTheme="minorHAnsi" w:eastAsiaTheme="minorHAnsi" w:hAnsiTheme="minorHAnsi" w:cstheme="minorBidi"/>
+          <w:sz w:val="22"/>
+          <w:szCs w:val="22"/>
+        </w:rPr>
+        <w:t>Admin can change state and submitter when he creates new expense (Expenses/New Expense)</w:t>
+      </w:r>
+    </w:p>
+    <w:p>
+      <w:pPr>
+        <w:pStyle w:val="ListParagraph"/>
+        <w:numPr>
+          <w:ilvl w:val="1"/>
+          <w:numId w:val="3"/>
+        </w:numPr>
+        <w:jc w:val="both"/>
+        <w:rPr>
+          <w:rStyle w:val="HTMLCode"/>
+          <w:rFonts w:asciiTheme="minorHAnsi" w:eastAsiaTheme="minorHAnsi" w:hAnsiTheme="minorHAnsi" w:cstheme="minorBidi"/>
+          <w:sz w:val="22"/>
+          <w:szCs w:val="22"/>
+        </w:rPr>
+      </w:pPr>
+      <w:r>
+        <w:rPr>
+          <w:rStyle w:val="HTMLCode"/>
+          <w:rFonts w:asciiTheme="minorHAnsi" w:eastAsiaTheme="minorHAnsi" w:hAnsiTheme="minorHAnsi" w:cstheme="minorBidi"/>
+          <w:sz w:val="22"/>
+          <w:szCs w:val="22"/>
+        </w:rPr>
+        <w:t>Rename ‘Resources’ menu item to ‘Admin’ and move ‘Utilities’ menu item to admin</w:t>
+      </w:r>
+    </w:p>
+    <w:p>
+      <w:pPr>
+        <w:pStyle w:val="ListParagraph"/>
+        <w:numPr>
+          <w:ilvl w:val="1"/>
+          <w:numId w:val="3"/>
+        </w:numPr>
+        <w:jc w:val="both"/>
+        <w:rPr>
+          <w:rStyle w:val="HTMLCode"/>
+          <w:rFonts w:asciiTheme="minorHAnsi" w:eastAsiaTheme="minorHAnsi" w:hAnsiTheme="minorHAnsi" w:cstheme="minorBidi"/>
+          <w:sz w:val="22"/>
+          <w:szCs w:val="22"/>
+        </w:rPr>
+      </w:pPr>
+      <w:r>
+        <w:rPr>
+          <w:rStyle w:val="HTMLCode"/>
+          <w:rFonts w:eastAsiaTheme="majorEastAsia"/>
+        </w:rPr>
+        <w:t xml:space="preserve">Implement server side processing for </w:t>
+      </w:r>
+      <w:proofErr w:type="spellStart"/>
+      <w:r>
+        <w:rPr>
+          <w:rStyle w:val="HTMLCode"/>
+          <w:rFonts w:eastAsiaTheme="majorEastAsia"/>
+        </w:rPr>
+        <w:t>dataTables</w:t>
+      </w:r>
+      <w:proofErr w:type="spellEnd"/>
+    </w:p>
+    <w:p>
+      <w:pPr>
+        <w:pStyle w:val="ListParagraph"/>
+        <w:numPr>
+          <w:ilvl w:val="1"/>
+          <w:numId w:val="3"/>
+        </w:numPr>
+        <w:jc w:val="both"/>
+        <w:rPr>
+          <w:rStyle w:val="HTMLCode"/>
+          <w:rFonts w:asciiTheme="minorHAnsi" w:eastAsiaTheme="minorHAnsi" w:hAnsiTheme="minorHAnsi" w:cstheme="minorBidi"/>
+          <w:sz w:val="22"/>
+          <w:szCs w:val="22"/>
+        </w:rPr>
+      </w:pPr>
+      <w:r>
+        <w:rPr>
+          <w:rStyle w:val="HTMLCode"/>
+          <w:rFonts w:eastAsiaTheme="majorEastAsia"/>
+        </w:rPr>
+        <w:t>Identify records which cannot be deleted or edited. Add the functionality for it</w:t>
+      </w:r>
+    </w:p>
+    <w:p>
+      <w:pPr>
+        <w:pStyle w:val="ListParagraph"/>
+        <w:numPr>
+          <w:ilvl w:val="1"/>
+          <w:numId w:val="3"/>
+        </w:numPr>
+        <w:jc w:val="both"/>
+        <w:rPr>
+          <w:rStyle w:val="HTMLCode"/>
+          <w:rFonts w:asciiTheme="minorHAnsi" w:eastAsiaTheme="minorHAnsi" w:hAnsiTheme="minorHAnsi" w:cstheme="minorBidi"/>
+          <w:sz w:val="22"/>
+          <w:szCs w:val="22"/>
+        </w:rPr>
+      </w:pPr>
+      <w:r>
+        <w:rPr>
+          <w:rStyle w:val="HTMLCode"/>
+          <w:rFonts w:eastAsiaTheme="majorEastAsia"/>
+        </w:rPr>
+        <w:t>There is no ‘Please select’ line in select controls in Edit mode (New mode is fine, manager field in user is fine, too)</w:t>
+      </w:r>
+    </w:p>
+    <w:p>
+      <w:pPr>
+        <w:pStyle w:val="ListParagraph"/>
+        <w:numPr>
+          <w:ilvl w:val="1"/>
+          <w:numId w:val="3"/>
+        </w:numPr>
+        <w:jc w:val="both"/>
+        <w:rPr>
+          <w:rStyle w:val="HTMLCode"/>
+          <w:rFonts w:asciiTheme="minorHAnsi" w:eastAsiaTheme="minorHAnsi" w:hAnsiTheme="minorHAnsi" w:cstheme="minorBidi"/>
+          <w:sz w:val="22"/>
+          <w:szCs w:val="22"/>
+        </w:rPr>
+      </w:pPr>
+      <w:r>
+        <w:rPr>
+          <w:rStyle w:val="HTMLCode"/>
+          <w:rFonts w:eastAsiaTheme="majorEastAsia"/>
+        </w:rPr>
+        <w:t xml:space="preserve">Add Reject notification </w:t>
+      </w:r>
+      <w:proofErr w:type="spellStart"/>
+      <w:r>
+        <w:rPr>
+          <w:rStyle w:val="HTMLCode"/>
+          <w:rFonts w:eastAsiaTheme="majorEastAsia"/>
+        </w:rPr>
+        <w:t>feataure</w:t>
+      </w:r>
+      <w:proofErr w:type="spellEnd"/>
+    </w:p>
+    <w:p>
+      <w:pPr>
+        <w:pStyle w:val="ListParagraph"/>
+        <w:numPr>
+          <w:ilvl w:val="1"/>
+          <w:numId w:val="3"/>
+        </w:numPr>
+        <w:jc w:val="both"/>
+        <w:rPr>
+          <w:rStyle w:val="HTMLCode"/>
+          <w:rFonts w:asciiTheme="minorHAnsi" w:eastAsiaTheme="minorHAnsi" w:hAnsiTheme="minorHAnsi" w:cstheme="minorBidi"/>
+          <w:sz w:val="22"/>
+          <w:szCs w:val="22"/>
+        </w:rPr>
+      </w:pPr>
+      <w:r>
+        <w:rPr>
+          <w:rStyle w:val="HTMLCode"/>
+          <w:rFonts w:asciiTheme="minorHAnsi" w:eastAsiaTheme="minorHAnsi" w:hAnsiTheme="minorHAnsi" w:cstheme="minorBidi"/>
+          <w:sz w:val="22"/>
+          <w:szCs w:val="22"/>
+        </w:rPr>
+        <w:t>Add feature to logically delete a user</w:t>
+      </w:r>
+      <w:r>
+        <w:rPr>
+          <w:rStyle w:val="HTMLCode"/>
+          <w:rFonts w:asciiTheme="minorHAnsi" w:eastAsiaTheme="minorHAnsi" w:hAnsiTheme="minorHAnsi" w:cstheme="minorBidi"/>
+          <w:sz w:val="22"/>
+          <w:szCs w:val="22"/>
+        </w:rPr>
+        <w:t xml:space="preserve"> </w:t>
+      </w:r>
+    </w:p>
+    <w:p>
+      <w:pPr>
+        <w:pStyle w:val="ListParagraph"/>
+        <w:numPr>
+          <w:ilvl w:val="1"/>
+          <w:numId w:val="3"/>
+        </w:numPr>
+        <w:jc w:val="both"/>
+        <w:rPr>
+          <w:rStyle w:val="HTMLCode"/>
+          <w:rFonts w:asciiTheme="minorHAnsi" w:eastAsiaTheme="minorHAnsi" w:hAnsiTheme="minorHAnsi" w:cstheme="minorBidi"/>
+          <w:sz w:val="22"/>
+          <w:szCs w:val="22"/>
+        </w:rPr>
+      </w:pPr>
+      <w:r>
+        <w:rPr>
+          <w:rStyle w:val="HTMLCode"/>
+          <w:rFonts w:asciiTheme="minorHAnsi" w:eastAsiaTheme="minorHAnsi" w:hAnsiTheme="minorHAnsi" w:cstheme="minorBidi"/>
+          <w:sz w:val="22"/>
+          <w:szCs w:val="22"/>
+        </w:rPr>
+        <w:t>Add attachment feature</w:t>
+      </w:r>
+    </w:p>
+    <w:p>
+      <w:pPr>
+        <w:ind w:left="360"/>
+        <w:jc w:val="both"/>
+      </w:pPr>
+    </w:p>
+    <w:p>
+      <w:pPr>
+        <w:pStyle w:val="ListParagraph"/>
+        <w:numPr>
+          <w:ilvl w:val="0"/>
+          <w:numId w:val="3"/>
+        </w:numPr>
+        <w:jc w:val="both"/>
+      </w:pPr>
+      <w:r>
+        <w:t>High</w:t>
+      </w:r>
+    </w:p>
+    <w:p>
+      <w:pPr>
+        <w:pStyle w:val="ListParagraph"/>
+        <w:numPr>
+          <w:ilvl w:val="1"/>
+          <w:numId w:val="3"/>
+        </w:numPr>
+        <w:jc w:val="both"/>
+        <w:rPr>
+          <w:rStyle w:val="HTMLCode"/>
+          <w:rFonts w:asciiTheme="minorHAnsi" w:eastAsiaTheme="minorHAnsi" w:hAnsiTheme="minorHAnsi" w:cstheme="minorBidi"/>
+          <w:sz w:val="22"/>
+          <w:szCs w:val="22"/>
+        </w:rPr>
+      </w:pPr>
+      <w:r>
+        <w:rPr>
+          <w:rStyle w:val="HTMLCode"/>
+          <w:rFonts w:asciiTheme="minorHAnsi" w:eastAsiaTheme="minorHAnsi" w:hAnsiTheme="minorHAnsi" w:cstheme="minorBidi"/>
+          <w:sz w:val="22"/>
+          <w:szCs w:val="22"/>
+        </w:rPr>
         <w:t>Money fields (advance pay) should display cents in the forms</w:t>
-      </w:r>
-    </w:p>
-    <w:p>
-      <w:pPr>
-        <w:pStyle w:val="ListParagraph"/>
-        <w:numPr>
-          <w:ilvl w:val="1"/>
-          <w:numId w:val="3"/>
-        </w:numPr>
-        <w:jc w:val="both"/>
-        <w:rPr>
-          <w:rStyle w:val="HTMLCode"/>
-          <w:rFonts w:asciiTheme="minorHAnsi" w:eastAsiaTheme="minorHAnsi" w:hAnsiTheme="minorHAnsi" w:cstheme="minorBidi"/>
-          <w:sz w:val="22"/>
-          <w:szCs w:val="22"/>
-        </w:rPr>
-      </w:pPr>
-      <w:r>
-        <w:rPr>
-          <w:rStyle w:val="HTMLCode"/>
-          <w:rFonts w:asciiTheme="minorHAnsi" w:eastAsiaTheme="minorHAnsi" w:hAnsiTheme="minorHAnsi" w:cstheme="minorBidi"/>
-          <w:sz w:val="22"/>
-          <w:szCs w:val="22"/>
-        </w:rPr>
-        <w:t>Pressing ‘Enter’ submits the form. Find out is this correct behavior.</w:t>
-      </w:r>
-    </w:p>
-    <w:p>
-      <w:pPr>
-        <w:pStyle w:val="ListParagraph"/>
-        <w:numPr>
-          <w:ilvl w:val="1"/>
-          <w:numId w:val="3"/>
-        </w:numPr>
-        <w:jc w:val="both"/>
-        <w:rPr>
-          <w:rStyle w:val="HTMLCode"/>
-          <w:rFonts w:asciiTheme="minorHAnsi" w:eastAsiaTheme="minorHAnsi" w:hAnsiTheme="minorHAnsi" w:cstheme="minorBidi"/>
-          <w:sz w:val="22"/>
-          <w:szCs w:val="22"/>
-        </w:rPr>
-      </w:pPr>
-      <w:r>
-        <w:rPr>
-          <w:rStyle w:val="HTMLCode"/>
-          <w:rFonts w:asciiTheme="minorHAnsi" w:eastAsiaTheme="minorHAnsi" w:hAnsiTheme="minorHAnsi" w:cstheme="minorBidi"/>
-          <w:sz w:val="22"/>
-          <w:szCs w:val="22"/>
-        </w:rPr>
-        <w:t xml:space="preserve">Improve the layout of Expense attributes in </w:t>
-      </w:r>
-      <w:proofErr w:type="spellStart"/>
-      <w:r>
-        <w:rPr>
-          <w:rStyle w:val="HTMLCode"/>
-          <w:rFonts w:asciiTheme="minorHAnsi" w:eastAsiaTheme="minorHAnsi" w:hAnsiTheme="minorHAnsi" w:cstheme="minorBidi"/>
-          <w:sz w:val="22"/>
-          <w:szCs w:val="22"/>
-        </w:rPr>
-        <w:t>ExpenseDetails</w:t>
-      </w:r>
-      <w:proofErr w:type="spellEnd"/>
-      <w:r>
-        <w:rPr>
-          <w:rStyle w:val="HTMLCode"/>
-          <w:rFonts w:asciiTheme="minorHAnsi" w:eastAsiaTheme="minorHAnsi" w:hAnsiTheme="minorHAnsi" w:cstheme="minorBidi"/>
-          <w:sz w:val="22"/>
-          <w:szCs w:val="22"/>
-        </w:rPr>
-        <w:t xml:space="preserve"> screen (add owner name)</w:t>
-      </w:r>
-    </w:p>
-    <w:p>
-      <w:pPr>
-        <w:pStyle w:val="ListParagraph"/>
-        <w:numPr>
-          <w:ilvl w:val="1"/>
-          <w:numId w:val="3"/>
-        </w:numPr>
-        <w:jc w:val="both"/>
-        <w:rPr>
-          <w:rStyle w:val="HTMLCode"/>
-          <w:rFonts w:asciiTheme="minorHAnsi" w:eastAsiaTheme="minorHAnsi" w:hAnsiTheme="minorHAnsi" w:cstheme="minorBidi"/>
-          <w:sz w:val="22"/>
-          <w:szCs w:val="22"/>
-        </w:rPr>
-      </w:pPr>
-      <w:r>
-        <w:rPr>
-          <w:rStyle w:val="HTMLCode"/>
-          <w:rFonts w:asciiTheme="minorHAnsi" w:eastAsiaTheme="minorHAnsi" w:hAnsiTheme="minorHAnsi" w:cstheme="minorBidi"/>
-          <w:sz w:val="22"/>
-          <w:szCs w:val="22"/>
-        </w:rPr>
-        <w:t xml:space="preserve">In MS Explorer disabled and </w:t>
-      </w:r>
-      <w:proofErr w:type="spellStart"/>
-      <w:r>
-        <w:rPr>
-          <w:rStyle w:val="HTMLCode"/>
-          <w:rFonts w:asciiTheme="minorHAnsi" w:eastAsiaTheme="minorHAnsi" w:hAnsiTheme="minorHAnsi" w:cstheme="minorBidi"/>
-          <w:sz w:val="22"/>
-          <w:szCs w:val="22"/>
-        </w:rPr>
-        <w:t>readonly</w:t>
-      </w:r>
-      <w:proofErr w:type="spellEnd"/>
-      <w:r>
-        <w:rPr>
-          <w:rStyle w:val="HTMLCode"/>
-          <w:rFonts w:asciiTheme="minorHAnsi" w:eastAsiaTheme="minorHAnsi" w:hAnsiTheme="minorHAnsi" w:cstheme="minorBidi"/>
-          <w:sz w:val="22"/>
-          <w:szCs w:val="22"/>
-        </w:rPr>
-        <w:t xml:space="preserve"> field look differently</w:t>
-      </w:r>
-    </w:p>
-    <w:p>
-      <w:pPr>
-        <w:pStyle w:val="ListParagraph"/>
-        <w:numPr>
-          <w:ilvl w:val="1"/>
-          <w:numId w:val="3"/>
-        </w:numPr>
-        <w:jc w:val="both"/>
-        <w:rPr>
-          <w:rStyle w:val="HTMLCode"/>
-          <w:rFonts w:asciiTheme="minorHAnsi" w:eastAsiaTheme="minorHAnsi" w:hAnsiTheme="minorHAnsi" w:cstheme="minorBidi"/>
-          <w:sz w:val="22"/>
-          <w:szCs w:val="22"/>
-        </w:rPr>
-      </w:pPr>
-      <w:r>
-        <w:rPr>
-          <w:rStyle w:val="HTMLCode"/>
-          <w:rFonts w:asciiTheme="minorHAnsi" w:eastAsiaTheme="minorHAnsi" w:hAnsiTheme="minorHAnsi" w:cstheme="minorBidi"/>
-          <w:sz w:val="22"/>
-          <w:szCs w:val="22"/>
-        </w:rPr>
-        <w:t>Admin can change state and submitter when he creates new expense (Expenses/New Expense)</w:t>
-      </w:r>
-    </w:p>
-    <w:p>
-      <w:pPr>
-        <w:pStyle w:val="ListParagraph"/>
-        <w:numPr>
-          <w:ilvl w:val="1"/>
-          <w:numId w:val="3"/>
-        </w:numPr>
-        <w:jc w:val="both"/>
-        <w:rPr>
-          <w:rStyle w:val="HTMLCode"/>
-          <w:rFonts w:asciiTheme="minorHAnsi" w:eastAsiaTheme="minorHAnsi" w:hAnsiTheme="minorHAnsi" w:cstheme="minorBidi"/>
-          <w:sz w:val="22"/>
-          <w:szCs w:val="22"/>
-        </w:rPr>
-      </w:pPr>
-      <w:r>
-        <w:rPr>
-          <w:rStyle w:val="HTMLCode"/>
-          <w:rFonts w:asciiTheme="minorHAnsi" w:eastAsiaTheme="minorHAnsi" w:hAnsiTheme="minorHAnsi" w:cstheme="minorBidi"/>
-          <w:sz w:val="22"/>
-          <w:szCs w:val="22"/>
-        </w:rPr>
-        <w:t>Rename ‘Resources’ menu item to ‘Admin’ and move ‘Utilities’ menu item to admin</w:t>
-      </w:r>
-    </w:p>
-    <w:p>
-      <w:pPr>
-        <w:pStyle w:val="ListParagraph"/>
-        <w:numPr>
-          <w:ilvl w:val="1"/>
-          <w:numId w:val="3"/>
-        </w:numPr>
-        <w:jc w:val="both"/>
-        <w:rPr>
-          <w:rStyle w:val="HTMLCode"/>
-          <w:rFonts w:asciiTheme="minorHAnsi" w:eastAsiaTheme="minorHAnsi" w:hAnsiTheme="minorHAnsi" w:cstheme="minorBidi"/>
-          <w:sz w:val="22"/>
-          <w:szCs w:val="22"/>
-        </w:rPr>
-      </w:pPr>
-      <w:r>
-        <w:rPr>
-          <w:rStyle w:val="HTMLCode"/>
-          <w:rFonts w:eastAsiaTheme="majorEastAsia"/>
-        </w:rPr>
-        <w:t xml:space="preserve">Implement server side processing for </w:t>
-      </w:r>
-      <w:proofErr w:type="spellStart"/>
-      <w:r>
-        <w:rPr>
-          <w:rStyle w:val="HTMLCode"/>
-          <w:rFonts w:eastAsiaTheme="majorEastAsia"/>
-        </w:rPr>
-        <w:t>dataTables</w:t>
-      </w:r>
-      <w:proofErr w:type="spellEnd"/>
-    </w:p>
-    <w:p>
-      <w:pPr>
-        <w:pStyle w:val="ListParagraph"/>
-        <w:numPr>
-          <w:ilvl w:val="1"/>
-          <w:numId w:val="3"/>
-        </w:numPr>
-        <w:jc w:val="both"/>
-        <w:rPr>
-          <w:rStyle w:val="HTMLCode"/>
-          <w:rFonts w:asciiTheme="minorHAnsi" w:eastAsiaTheme="minorHAnsi" w:hAnsiTheme="minorHAnsi" w:cstheme="minorBidi"/>
-          <w:sz w:val="22"/>
-          <w:szCs w:val="22"/>
-        </w:rPr>
-      </w:pPr>
-      <w:r>
-        <w:rPr>
-          <w:rStyle w:val="HTMLCode"/>
-          <w:rFonts w:eastAsiaTheme="majorEastAsia"/>
-        </w:rPr>
-        <w:t>Identify records which cannot be deleted or edited. Add the functionality for it</w:t>
-      </w:r>
-    </w:p>
-    <w:p>
-      <w:pPr>
-        <w:pStyle w:val="ListParagraph"/>
-        <w:numPr>
-          <w:ilvl w:val="1"/>
-          <w:numId w:val="3"/>
-        </w:numPr>
-        <w:jc w:val="both"/>
-        <w:rPr>
-          <w:rStyle w:val="HTMLCode"/>
-          <w:rFonts w:asciiTheme="minorHAnsi" w:eastAsiaTheme="minorHAnsi" w:hAnsiTheme="minorHAnsi" w:cstheme="minorBidi"/>
-          <w:sz w:val="22"/>
-          <w:szCs w:val="22"/>
-        </w:rPr>
-      </w:pPr>
-      <w:r>
-        <w:rPr>
-          <w:rStyle w:val="HTMLCode"/>
-          <w:rFonts w:eastAsiaTheme="majorEastAsia"/>
-        </w:rPr>
-        <w:t>There is no ‘Please select’ line in select controls in Edit mode (New mode is fine, manager field in user is fine, too)</w:t>
-      </w:r>
-    </w:p>
-    <w:p>
-      <w:pPr>
-        <w:pStyle w:val="ListParagraph"/>
-        <w:numPr>
-          <w:ilvl w:val="1"/>
-          <w:numId w:val="3"/>
-        </w:numPr>
-        <w:jc w:val="both"/>
-        <w:rPr>
-          <w:rStyle w:val="HTMLCode"/>
-          <w:rFonts w:asciiTheme="minorHAnsi" w:eastAsiaTheme="minorHAnsi" w:hAnsiTheme="minorHAnsi" w:cstheme="minorBidi"/>
-          <w:sz w:val="22"/>
-          <w:szCs w:val="22"/>
-        </w:rPr>
-      </w:pPr>
-      <w:r>
-        <w:rPr>
-          <w:rStyle w:val="HTMLCode"/>
-          <w:rFonts w:eastAsiaTheme="majorEastAsia"/>
-        </w:rPr>
-        <w:t xml:space="preserve">Add Reject notification </w:t>
-      </w:r>
-      <w:proofErr w:type="spellStart"/>
-      <w:r>
-        <w:rPr>
-          <w:rStyle w:val="HTMLCode"/>
-          <w:rFonts w:eastAsiaTheme="majorEastAsia"/>
-        </w:rPr>
-        <w:t>feataure</w:t>
-      </w:r>
-      <w:proofErr w:type="spellEnd"/>
-    </w:p>
-    <w:p>
-      <w:pPr>
-        <w:pStyle w:val="ListParagraph"/>
-        <w:numPr>
-          <w:ilvl w:val="1"/>
-          <w:numId w:val="3"/>
-        </w:numPr>
-        <w:jc w:val="both"/>
-        <w:rPr>
-          <w:rStyle w:val="HTMLCode"/>
-          <w:rFonts w:asciiTheme="minorHAnsi" w:eastAsiaTheme="minorHAnsi" w:hAnsiTheme="minorHAnsi" w:cstheme="minorBidi"/>
-          <w:sz w:val="22"/>
-          <w:szCs w:val="22"/>
-        </w:rPr>
-      </w:pPr>
-      <w:r>
-        <w:rPr>
-          <w:rStyle w:val="HTMLCode"/>
-          <w:rFonts w:asciiTheme="minorHAnsi" w:eastAsiaTheme="minorHAnsi" w:hAnsiTheme="minorHAnsi" w:cstheme="minorBidi"/>
-          <w:sz w:val="22"/>
-          <w:szCs w:val="22"/>
-        </w:rPr>
-        <w:t>Add feature to logically delete a user</w:t>
-      </w:r>
-      <w:r>
-        <w:rPr>
-          <w:rStyle w:val="HTMLCode"/>
-          <w:rFonts w:asciiTheme="minorHAnsi" w:eastAsiaTheme="minorHAnsi" w:hAnsiTheme="minorHAnsi" w:cstheme="minorBidi"/>
-          <w:sz w:val="22"/>
-          <w:szCs w:val="22"/>
-        </w:rPr>
-        <w:t xml:space="preserve"> </w:t>
-      </w:r>
-    </w:p>
-    <w:p>
-      <w:pPr>
-        <w:pStyle w:val="ListParagraph"/>
-        <w:numPr>
-          <w:ilvl w:val="1"/>
-          <w:numId w:val="3"/>
-        </w:numPr>
-        <w:jc w:val="both"/>
-        <w:rPr>
-          <w:rStyle w:val="HTMLCode"/>
-          <w:rFonts w:asciiTheme="minorHAnsi" w:eastAsiaTheme="minorHAnsi" w:hAnsiTheme="minorHAnsi" w:cstheme="minorBidi"/>
-          <w:sz w:val="22"/>
-          <w:szCs w:val="22"/>
-        </w:rPr>
-      </w:pPr>
-      <w:r>
-        <w:rPr>
-          <w:rStyle w:val="HTMLCode"/>
-          <w:rFonts w:asciiTheme="minorHAnsi" w:eastAsiaTheme="minorHAnsi" w:hAnsiTheme="minorHAnsi" w:cstheme="minorBidi"/>
-          <w:sz w:val="22"/>
-          <w:szCs w:val="22"/>
-        </w:rPr>
-        <w:t>Add attachment feature</w:t>
-      </w:r>
-    </w:p>
-    <w:p>
-      <w:pPr>
-        <w:ind w:left="360"/>
-        <w:jc w:val="both"/>
-      </w:pPr>
-    </w:p>
-    <w:p>
-      <w:pPr>
-        <w:pStyle w:val="ListParagraph"/>
-        <w:numPr>
-          <w:ilvl w:val="0"/>
-          <w:numId w:val="3"/>
-        </w:numPr>
-        <w:jc w:val="both"/>
-      </w:pPr>
-      <w:r>
-        <w:t>High</w:t>
       </w:r>
     </w:p>
     <w:p>

</xml_diff>

<commit_message>
disallow to change expense statuses
</commit_message>
<xml_diff>
--- a/doc/ToDo.docx
+++ b/doc/ToDo.docx
@@ -393,7 +393,7 @@
           <w:sz w:val="22"/>
           <w:szCs w:val="22"/>
         </w:rPr>
-        <w:t>Admin can change state and submitter when he creates new expense (Expenses/New Expense)</w:t>
+        <w:t>Rename ‘Resources’ menu item to ‘Admin’ and move ‘Utilities’ menu item to admin</w:t>
       </w:r>
     </w:p>
     <w:p>
@@ -414,12 +414,19 @@
       <w:r>
         <w:rPr>
           <w:rStyle w:val="HTMLCode"/>
-          <w:rFonts w:asciiTheme="minorHAnsi" w:eastAsiaTheme="minorHAnsi" w:hAnsiTheme="minorHAnsi" w:cstheme="minorBidi"/>
-          <w:sz w:val="22"/>
-          <w:szCs w:val="22"/>
-        </w:rPr>
-        <w:t>Rename ‘Resources’ menu item to ‘Admin’ and move ‘Utilities’ menu item to admin</w:t>
-      </w:r>
+          <w:rFonts w:eastAsiaTheme="majorEastAsia"/>
+        </w:rPr>
+        <w:t xml:space="preserve">Implement server side processing for </w:t>
+      </w:r>
+      <w:proofErr w:type="spellStart"/>
+      <w:r>
+        <w:rPr>
+          <w:rStyle w:val="HTMLCode"/>
+          <w:rFonts w:eastAsiaTheme="majorEastAsia"/>
+        </w:rPr>
+        <w:t>dataTables</w:t>
+      </w:r>
+      <w:proofErr w:type="spellEnd"/>
     </w:p>
     <w:p>
       <w:pPr>
@@ -441,7 +448,30 @@
           <w:rStyle w:val="HTMLCode"/>
           <w:rFonts w:eastAsiaTheme="majorEastAsia"/>
         </w:rPr>
-        <w:t xml:space="preserve">Implement server side processing for </w:t>
+        <w:t>There is no ‘Please select’ line in select controls in Edit mode (New mode is fine, manager field in user is fine, too)</w:t>
+      </w:r>
+    </w:p>
+    <w:p>
+      <w:pPr>
+        <w:pStyle w:val="ListParagraph"/>
+        <w:numPr>
+          <w:ilvl w:val="1"/>
+          <w:numId w:val="3"/>
+        </w:numPr>
+        <w:jc w:val="both"/>
+        <w:rPr>
+          <w:rStyle w:val="HTMLCode"/>
+          <w:rFonts w:asciiTheme="minorHAnsi" w:eastAsiaTheme="minorHAnsi" w:hAnsiTheme="minorHAnsi" w:cstheme="minorBidi"/>
+          <w:sz w:val="22"/>
+          <w:szCs w:val="22"/>
+        </w:rPr>
+      </w:pPr>
+      <w:r>
+        <w:rPr>
+          <w:rStyle w:val="HTMLCode"/>
+          <w:rFonts w:eastAsiaTheme="majorEastAsia"/>
+        </w:rPr>
+        <w:t xml:space="preserve">Add Reject notification </w:t>
       </w:r>
       <w:proofErr w:type="spellStart"/>
       <w:r>
@@ -449,7 +479,7 @@
           <w:rStyle w:val="HTMLCode"/>
           <w:rFonts w:eastAsiaTheme="majorEastAsia"/>
         </w:rPr>
-        <w:t>dataTables</w:t>
+        <w:t>feataure</w:t>
       </w:r>
       <w:proofErr w:type="spellEnd"/>
     </w:p>
@@ -471,167 +501,112 @@
       <w:r>
         <w:rPr>
           <w:rStyle w:val="HTMLCode"/>
+          <w:rFonts w:asciiTheme="minorHAnsi" w:eastAsiaTheme="minorHAnsi" w:hAnsiTheme="minorHAnsi" w:cstheme="minorBidi"/>
+          <w:sz w:val="22"/>
+          <w:szCs w:val="22"/>
+        </w:rPr>
+        <w:t>Add feature to logically delete a user</w:t>
+      </w:r>
+      <w:r>
+        <w:rPr>
+          <w:rStyle w:val="HTMLCode"/>
+          <w:rFonts w:asciiTheme="minorHAnsi" w:eastAsiaTheme="minorHAnsi" w:hAnsiTheme="minorHAnsi" w:cstheme="minorBidi"/>
+          <w:sz w:val="22"/>
+          <w:szCs w:val="22"/>
+        </w:rPr>
+        <w:t xml:space="preserve"> </w:t>
+      </w:r>
+    </w:p>
+    <w:p>
+      <w:pPr>
+        <w:pStyle w:val="ListParagraph"/>
+        <w:numPr>
+          <w:ilvl w:val="1"/>
+          <w:numId w:val="3"/>
+        </w:numPr>
+        <w:jc w:val="both"/>
+        <w:rPr>
+          <w:rStyle w:val="HTMLCode"/>
+          <w:rFonts w:asciiTheme="minorHAnsi" w:eastAsiaTheme="minorHAnsi" w:hAnsiTheme="minorHAnsi" w:cstheme="minorBidi"/>
+          <w:sz w:val="22"/>
+          <w:szCs w:val="22"/>
+        </w:rPr>
+      </w:pPr>
+      <w:r>
+        <w:rPr>
+          <w:rStyle w:val="HTMLCode"/>
+          <w:rFonts w:asciiTheme="minorHAnsi" w:eastAsiaTheme="minorHAnsi" w:hAnsiTheme="minorHAnsi" w:cstheme="minorBidi"/>
+          <w:sz w:val="22"/>
+          <w:szCs w:val="22"/>
+        </w:rPr>
+        <w:t>Add attachment feature</w:t>
+      </w:r>
+    </w:p>
+    <w:p>
+      <w:pPr>
+        <w:ind w:left="360"/>
+        <w:jc w:val="both"/>
+      </w:pPr>
+    </w:p>
+    <w:p>
+      <w:pPr>
+        <w:pStyle w:val="ListParagraph"/>
+        <w:numPr>
+          <w:ilvl w:val="0"/>
+          <w:numId w:val="3"/>
+        </w:numPr>
+        <w:jc w:val="both"/>
+      </w:pPr>
+      <w:r>
+        <w:t>High</w:t>
+      </w:r>
+    </w:p>
+    <w:p>
+      <w:pPr>
+        <w:pStyle w:val="ListParagraph"/>
+        <w:numPr>
+          <w:ilvl w:val="1"/>
+          <w:numId w:val="3"/>
+        </w:numPr>
+        <w:jc w:val="both"/>
+        <w:rPr>
+          <w:rStyle w:val="HTMLCode"/>
+          <w:rFonts w:asciiTheme="minorHAnsi" w:eastAsiaTheme="minorHAnsi" w:hAnsiTheme="minorHAnsi" w:cstheme="minorBidi"/>
+          <w:sz w:val="22"/>
+          <w:szCs w:val="22"/>
+        </w:rPr>
+      </w:pPr>
+      <w:r>
+        <w:rPr>
+          <w:rStyle w:val="HTMLCode"/>
+          <w:rFonts w:asciiTheme="minorHAnsi" w:eastAsiaTheme="minorHAnsi" w:hAnsiTheme="minorHAnsi" w:cstheme="minorBidi"/>
+          <w:sz w:val="22"/>
+          <w:szCs w:val="22"/>
+        </w:rPr>
+        <w:t>Money fields (advance pay) should display cents in the forms</w:t>
+      </w:r>
+    </w:p>
+    <w:p>
+      <w:pPr>
+        <w:pStyle w:val="ListParagraph"/>
+        <w:numPr>
+          <w:ilvl w:val="1"/>
+          <w:numId w:val="3"/>
+        </w:numPr>
+        <w:jc w:val="both"/>
+        <w:rPr>
+          <w:rStyle w:val="HTMLCode"/>
+          <w:rFonts w:asciiTheme="minorHAnsi" w:eastAsiaTheme="minorHAnsi" w:hAnsiTheme="minorHAnsi" w:cstheme="minorBidi"/>
+          <w:sz w:val="22"/>
+          <w:szCs w:val="22"/>
+        </w:rPr>
+      </w:pPr>
+      <w:r>
+        <w:rPr>
+          <w:rStyle w:val="HTMLCode"/>
           <w:rFonts w:eastAsiaTheme="majorEastAsia"/>
         </w:rPr>
         <w:t>Identify records which cannot be deleted or edited. Add the functionality for it</w:t>
-      </w:r>
-    </w:p>
-    <w:p>
-      <w:pPr>
-        <w:pStyle w:val="ListParagraph"/>
-        <w:numPr>
-          <w:ilvl w:val="1"/>
-          <w:numId w:val="3"/>
-        </w:numPr>
-        <w:jc w:val="both"/>
-        <w:rPr>
-          <w:rStyle w:val="HTMLCode"/>
-          <w:rFonts w:asciiTheme="minorHAnsi" w:eastAsiaTheme="minorHAnsi" w:hAnsiTheme="minorHAnsi" w:cstheme="minorBidi"/>
-          <w:sz w:val="22"/>
-          <w:szCs w:val="22"/>
-        </w:rPr>
-      </w:pPr>
-      <w:r>
-        <w:rPr>
-          <w:rStyle w:val="HTMLCode"/>
-          <w:rFonts w:eastAsiaTheme="majorEastAsia"/>
-        </w:rPr>
-        <w:t>There is no ‘Please select’ line in select controls in Edit mode (New mode is fine, manager field in user is fine, too)</w:t>
-      </w:r>
-    </w:p>
-    <w:p>
-      <w:pPr>
-        <w:pStyle w:val="ListParagraph"/>
-        <w:numPr>
-          <w:ilvl w:val="1"/>
-          <w:numId w:val="3"/>
-        </w:numPr>
-        <w:jc w:val="both"/>
-        <w:rPr>
-          <w:rStyle w:val="HTMLCode"/>
-          <w:rFonts w:asciiTheme="minorHAnsi" w:eastAsiaTheme="minorHAnsi" w:hAnsiTheme="minorHAnsi" w:cstheme="minorBidi"/>
-          <w:sz w:val="22"/>
-          <w:szCs w:val="22"/>
-        </w:rPr>
-      </w:pPr>
-      <w:r>
-        <w:rPr>
-          <w:rStyle w:val="HTMLCode"/>
-          <w:rFonts w:eastAsiaTheme="majorEastAsia"/>
-        </w:rPr>
-        <w:t xml:space="preserve">Add Reject notification </w:t>
-      </w:r>
-      <w:proofErr w:type="spellStart"/>
-      <w:r>
-        <w:rPr>
-          <w:rStyle w:val="HTMLCode"/>
-          <w:rFonts w:eastAsiaTheme="majorEastAsia"/>
-        </w:rPr>
-        <w:t>feataure</w:t>
-      </w:r>
-      <w:proofErr w:type="spellEnd"/>
-    </w:p>
-    <w:p>
-      <w:pPr>
-        <w:pStyle w:val="ListParagraph"/>
-        <w:numPr>
-          <w:ilvl w:val="1"/>
-          <w:numId w:val="3"/>
-        </w:numPr>
-        <w:jc w:val="both"/>
-        <w:rPr>
-          <w:rStyle w:val="HTMLCode"/>
-          <w:rFonts w:asciiTheme="minorHAnsi" w:eastAsiaTheme="minorHAnsi" w:hAnsiTheme="minorHAnsi" w:cstheme="minorBidi"/>
-          <w:sz w:val="22"/>
-          <w:szCs w:val="22"/>
-        </w:rPr>
-      </w:pPr>
-      <w:r>
-        <w:rPr>
-          <w:rStyle w:val="HTMLCode"/>
-          <w:rFonts w:asciiTheme="minorHAnsi" w:eastAsiaTheme="minorHAnsi" w:hAnsiTheme="minorHAnsi" w:cstheme="minorBidi"/>
-          <w:sz w:val="22"/>
-          <w:szCs w:val="22"/>
-        </w:rPr>
-        <w:t>Add feature to logically delete a user</w:t>
-      </w:r>
-      <w:r>
-        <w:rPr>
-          <w:rStyle w:val="HTMLCode"/>
-          <w:rFonts w:asciiTheme="minorHAnsi" w:eastAsiaTheme="minorHAnsi" w:hAnsiTheme="minorHAnsi" w:cstheme="minorBidi"/>
-          <w:sz w:val="22"/>
-          <w:szCs w:val="22"/>
-        </w:rPr>
-        <w:t xml:space="preserve"> </w:t>
-      </w:r>
-    </w:p>
-    <w:p>
-      <w:pPr>
-        <w:pStyle w:val="ListParagraph"/>
-        <w:numPr>
-          <w:ilvl w:val="1"/>
-          <w:numId w:val="3"/>
-        </w:numPr>
-        <w:jc w:val="both"/>
-        <w:rPr>
-          <w:rStyle w:val="HTMLCode"/>
-          <w:rFonts w:asciiTheme="minorHAnsi" w:eastAsiaTheme="minorHAnsi" w:hAnsiTheme="minorHAnsi" w:cstheme="minorBidi"/>
-          <w:sz w:val="22"/>
-          <w:szCs w:val="22"/>
-        </w:rPr>
-      </w:pPr>
-      <w:r>
-        <w:rPr>
-          <w:rStyle w:val="HTMLCode"/>
-          <w:rFonts w:asciiTheme="minorHAnsi" w:eastAsiaTheme="minorHAnsi" w:hAnsiTheme="minorHAnsi" w:cstheme="minorBidi"/>
-          <w:sz w:val="22"/>
-          <w:szCs w:val="22"/>
-        </w:rPr>
-        <w:t>Add attachment feature</w:t>
-      </w:r>
-    </w:p>
-    <w:p>
-      <w:pPr>
-        <w:ind w:left="360"/>
-        <w:jc w:val="both"/>
-      </w:pPr>
-    </w:p>
-    <w:p>
-      <w:pPr>
-        <w:pStyle w:val="ListParagraph"/>
-        <w:numPr>
-          <w:ilvl w:val="0"/>
-          <w:numId w:val="3"/>
-        </w:numPr>
-        <w:jc w:val="both"/>
-      </w:pPr>
-      <w:r>
-        <w:t>High</w:t>
-      </w:r>
-    </w:p>
-    <w:p>
-      <w:pPr>
-        <w:pStyle w:val="ListParagraph"/>
-        <w:numPr>
-          <w:ilvl w:val="1"/>
-          <w:numId w:val="3"/>
-        </w:numPr>
-        <w:jc w:val="both"/>
-        <w:rPr>
-          <w:rStyle w:val="HTMLCode"/>
-          <w:rFonts w:asciiTheme="minorHAnsi" w:eastAsiaTheme="minorHAnsi" w:hAnsiTheme="minorHAnsi" w:cstheme="minorBidi"/>
-          <w:sz w:val="22"/>
-          <w:szCs w:val="22"/>
-        </w:rPr>
-      </w:pPr>
-      <w:r>
-        <w:rPr>
-          <w:rStyle w:val="HTMLCode"/>
-          <w:rFonts w:asciiTheme="minorHAnsi" w:eastAsiaTheme="minorHAnsi" w:hAnsiTheme="minorHAnsi" w:cstheme="minorBidi"/>
-          <w:sz w:val="22"/>
-          <w:szCs w:val="22"/>
-        </w:rPr>
-        <w:t>Money fields (advance pay) should display cents in the forms</w:t>
       </w:r>
     </w:p>
     <w:p>

</xml_diff>

<commit_message>
disallow to manage user types
</commit_message>
<xml_diff>
--- a/doc/ToDo.docx
+++ b/doc/ToDo.docx
@@ -584,29 +584,6 @@
           <w:szCs w:val="22"/>
         </w:rPr>
         <w:t>Money fields (advance pay) should display cents in the forms</w:t>
-      </w:r>
-    </w:p>
-    <w:p>
-      <w:pPr>
-        <w:pStyle w:val="ListParagraph"/>
-        <w:numPr>
-          <w:ilvl w:val="1"/>
-          <w:numId w:val="3"/>
-        </w:numPr>
-        <w:jc w:val="both"/>
-        <w:rPr>
-          <w:rStyle w:val="HTMLCode"/>
-          <w:rFonts w:asciiTheme="minorHAnsi" w:eastAsiaTheme="minorHAnsi" w:hAnsiTheme="minorHAnsi" w:cstheme="minorBidi"/>
-          <w:sz w:val="22"/>
-          <w:szCs w:val="22"/>
-        </w:rPr>
-      </w:pPr>
-      <w:r>
-        <w:rPr>
-          <w:rStyle w:val="HTMLCode"/>
-          <w:rFonts w:eastAsiaTheme="majorEastAsia"/>
-        </w:rPr>
-        <w:t>Identify records which cannot be deleted or edited. Add the functionality for it</w:t>
       </w:r>
     </w:p>
     <w:p>

</xml_diff>

<commit_message>
Remove 'Edit' link from view forms
</commit_message>
<xml_diff>
--- a/doc/ToDo.docx
+++ b/doc/ToDo.docx
@@ -569,12 +569,6 @@
           <w:numId w:val="3"/>
         </w:numPr>
         <w:jc w:val="both"/>
-        <w:rPr>
-          <w:rStyle w:val="HTMLCode"/>
-          <w:rFonts w:asciiTheme="minorHAnsi" w:eastAsiaTheme="minorHAnsi" w:hAnsiTheme="minorHAnsi" w:cstheme="minorBidi"/>
-          <w:sz w:val="22"/>
-          <w:szCs w:val="22"/>
-        </w:rPr>
       </w:pPr>
       <w:r>
         <w:rPr>
@@ -584,23 +578,6 @@
           <w:szCs w:val="22"/>
         </w:rPr>
         <w:t>Money fields (advance pay) should display cents in the forms</w:t>
-      </w:r>
-    </w:p>
-    <w:p>
-      <w:pPr>
-        <w:pStyle w:val="ListParagraph"/>
-        <w:numPr>
-          <w:ilvl w:val="1"/>
-          <w:numId w:val="3"/>
-        </w:numPr>
-        <w:jc w:val="both"/>
-      </w:pPr>
-      <w:r>
-        <w:rPr>
-          <w:rStyle w:val="HTMLCode"/>
-          <w:rFonts w:eastAsiaTheme="majorEastAsia"/>
-        </w:rPr>
-        <w:t>Disable edit button in appropriate expense view screen</w:t>
       </w:r>
     </w:p>
     <w:sectPr>

</xml_diff>

<commit_message>
add column alignment to data grids
</commit_message>
<xml_diff>
--- a/doc/ToDo.docx
+++ b/doc/ToDo.docx
@@ -350,17 +350,15 @@
         </w:rPr>
         <w:t xml:space="preserve">In MS Explorer disabled and </w:t>
       </w:r>
-      <w:proofErr w:type="spellStart"/>
-      <w:r>
-        <w:rPr>
-          <w:rStyle w:val="HTMLCode"/>
-          <w:rFonts w:asciiTheme="minorHAnsi" w:eastAsiaTheme="minorHAnsi" w:hAnsiTheme="minorHAnsi" w:cstheme="minorBidi"/>
-          <w:sz w:val="22"/>
-          <w:szCs w:val="22"/>
-        </w:rPr>
-        <w:t>readonly</w:t>
-      </w:r>
-      <w:proofErr w:type="spellEnd"/>
+      <w:r>
+        <w:rPr>
+          <w:rStyle w:val="HTMLCode"/>
+          <w:rFonts w:asciiTheme="minorHAnsi" w:eastAsiaTheme="minorHAnsi" w:hAnsiTheme="minorHAnsi" w:cstheme="minorBidi"/>
+          <w:sz w:val="22"/>
+          <w:szCs w:val="22"/>
+        </w:rPr>
+        <w:t>read-only</w:t>
+      </w:r>
       <w:r>
         <w:rPr>
           <w:rStyle w:val="HTMLCode"/>
@@ -416,17 +414,31 @@
           <w:rStyle w:val="HTMLCode"/>
           <w:rFonts w:eastAsiaTheme="majorEastAsia"/>
         </w:rPr>
-        <w:t xml:space="preserve">Implement server side processing for </w:t>
-      </w:r>
-      <w:proofErr w:type="spellStart"/>
+        <w:t>Implement server side processing for dataTables</w:t>
+      </w:r>
+    </w:p>
+    <w:p>
+      <w:pPr>
+        <w:pStyle w:val="ListParagraph"/>
+        <w:numPr>
+          <w:ilvl w:val="1"/>
+          <w:numId w:val="3"/>
+        </w:numPr>
+        <w:jc w:val="both"/>
+        <w:rPr>
+          <w:rStyle w:val="HTMLCode"/>
+          <w:rFonts w:asciiTheme="minorHAnsi" w:eastAsiaTheme="minorHAnsi" w:hAnsiTheme="minorHAnsi" w:cstheme="minorBidi"/>
+          <w:sz w:val="22"/>
+          <w:szCs w:val="22"/>
+        </w:rPr>
+      </w:pPr>
       <w:r>
         <w:rPr>
           <w:rStyle w:val="HTMLCode"/>
           <w:rFonts w:eastAsiaTheme="majorEastAsia"/>
         </w:rPr>
-        <w:t>dataTables</w:t>
-      </w:r>
-      <w:proofErr w:type="spellEnd"/>
+        <w:t>There is no ‘Please select’ line in select controls in Edit mode (New mode is fine, manager field in user is fine, too)</w:t>
+      </w:r>
     </w:p>
     <w:p>
       <w:pPr>
@@ -448,40 +460,15 @@
           <w:rStyle w:val="HTMLCode"/>
           <w:rFonts w:eastAsiaTheme="majorEastAsia"/>
         </w:rPr>
-        <w:t>There is no ‘Please select’ line in select controls in Edit mode (New mode is fine, manager field in user is fine, too)</w:t>
-      </w:r>
-    </w:p>
-    <w:p>
-      <w:pPr>
-        <w:pStyle w:val="ListParagraph"/>
-        <w:numPr>
-          <w:ilvl w:val="1"/>
-          <w:numId w:val="3"/>
-        </w:numPr>
-        <w:jc w:val="both"/>
-        <w:rPr>
-          <w:rStyle w:val="HTMLCode"/>
-          <w:rFonts w:asciiTheme="minorHAnsi" w:eastAsiaTheme="minorHAnsi" w:hAnsiTheme="minorHAnsi" w:cstheme="minorBidi"/>
-          <w:sz w:val="22"/>
-          <w:szCs w:val="22"/>
-        </w:rPr>
-      </w:pPr>
+        <w:t xml:space="preserve">Add Reject notification </w:t>
+      </w:r>
       <w:r>
         <w:rPr>
           <w:rStyle w:val="HTMLCode"/>
           <w:rFonts w:eastAsiaTheme="majorEastAsia"/>
         </w:rPr>
-        <w:t xml:space="preserve">Add Reject notification </w:t>
-      </w:r>
-      <w:proofErr w:type="spellStart"/>
-      <w:r>
-        <w:rPr>
-          <w:rStyle w:val="HTMLCode"/>
-          <w:rFonts w:eastAsiaTheme="majorEastAsia"/>
-        </w:rPr>
-        <w:t>feataure</w:t>
-      </w:r>
-      <w:proofErr w:type="spellEnd"/>
+        <w:t>feature</w:t>
+      </w:r>
     </w:p>
     <w:p>
       <w:pPr>

</xml_diff>

<commit_message>
make expense for in expense_details view nicer
</commit_message>
<xml_diff>
--- a/doc/ToDo.docx
+++ b/doc/ToDo.docx
@@ -66,29 +66,6 @@
           <w:rFonts w:eastAsiaTheme="majorEastAsia"/>
         </w:rPr>
         <w:t>Account\Settings doesn’t work</w:t>
-      </w:r>
-    </w:p>
-    <w:p>
-      <w:pPr>
-        <w:pStyle w:val="ListParagraph"/>
-        <w:numPr>
-          <w:ilvl w:val="1"/>
-          <w:numId w:val="3"/>
-        </w:numPr>
-        <w:jc w:val="both"/>
-        <w:rPr>
-          <w:rStyle w:val="HTMLCode"/>
-          <w:rFonts w:asciiTheme="minorHAnsi" w:eastAsiaTheme="minorHAnsi" w:hAnsiTheme="minorHAnsi" w:cstheme="minorBidi"/>
-          <w:sz w:val="22"/>
-          <w:szCs w:val="22"/>
-        </w:rPr>
-      </w:pPr>
-      <w:r>
-        <w:rPr>
-          <w:rStyle w:val="HTMLCode"/>
-          <w:rFonts w:eastAsiaTheme="majorEastAsia"/>
-        </w:rPr>
-        <w:t>Input controls move to next row when there is an error on the form (with FF and explorer only, chrome is fine)</w:t>
       </w:r>
     </w:p>
     <w:p>
@@ -344,29 +321,9 @@
       <w:r>
         <w:rPr>
           <w:rStyle w:val="HTMLCode"/>
-          <w:rFonts w:asciiTheme="minorHAnsi" w:eastAsiaTheme="minorHAnsi" w:hAnsiTheme="minorHAnsi" w:cstheme="minorBidi"/>
-          <w:sz w:val="22"/>
-          <w:szCs w:val="22"/>
-        </w:rPr>
-        <w:t xml:space="preserve">In MS Explorer disabled and </w:t>
-      </w:r>
-      <w:r>
-        <w:rPr>
-          <w:rStyle w:val="HTMLCode"/>
-          <w:rFonts w:asciiTheme="minorHAnsi" w:eastAsiaTheme="minorHAnsi" w:hAnsiTheme="minorHAnsi" w:cstheme="minorBidi"/>
-          <w:sz w:val="22"/>
-          <w:szCs w:val="22"/>
-        </w:rPr>
-        <w:t>read-only</w:t>
-      </w:r>
-      <w:r>
-        <w:rPr>
-          <w:rStyle w:val="HTMLCode"/>
-          <w:rFonts w:asciiTheme="minorHAnsi" w:eastAsiaTheme="minorHAnsi" w:hAnsiTheme="minorHAnsi" w:cstheme="minorBidi"/>
-          <w:sz w:val="22"/>
-          <w:szCs w:val="22"/>
-        </w:rPr>
-        <w:t xml:space="preserve"> field look differently</w:t>
+          <w:rFonts w:eastAsiaTheme="majorEastAsia"/>
+        </w:rPr>
+        <w:t>Implement server side processing for dataTables</w:t>
       </w:r>
     </w:p>
     <w:p>
@@ -387,11 +344,16 @@
       <w:r>
         <w:rPr>
           <w:rStyle w:val="HTMLCode"/>
-          <w:rFonts w:asciiTheme="minorHAnsi" w:eastAsiaTheme="minorHAnsi" w:hAnsiTheme="minorHAnsi" w:cstheme="minorBidi"/>
-          <w:sz w:val="22"/>
-          <w:szCs w:val="22"/>
-        </w:rPr>
-        <w:t>Rename ‘Resources’ menu item to ‘Admin’ and move ‘Utilities’ menu item to admin</w:t>
+          <w:rFonts w:eastAsiaTheme="majorEastAsia"/>
+        </w:rPr>
+        <w:t xml:space="preserve">Add Reject notification </w:t>
+      </w:r>
+      <w:r>
+        <w:rPr>
+          <w:rStyle w:val="HTMLCode"/>
+          <w:rFonts w:eastAsiaTheme="majorEastAsia"/>
+        </w:rPr>
+        <w:t>feature</w:t>
       </w:r>
     </w:p>
     <w:p>
@@ -412,9 +374,20 @@
       <w:r>
         <w:rPr>
           <w:rStyle w:val="HTMLCode"/>
-          <w:rFonts w:eastAsiaTheme="majorEastAsia"/>
-        </w:rPr>
-        <w:t>Implement server side processing for dataTables</w:t>
+          <w:rFonts w:asciiTheme="minorHAnsi" w:eastAsiaTheme="minorHAnsi" w:hAnsiTheme="minorHAnsi" w:cstheme="minorBidi"/>
+          <w:sz w:val="22"/>
+          <w:szCs w:val="22"/>
+        </w:rPr>
+        <w:t>Add feature to logically delete a user</w:t>
+      </w:r>
+      <w:r>
+        <w:rPr>
+          <w:rStyle w:val="HTMLCode"/>
+          <w:rFonts w:asciiTheme="minorHAnsi" w:eastAsiaTheme="minorHAnsi" w:hAnsiTheme="minorHAnsi" w:cstheme="minorBidi"/>
+          <w:sz w:val="22"/>
+          <w:szCs w:val="22"/>
+        </w:rPr>
+        <w:t xml:space="preserve"> </w:t>
       </w:r>
     </w:p>
     <w:p>
@@ -435,9 +408,30 @@
       <w:r>
         <w:rPr>
           <w:rStyle w:val="HTMLCode"/>
-          <w:rFonts w:eastAsiaTheme="majorEastAsia"/>
-        </w:rPr>
-        <w:t>There is no ‘Please select’ line in select controls in Edit mode (New mode is fine, manager field in user is fine, too)</w:t>
+          <w:rFonts w:asciiTheme="minorHAnsi" w:eastAsiaTheme="minorHAnsi" w:hAnsiTheme="minorHAnsi" w:cstheme="minorBidi"/>
+          <w:sz w:val="22"/>
+          <w:szCs w:val="22"/>
+        </w:rPr>
+        <w:t>Add attachment feature</w:t>
+      </w:r>
+    </w:p>
+    <w:p>
+      <w:pPr>
+        <w:ind w:left="360"/>
+        <w:jc w:val="both"/>
+      </w:pPr>
+    </w:p>
+    <w:p>
+      <w:pPr>
+        <w:pStyle w:val="ListParagraph"/>
+        <w:numPr>
+          <w:ilvl w:val="0"/>
+          <w:numId w:val="3"/>
+        </w:numPr>
+        <w:jc w:val="both"/>
+      </w:pPr>
+      <w:r>
+        <w:t>High</w:t>
       </w:r>
     </w:p>
     <w:p>
@@ -458,16 +452,11 @@
       <w:r>
         <w:rPr>
           <w:rStyle w:val="HTMLCode"/>
-          <w:rFonts w:eastAsiaTheme="majorEastAsia"/>
-        </w:rPr>
-        <w:t xml:space="preserve">Add Reject notification </w:t>
-      </w:r>
-      <w:r>
-        <w:rPr>
-          <w:rStyle w:val="HTMLCode"/>
-          <w:rFonts w:eastAsiaTheme="majorEastAsia"/>
-        </w:rPr>
-        <w:t>feature</w:t>
+          <w:rFonts w:asciiTheme="minorHAnsi" w:eastAsiaTheme="minorHAnsi" w:hAnsiTheme="minorHAnsi" w:cstheme="minorBidi"/>
+          <w:sz w:val="22"/>
+          <w:szCs w:val="22"/>
+        </w:rPr>
+        <w:t>In MS Explorer disabled and read-only field look differently</w:t>
       </w:r>
     </w:p>
     <w:p>
@@ -488,20 +477,9 @@
       <w:r>
         <w:rPr>
           <w:rStyle w:val="HTMLCode"/>
-          <w:rFonts w:asciiTheme="minorHAnsi" w:eastAsiaTheme="minorHAnsi" w:hAnsiTheme="minorHAnsi" w:cstheme="minorBidi"/>
-          <w:sz w:val="22"/>
-          <w:szCs w:val="22"/>
-        </w:rPr>
-        <w:t>Add feature to logically delete a user</w:t>
-      </w:r>
-      <w:r>
-        <w:rPr>
-          <w:rStyle w:val="HTMLCode"/>
-          <w:rFonts w:asciiTheme="minorHAnsi" w:eastAsiaTheme="minorHAnsi" w:hAnsiTheme="minorHAnsi" w:cstheme="minorBidi"/>
-          <w:sz w:val="22"/>
-          <w:szCs w:val="22"/>
-        </w:rPr>
-        <w:t xml:space="preserve"> </w:t>
+          <w:rFonts w:eastAsiaTheme="majorEastAsia"/>
+        </w:rPr>
+        <w:t>Input controls move to next row when there is an error on the form (with FF and explorer only, chrome is fine)</w:t>
       </w:r>
     </w:p>
     <w:p>
@@ -526,45 +504,7 @@
           <w:sz w:val="22"/>
           <w:szCs w:val="22"/>
         </w:rPr>
-        <w:t>Add attachment feature</w:t>
-      </w:r>
-    </w:p>
-    <w:p>
-      <w:pPr>
-        <w:ind w:left="360"/>
-        <w:jc w:val="both"/>
-      </w:pPr>
-    </w:p>
-    <w:p>
-      <w:pPr>
-        <w:pStyle w:val="ListParagraph"/>
-        <w:numPr>
-          <w:ilvl w:val="0"/>
-          <w:numId w:val="3"/>
-        </w:numPr>
-        <w:jc w:val="both"/>
-      </w:pPr>
-      <w:r>
-        <w:t>High</w:t>
-      </w:r>
-    </w:p>
-    <w:p>
-      <w:pPr>
-        <w:pStyle w:val="ListParagraph"/>
-        <w:numPr>
-          <w:ilvl w:val="1"/>
-          <w:numId w:val="3"/>
-        </w:numPr>
-        <w:jc w:val="both"/>
-      </w:pPr>
-      <w:r>
-        <w:rPr>
-          <w:rStyle w:val="HTMLCode"/>
-          <w:rFonts w:asciiTheme="minorHAnsi" w:eastAsiaTheme="minorHAnsi" w:hAnsiTheme="minorHAnsi" w:cstheme="minorBidi"/>
-          <w:sz w:val="22"/>
-          <w:szCs w:val="22"/>
-        </w:rPr>
-        <w:t>Money fields (advance pay) should display cents in the forms</w:t>
+        <w:t>Rename ‘Resources’ menu item to ‘Admin’ and move ‘Utilities’ menu item to admin</w:t>
       </w:r>
     </w:p>
     <w:sectPr>

</xml_diff>

<commit_message>
convert disabled selection fields to read only text fields
</commit_message>
<xml_diff>
--- a/doc/ToDo.docx
+++ b/doc/ToDo.docx
@@ -286,6 +286,27 @@
     <w:p>
       <w:pPr>
         <w:pStyle w:val="ListParagraph"/>
+        <w:numPr>
+          <w:ilvl w:val="1"/>
+          <w:numId w:val="3"/>
+        </w:numPr>
+        <w:jc w:val="both"/>
+      </w:pPr>
+      <w:r>
+        <w:t xml:space="preserve">It is not possible to clear selection field during editing the record, for example </w:t>
+      </w:r>
+      <w:proofErr w:type="spellStart"/>
+      <w:r>
+        <w:t>accountant_id</w:t>
+      </w:r>
+      <w:proofErr w:type="spellEnd"/>
+      <w:r>
+        <w:t xml:space="preserve"> field in company table.</w:t>
+      </w:r>
+    </w:p>
+    <w:p>
+      <w:pPr>
+        <w:pStyle w:val="ListParagraph"/>
         <w:ind w:left="1440"/>
         <w:jc w:val="both"/>
       </w:pPr>
@@ -432,31 +453,6 @@
       </w:pPr>
       <w:r>
         <w:t>High</w:t>
-      </w:r>
-    </w:p>
-    <w:p>
-      <w:pPr>
-        <w:pStyle w:val="ListParagraph"/>
-        <w:numPr>
-          <w:ilvl w:val="1"/>
-          <w:numId w:val="3"/>
-        </w:numPr>
-        <w:jc w:val="both"/>
-        <w:rPr>
-          <w:rStyle w:val="HTMLCode"/>
-          <w:rFonts w:asciiTheme="minorHAnsi" w:eastAsiaTheme="minorHAnsi" w:hAnsiTheme="minorHAnsi" w:cstheme="minorBidi"/>
-          <w:sz w:val="22"/>
-          <w:szCs w:val="22"/>
-        </w:rPr>
-      </w:pPr>
-      <w:r>
-        <w:rPr>
-          <w:rStyle w:val="HTMLCode"/>
-          <w:rFonts w:asciiTheme="minorHAnsi" w:eastAsiaTheme="minorHAnsi" w:hAnsiTheme="minorHAnsi" w:cstheme="minorBidi"/>
-          <w:sz w:val="22"/>
-          <w:szCs w:val="22"/>
-        </w:rPr>
-        <w:t>In MS Explorer disabled and read-only field look differently</w:t>
       </w:r>
     </w:p>
     <w:p>

</xml_diff>

<commit_message>
fix formatting problem with field-with-errors class
</commit_message>
<xml_diff>
--- a/doc/ToDo.docx
+++ b/doc/ToDo.docx
@@ -453,29 +453,6 @@
       </w:pPr>
       <w:r>
         <w:t>High</w:t>
-      </w:r>
-    </w:p>
-    <w:p>
-      <w:pPr>
-        <w:pStyle w:val="ListParagraph"/>
-        <w:numPr>
-          <w:ilvl w:val="1"/>
-          <w:numId w:val="3"/>
-        </w:numPr>
-        <w:jc w:val="both"/>
-        <w:rPr>
-          <w:rStyle w:val="HTMLCode"/>
-          <w:rFonts w:asciiTheme="minorHAnsi" w:eastAsiaTheme="minorHAnsi" w:hAnsiTheme="minorHAnsi" w:cstheme="minorBidi"/>
-          <w:sz w:val="22"/>
-          <w:szCs w:val="22"/>
-        </w:rPr>
-      </w:pPr>
-      <w:r>
-        <w:rPr>
-          <w:rStyle w:val="HTMLCode"/>
-          <w:rFonts w:eastAsiaTheme="majorEastAsia"/>
-        </w:rPr>
-        <w:t>Input controls move to next row when there is an error on the form (with FF and explorer only, chrome is fine)</w:t>
       </w:r>
     </w:p>
     <w:p>

</xml_diff>

<commit_message>
change the content of the e-mail messages
</commit_message>
<xml_diff>
--- a/doc/ToDo.docx
+++ b/doc/ToDo.docx
@@ -307,6 +307,19 @@
     <w:p>
       <w:pPr>
         <w:pStyle w:val="ListParagraph"/>
+        <w:numPr>
+          <w:ilvl w:val="1"/>
+          <w:numId w:val="3"/>
+        </w:numPr>
+        <w:jc w:val="both"/>
+      </w:pPr>
+      <w:r>
+        <w:t>Expense form is blinking in Chrome and Explorer</w:t>
+      </w:r>
+    </w:p>
+    <w:p>
+      <w:pPr>
+        <w:pStyle w:val="ListParagraph"/>
         <w:ind w:left="1440"/>
         <w:jc w:val="both"/>
       </w:pPr>
@@ -322,29 +335,6 @@
       </w:pPr>
       <w:r>
         <w:t>Medium</w:t>
-      </w:r>
-    </w:p>
-    <w:p>
-      <w:pPr>
-        <w:pStyle w:val="ListParagraph"/>
-        <w:numPr>
-          <w:ilvl w:val="1"/>
-          <w:numId w:val="3"/>
-        </w:numPr>
-        <w:jc w:val="both"/>
-        <w:rPr>
-          <w:rStyle w:val="HTMLCode"/>
-          <w:rFonts w:asciiTheme="minorHAnsi" w:eastAsiaTheme="minorHAnsi" w:hAnsiTheme="minorHAnsi" w:cstheme="minorBidi"/>
-          <w:sz w:val="22"/>
-          <w:szCs w:val="22"/>
-        </w:rPr>
-      </w:pPr>
-      <w:r>
-        <w:rPr>
-          <w:rStyle w:val="HTMLCode"/>
-          <w:rFonts w:eastAsiaTheme="majorEastAsia"/>
-        </w:rPr>
-        <w:t>Implement server side processing for dataTables</w:t>
       </w:r>
     </w:p>
     <w:p>

</xml_diff>

<commit_message>
add some user model tests
</commit_message>
<xml_diff>
--- a/doc/ToDo.docx
+++ b/doc/ToDo.docx
@@ -386,6 +386,31 @@
           <w:szCs w:val="22"/>
         </w:rPr>
         <w:t>Expense form is blinking in Chrome and Explorer</w:t>
+      </w:r>
+    </w:p>
+    <w:p>
+      <w:pPr>
+        <w:pStyle w:val="ListParagraph"/>
+        <w:numPr>
+          <w:ilvl w:val="1"/>
+          <w:numId w:val="3"/>
+        </w:numPr>
+        <w:jc w:val="both"/>
+        <w:rPr>
+          <w:rStyle w:val="HTMLCode"/>
+          <w:rFonts w:asciiTheme="minorHAnsi" w:eastAsiaTheme="minorHAnsi" w:hAnsiTheme="minorHAnsi" w:cstheme="minorBidi"/>
+          <w:sz w:val="22"/>
+          <w:szCs w:val="22"/>
+        </w:rPr>
+      </w:pPr>
+      <w:r>
+        <w:rPr>
+          <w:rStyle w:val="HTMLCode"/>
+          <w:rFonts w:asciiTheme="minorHAnsi" w:eastAsiaTheme="minorHAnsi" w:hAnsiTheme="minorHAnsi" w:cstheme="minorBidi"/>
+          <w:sz w:val="22"/>
+          <w:szCs w:val="22"/>
+        </w:rPr>
+        <w:t>Replace hard coded ids (such as 1) with fragment of code in all tests</w:t>
       </w:r>
     </w:p>
     <w:p>

</xml_diff>

<commit_message>
update the ToDo document
</commit_message>
<xml_diff>
--- a/doc/ToDo.docx
+++ b/doc/ToDo.docx
@@ -410,7 +410,27 @@
           <w:sz w:val="22"/>
           <w:szCs w:val="22"/>
         </w:rPr>
-        <w:t>Replace hard coded ids (such as 1) with fragment of code in all tests</w:t>
+        <w:t xml:space="preserve">Find out whether </w:t>
+      </w:r>
+      <w:proofErr w:type="spellStart"/>
+      <w:r>
+        <w:rPr>
+          <w:rStyle w:val="HTMLCode"/>
+          <w:rFonts w:asciiTheme="minorHAnsi" w:eastAsiaTheme="minorHAnsi" w:hAnsiTheme="minorHAnsi" w:cstheme="minorBidi"/>
+          <w:sz w:val="22"/>
+          <w:szCs w:val="22"/>
+        </w:rPr>
+        <w:t>password_valid</w:t>
+      </w:r>
+      <w:proofErr w:type="spellEnd"/>
+      <w:r>
+        <w:rPr>
+          <w:rStyle w:val="HTMLCode"/>
+          <w:rFonts w:asciiTheme="minorHAnsi" w:eastAsiaTheme="minorHAnsi" w:hAnsiTheme="minorHAnsi" w:cstheme="minorBidi"/>
+          <w:sz w:val="22"/>
+          <w:szCs w:val="22"/>
+        </w:rPr>
+        <w:t>? can be replaced with regular validation in User moder</w:t>
       </w:r>
     </w:p>
     <w:p>

</xml_diff>

<commit_message>
add tests for Companies controller
</commit_message>
<xml_diff>
--- a/doc/ToDo.docx
+++ b/doc/ToDo.docx
@@ -430,7 +430,43 @@
           <w:sz w:val="22"/>
           <w:szCs w:val="22"/>
         </w:rPr>
-        <w:t>? can be replaced with regular validation in User moder</w:t>
+        <w:t xml:space="preserve">? can be replaced with regular validation in User </w:t>
+      </w:r>
+      <w:proofErr w:type="spellStart"/>
+      <w:r>
+        <w:rPr>
+          <w:rStyle w:val="HTMLCode"/>
+          <w:rFonts w:asciiTheme="minorHAnsi" w:eastAsiaTheme="minorHAnsi" w:hAnsiTheme="minorHAnsi" w:cstheme="minorBidi"/>
+          <w:sz w:val="22"/>
+          <w:szCs w:val="22"/>
+        </w:rPr>
+        <w:t>moder</w:t>
+      </w:r>
+      <w:proofErr w:type="spellEnd"/>
+    </w:p>
+    <w:p>
+      <w:pPr>
+        <w:pStyle w:val="ListParagraph"/>
+        <w:numPr>
+          <w:ilvl w:val="1"/>
+          <w:numId w:val="3"/>
+        </w:numPr>
+        <w:jc w:val="both"/>
+        <w:rPr>
+          <w:rStyle w:val="HTMLCode"/>
+          <w:rFonts w:asciiTheme="minorHAnsi" w:eastAsiaTheme="minorHAnsi" w:hAnsiTheme="minorHAnsi" w:cstheme="minorBidi"/>
+          <w:sz w:val="22"/>
+          <w:szCs w:val="22"/>
+        </w:rPr>
+      </w:pPr>
+      <w:r>
+        <w:rPr>
+          <w:rStyle w:val="HTMLCode"/>
+          <w:rFonts w:asciiTheme="minorHAnsi" w:eastAsiaTheme="minorHAnsi" w:hAnsiTheme="minorHAnsi" w:cstheme="minorBidi"/>
+          <w:sz w:val="22"/>
+          <w:szCs w:val="22"/>
+        </w:rPr>
+        <w:t>User Faker gem</w:t>
       </w:r>
     </w:p>
     <w:p>

</xml_diff>

<commit_message>
add controller tests for different users
</commit_message>
<xml_diff>
--- a/doc/ToDo.docx
+++ b/doc/ToDo.docx
@@ -467,6 +467,51 @@
           <w:szCs w:val="22"/>
         </w:rPr>
         <w:t>User Faker gem</w:t>
+      </w:r>
+    </w:p>
+    <w:p>
+      <w:pPr>
+        <w:pStyle w:val="ListParagraph"/>
+        <w:numPr>
+          <w:ilvl w:val="1"/>
+          <w:numId w:val="3"/>
+        </w:numPr>
+        <w:jc w:val="both"/>
+        <w:rPr>
+          <w:rStyle w:val="HTMLCode"/>
+          <w:rFonts w:asciiTheme="minorHAnsi" w:eastAsiaTheme="minorHAnsi" w:hAnsiTheme="minorHAnsi" w:cstheme="minorBidi"/>
+          <w:sz w:val="22"/>
+          <w:szCs w:val="22"/>
+        </w:rPr>
+      </w:pPr>
+      <w:r>
+        <w:rPr>
+          <w:rStyle w:val="HTMLCode"/>
+          <w:rFonts w:asciiTheme="minorHAnsi" w:eastAsiaTheme="minorHAnsi" w:hAnsiTheme="minorHAnsi" w:cstheme="minorBidi"/>
+          <w:sz w:val="22"/>
+          <w:szCs w:val="22"/>
+        </w:rPr>
+        <w:t xml:space="preserve">Create controller tests for </w:t>
+      </w:r>
+      <w:proofErr w:type="spellStart"/>
+      <w:r>
+        <w:rPr>
+          <w:rStyle w:val="HTMLCode"/>
+          <w:rFonts w:asciiTheme="minorHAnsi" w:eastAsiaTheme="minorHAnsi" w:hAnsiTheme="minorHAnsi" w:cstheme="minorBidi"/>
+          <w:sz w:val="22"/>
+          <w:szCs w:val="22"/>
+        </w:rPr>
+        <w:t>json</w:t>
+      </w:r>
+      <w:proofErr w:type="spellEnd"/>
+      <w:r>
+        <w:rPr>
+          <w:rStyle w:val="HTMLCode"/>
+          <w:rFonts w:asciiTheme="minorHAnsi" w:eastAsiaTheme="minorHAnsi" w:hAnsiTheme="minorHAnsi" w:cstheme="minorBidi"/>
+          <w:sz w:val="22"/>
+          <w:szCs w:val="22"/>
+        </w:rPr>
+        <w:t xml:space="preserve"> format</w:t>
       </w:r>
     </w:p>
     <w:p>

</xml_diff>

<commit_message>
add tests for ExpenseType controller
</commit_message>
<xml_diff>
--- a/doc/ToDo.docx
+++ b/doc/ToDo.docx
@@ -512,6 +512,31 @@
           <w:szCs w:val="22"/>
         </w:rPr>
         <w:t xml:space="preserve"> format</w:t>
+      </w:r>
+    </w:p>
+    <w:p>
+      <w:pPr>
+        <w:pStyle w:val="ListParagraph"/>
+        <w:numPr>
+          <w:ilvl w:val="1"/>
+          <w:numId w:val="3"/>
+        </w:numPr>
+        <w:jc w:val="both"/>
+        <w:rPr>
+          <w:rStyle w:val="HTMLCode"/>
+          <w:rFonts w:asciiTheme="minorHAnsi" w:eastAsiaTheme="minorHAnsi" w:hAnsiTheme="minorHAnsi" w:cstheme="minorBidi"/>
+          <w:sz w:val="22"/>
+          <w:szCs w:val="22"/>
+        </w:rPr>
+      </w:pPr>
+      <w:r>
+        <w:rPr>
+          <w:rStyle w:val="HTMLCode"/>
+          <w:rFonts w:asciiTheme="minorHAnsi" w:eastAsiaTheme="minorHAnsi" w:hAnsiTheme="minorHAnsi" w:cstheme="minorBidi"/>
+          <w:sz w:val="22"/>
+          <w:szCs w:val="22"/>
+        </w:rPr>
+        <w:t>Expense details and attachment tab names are not consistent</w:t>
       </w:r>
     </w:p>
     <w:p>

</xml_diff>

<commit_message>
add tests for expenses controller
</commit_message>
<xml_diff>
--- a/doc/ToDo.docx
+++ b/doc/ToDo.docx
@@ -542,6 +542,31 @@
     <w:p>
       <w:pPr>
         <w:pStyle w:val="ListParagraph"/>
+        <w:numPr>
+          <w:ilvl w:val="1"/>
+          <w:numId w:val="3"/>
+        </w:numPr>
+        <w:jc w:val="both"/>
+        <w:rPr>
+          <w:rStyle w:val="HTMLCode"/>
+          <w:rFonts w:asciiTheme="minorHAnsi" w:eastAsiaTheme="minorHAnsi" w:hAnsiTheme="minorHAnsi" w:cstheme="minorBidi"/>
+          <w:sz w:val="22"/>
+          <w:szCs w:val="22"/>
+        </w:rPr>
+      </w:pPr>
+      <w:r>
+        <w:rPr>
+          <w:rStyle w:val="HTMLCode"/>
+          <w:rFonts w:asciiTheme="minorHAnsi" w:eastAsiaTheme="minorHAnsi" w:hAnsiTheme="minorHAnsi" w:cstheme="minorBidi"/>
+          <w:sz w:val="22"/>
+          <w:szCs w:val="22"/>
+        </w:rPr>
+        <w:t>Resolve deprecated warning in test suite (expenses_controller_spec.rb)</w:t>
+      </w:r>
+    </w:p>
+    <w:p>
+      <w:pPr>
+        <w:pStyle w:val="ListParagraph"/>
         <w:ind w:left="1440"/>
         <w:jc w:val="both"/>
       </w:pPr>
@@ -686,6 +711,51 @@
           <w:szCs w:val="22"/>
         </w:rPr>
         <w:t xml:space="preserve"> for test coverage</w:t>
+      </w:r>
+    </w:p>
+    <w:p>
+      <w:pPr>
+        <w:pStyle w:val="ListParagraph"/>
+        <w:numPr>
+          <w:ilvl w:val="1"/>
+          <w:numId w:val="3"/>
+        </w:numPr>
+        <w:jc w:val="both"/>
+        <w:rPr>
+          <w:rStyle w:val="HTMLCode"/>
+          <w:rFonts w:asciiTheme="minorHAnsi" w:eastAsiaTheme="minorHAnsi" w:hAnsiTheme="minorHAnsi" w:cstheme="minorBidi"/>
+          <w:sz w:val="22"/>
+          <w:szCs w:val="22"/>
+        </w:rPr>
+      </w:pPr>
+      <w:r>
+        <w:rPr>
+          <w:rStyle w:val="HTMLCode"/>
+          <w:rFonts w:asciiTheme="minorHAnsi" w:eastAsiaTheme="minorHAnsi" w:hAnsiTheme="minorHAnsi" w:cstheme="minorBidi"/>
+          <w:sz w:val="22"/>
+          <w:szCs w:val="22"/>
+        </w:rPr>
+        <w:t xml:space="preserve">Implement tests for </w:t>
+      </w:r>
+      <w:proofErr w:type="spellStart"/>
+      <w:r>
+        <w:rPr>
+          <w:rStyle w:val="HTMLCode"/>
+          <w:rFonts w:asciiTheme="minorHAnsi" w:eastAsiaTheme="minorHAnsi" w:hAnsiTheme="minorHAnsi" w:cstheme="minorBidi"/>
+          <w:sz w:val="22"/>
+          <w:szCs w:val="22"/>
+        </w:rPr>
+        <w:t>get_exchange_rate</w:t>
+      </w:r>
+      <w:proofErr w:type="spellEnd"/>
+      <w:r>
+        <w:rPr>
+          <w:rStyle w:val="HTMLCode"/>
+          <w:rFonts w:asciiTheme="minorHAnsi" w:eastAsiaTheme="minorHAnsi" w:hAnsiTheme="minorHAnsi" w:cstheme="minorBidi"/>
+          <w:sz w:val="22"/>
+          <w:szCs w:val="22"/>
+        </w:rPr>
+        <w:t xml:space="preserve"> action of currency controller</w:t>
       </w:r>
     </w:p>
     <w:p>

</xml_diff>

<commit_message>
add tests for user_types controller
</commit_message>
<xml_diff>
--- a/doc/ToDo.docx
+++ b/doc/ToDo.docx
@@ -563,6 +563,186 @@
         </w:rPr>
         <w:t>Resolve deprecated warning in test suite (expenses_controller_spec.rb)</w:t>
       </w:r>
+    </w:p>
+    <w:p>
+      <w:pPr>
+        <w:pStyle w:val="ListParagraph"/>
+        <w:numPr>
+          <w:ilvl w:val="1"/>
+          <w:numId w:val="3"/>
+        </w:numPr>
+        <w:jc w:val="both"/>
+        <w:rPr>
+          <w:rStyle w:val="HTMLCode"/>
+          <w:rFonts w:asciiTheme="minorHAnsi" w:eastAsiaTheme="minorHAnsi" w:hAnsiTheme="minorHAnsi" w:cstheme="minorBidi"/>
+          <w:sz w:val="22"/>
+          <w:szCs w:val="22"/>
+        </w:rPr>
+      </w:pPr>
+      <w:r>
+        <w:rPr>
+          <w:rStyle w:val="HTMLCode"/>
+          <w:rFonts w:asciiTheme="minorHAnsi" w:eastAsiaTheme="minorHAnsi" w:hAnsiTheme="minorHAnsi" w:cstheme="minorBidi"/>
+          <w:sz w:val="22"/>
+          <w:szCs w:val="22"/>
+        </w:rPr>
+        <w:t xml:space="preserve">Implement tests for </w:t>
+      </w:r>
+      <w:proofErr w:type="spellStart"/>
+      <w:r>
+        <w:rPr>
+          <w:rStyle w:val="HTMLCode"/>
+          <w:rFonts w:asciiTheme="minorHAnsi" w:eastAsiaTheme="minorHAnsi" w:hAnsiTheme="minorHAnsi" w:cstheme="minorBidi"/>
+          <w:sz w:val="22"/>
+          <w:szCs w:val="22"/>
+        </w:rPr>
+        <w:t>password_resets_controller</w:t>
+      </w:r>
+      <w:proofErr w:type="spellEnd"/>
+    </w:p>
+    <w:p>
+      <w:pPr>
+        <w:pStyle w:val="ListParagraph"/>
+        <w:numPr>
+          <w:ilvl w:val="1"/>
+          <w:numId w:val="3"/>
+        </w:numPr>
+        <w:jc w:val="both"/>
+        <w:rPr>
+          <w:rStyle w:val="HTMLCode"/>
+          <w:rFonts w:asciiTheme="minorHAnsi" w:eastAsiaTheme="minorHAnsi" w:hAnsiTheme="minorHAnsi" w:cstheme="minorBidi"/>
+          <w:sz w:val="22"/>
+          <w:szCs w:val="22"/>
+        </w:rPr>
+      </w:pPr>
+      <w:r>
+        <w:rPr>
+          <w:rStyle w:val="HTMLCode"/>
+          <w:rFonts w:asciiTheme="minorHAnsi" w:eastAsiaTheme="minorHAnsi" w:hAnsiTheme="minorHAnsi" w:cstheme="minorBidi"/>
+          <w:sz w:val="22"/>
+          <w:szCs w:val="22"/>
+        </w:rPr>
+        <w:t xml:space="preserve">Implement tests for </w:t>
+      </w:r>
+      <w:proofErr w:type="spellStart"/>
+      <w:r>
+        <w:rPr>
+          <w:rStyle w:val="HTMLCode"/>
+          <w:rFonts w:asciiTheme="minorHAnsi" w:eastAsiaTheme="minorHAnsi" w:hAnsiTheme="minorHAnsi" w:cstheme="minorBidi"/>
+          <w:sz w:val="22"/>
+          <w:szCs w:val="22"/>
+        </w:rPr>
+        <w:t>replace_expense_owners_controller</w:t>
+      </w:r>
+      <w:proofErr w:type="spellEnd"/>
+    </w:p>
+    <w:p>
+      <w:pPr>
+        <w:pStyle w:val="ListParagraph"/>
+        <w:numPr>
+          <w:ilvl w:val="1"/>
+          <w:numId w:val="3"/>
+        </w:numPr>
+        <w:jc w:val="both"/>
+        <w:rPr>
+          <w:rStyle w:val="HTMLCode"/>
+          <w:rFonts w:asciiTheme="minorHAnsi" w:eastAsiaTheme="minorHAnsi" w:hAnsiTheme="minorHAnsi" w:cstheme="minorBidi"/>
+          <w:sz w:val="22"/>
+          <w:szCs w:val="22"/>
+        </w:rPr>
+      </w:pPr>
+      <w:r>
+        <w:rPr>
+          <w:rStyle w:val="HTMLCode"/>
+          <w:rFonts w:asciiTheme="minorHAnsi" w:eastAsiaTheme="minorHAnsi" w:hAnsiTheme="minorHAnsi" w:cstheme="minorBidi"/>
+          <w:sz w:val="22"/>
+          <w:szCs w:val="22"/>
+        </w:rPr>
+        <w:t xml:space="preserve">Implement tests for </w:t>
+      </w:r>
+      <w:proofErr w:type="spellStart"/>
+      <w:r>
+        <w:rPr>
+          <w:rStyle w:val="HTMLCode"/>
+          <w:rFonts w:asciiTheme="minorHAnsi" w:eastAsiaTheme="minorHAnsi" w:hAnsiTheme="minorHAnsi" w:cstheme="minorBidi"/>
+          <w:sz w:val="22"/>
+          <w:szCs w:val="22"/>
+        </w:rPr>
+        <w:t>replace_user_managers_controller</w:t>
+      </w:r>
+      <w:proofErr w:type="spellEnd"/>
+    </w:p>
+    <w:p>
+      <w:pPr>
+        <w:pStyle w:val="ListParagraph"/>
+        <w:numPr>
+          <w:ilvl w:val="1"/>
+          <w:numId w:val="3"/>
+        </w:numPr>
+        <w:jc w:val="both"/>
+        <w:rPr>
+          <w:rStyle w:val="HTMLCode"/>
+          <w:rFonts w:asciiTheme="minorHAnsi" w:eastAsiaTheme="minorHAnsi" w:hAnsiTheme="minorHAnsi" w:cstheme="minorBidi"/>
+          <w:sz w:val="22"/>
+          <w:szCs w:val="22"/>
+        </w:rPr>
+      </w:pPr>
+      <w:r>
+        <w:rPr>
+          <w:rStyle w:val="HTMLCode"/>
+          <w:rFonts w:asciiTheme="minorHAnsi" w:eastAsiaTheme="minorHAnsi" w:hAnsiTheme="minorHAnsi" w:cstheme="minorBidi"/>
+          <w:sz w:val="22"/>
+          <w:szCs w:val="22"/>
+        </w:rPr>
+        <w:t xml:space="preserve">Implement tests for </w:t>
+      </w:r>
+      <w:proofErr w:type="spellStart"/>
+      <w:r>
+        <w:rPr>
+          <w:rStyle w:val="HTMLCode"/>
+          <w:rFonts w:asciiTheme="minorHAnsi" w:eastAsiaTheme="minorHAnsi" w:hAnsiTheme="minorHAnsi" w:cstheme="minorBidi"/>
+          <w:sz w:val="22"/>
+          <w:szCs w:val="22"/>
+        </w:rPr>
+        <w:t>sessions_controller</w:t>
+      </w:r>
+      <w:proofErr w:type="spellEnd"/>
+    </w:p>
+    <w:p>
+      <w:pPr>
+        <w:pStyle w:val="ListParagraph"/>
+        <w:numPr>
+          <w:ilvl w:val="1"/>
+          <w:numId w:val="3"/>
+        </w:numPr>
+        <w:jc w:val="both"/>
+        <w:rPr>
+          <w:rStyle w:val="HTMLCode"/>
+          <w:rFonts w:asciiTheme="minorHAnsi" w:eastAsiaTheme="minorHAnsi" w:hAnsiTheme="minorHAnsi" w:cstheme="minorBidi"/>
+          <w:sz w:val="22"/>
+          <w:szCs w:val="22"/>
+        </w:rPr>
+      </w:pPr>
+      <w:r>
+        <w:rPr>
+          <w:rStyle w:val="HTMLCode"/>
+          <w:rFonts w:asciiTheme="minorHAnsi" w:eastAsiaTheme="minorHAnsi" w:hAnsiTheme="minorHAnsi" w:cstheme="minorBidi"/>
+          <w:sz w:val="22"/>
+          <w:szCs w:val="22"/>
+        </w:rPr>
+        <w:t xml:space="preserve">Implement tests for </w:t>
+      </w:r>
+      <w:proofErr w:type="spellStart"/>
+      <w:r>
+        <w:rPr>
+          <w:rStyle w:val="HTMLCode"/>
+          <w:rFonts w:asciiTheme="minorHAnsi" w:eastAsiaTheme="minorHAnsi" w:hAnsiTheme="minorHAnsi" w:cstheme="minorBidi"/>
+          <w:sz w:val="22"/>
+          <w:szCs w:val="22"/>
+        </w:rPr>
+        <w:t>static_pages_controller</w:t>
+      </w:r>
+      <w:proofErr w:type="spellEnd"/>
     </w:p>
     <w:p>
       <w:pPr>

</xml_diff>